<commit_message>
added section on SD interactions in lecture notes
</commit_message>
<xml_diff>
--- a/DMUU/dictaat/DarkMatterNotes_v4.docx
+++ b/DMUU/dictaat/DarkMatterNotes_v4.docx
@@ -27205,12 +27205,33 @@
         </m:sSup>
       </m:oMath>
       <w:r>
-        <w:t xml:space="preserve"> represents the ‘probability’ for a process to occur, which in our case is the scattering of a WIMP to a nucleus. </w:t>
+        <w:t xml:space="preserve"> represents the ‘probability’ for a process to occur, which in our case is the sca</w:t>
+      </w:r>
+      <w:r>
+        <w:t>ttering of a WIMP to a nucleus. It turns out that there are two distinct cases of scattering of non-relativistic WIMPs to a nucleus. In the first case the WIMP couples to all the protons and neutrons in a nucleus in a coherent way, while for the second case the WIMP spin interacts with the total spin of the target nucleus.</w:t>
+      </w:r>
+      <w:r>
+        <w:t xml:space="preserve"> In the next two sub-sections I will derive the relations between the rates caused by both these types of interactions, which are called spin-independent (SI) and spin-dependent (SD), respectively. The cross-sections that are discussed here are exactly those that are being quoted in almost all papers from experiments that are hunting for dark matter.</w:t>
       </w:r>
     </w:p>
     <w:p>
-      <w:r>
-        <w:t xml:space="preserve">To quantify the matrix element we consider the contents of a nucleus, and we denote the coupling to either a proton or a neutron by </w:t>
+      <w:pPr>
+        <w:pStyle w:val="Heading3"/>
+      </w:pPr>
+      <w:r>
+        <w:t>Spin-independent interactions</w:t>
+      </w:r>
+    </w:p>
+    <w:p/>
+    <w:p>
+      <w:r>
+        <w:t>To quantify the matrix element</w:t>
+      </w:r>
+      <w:r>
+        <w:t xml:space="preserve"> for spin-independent interactions</w:t>
+      </w:r>
+      <w:r>
+        <w:t xml:space="preserve"> we consider the contents of a nucleus, and we denote the coupling to either a proton or a neutron by </w:t>
       </w:r>
       <m:oMath>
         <m:sSub>
@@ -27553,8 +27574,34 @@
                 <w:rPr>
                   <w:rFonts w:ascii="Cambria Math" w:hAnsi="Cambria Math"/>
                 </w:rPr>
-                <m:t>dσ</m:t>
+                <m:t>d</m:t>
               </m:r>
+              <m:sSub>
+                <m:sSubPr>
+                  <m:ctrlPr>
+                    <w:rPr>
+                      <w:rFonts w:ascii="Cambria Math" w:hAnsi="Cambria Math"/>
+                      <w:i/>
+                    </w:rPr>
+                  </m:ctrlPr>
+                </m:sSubPr>
+                <m:e>
+                  <m:r>
+                    <w:rPr>
+                      <w:rFonts w:ascii="Cambria Math" w:hAnsi="Cambria Math"/>
+                    </w:rPr>
+                    <m:t>σ</m:t>
+                  </m:r>
+                </m:e>
+                <m:sub>
+                  <m:r>
+                    <w:rPr>
+                      <w:rFonts w:ascii="Cambria Math" w:hAnsi="Cambria Math"/>
+                    </w:rPr>
+                    <m:t>SI</m:t>
+                  </m:r>
+                </m:sub>
+              </m:sSub>
             </m:num>
             <m:den>
               <m:sSup>
@@ -27708,6 +27755,49 @@
     </w:p>
     <w:p>
       <w:r>
+        <w:t xml:space="preserve">In this equation </w:t>
+      </w:r>
+      <m:oMath>
+        <m:sSub>
+          <m:sSubPr>
+            <m:ctrlPr>
+              <w:rPr>
+                <w:rFonts w:ascii="Cambria Math" w:hAnsi="Cambria Math"/>
+                <w:i/>
+              </w:rPr>
+            </m:ctrlPr>
+          </m:sSubPr>
+          <m:e>
+            <m:r>
+              <w:rPr>
+                <w:rFonts w:ascii="Cambria Math" w:hAnsi="Cambria Math"/>
+              </w:rPr>
+              <m:t>σ</m:t>
+            </m:r>
+          </m:e>
+          <m:sub>
+            <m:r>
+              <w:rPr>
+                <w:rFonts w:ascii="Cambria Math" w:hAnsi="Cambria Math"/>
+              </w:rPr>
+              <m:t>SI</m:t>
+            </m:r>
+          </m:sub>
+        </m:sSub>
+      </m:oMath>
+      <w:r>
+        <w:t xml:space="preserve"> indicates the total spin-independent WIMP-</w:t>
+      </w:r>
+      <w:r>
+        <w:rPr>
+          <w:i/>
+        </w:rPr>
+        <w:t>nucleus</w:t>
+      </w:r>
+      <w:r>
+        <w:t xml:space="preserve"> cross section. </w:t>
+      </w:r>
+      <w:r>
         <w:t>This we can in turn equate with the relation between the differential cross section and total cross section:</w:t>
       </w:r>
     </w:p>
@@ -27728,8 +27818,34 @@
                 <w:rPr>
                   <w:rFonts w:ascii="Cambria Math" w:hAnsi="Cambria Math"/>
                 </w:rPr>
-                <m:t>dσ</m:t>
+                <m:t>d</m:t>
               </m:r>
+              <m:sSub>
+                <m:sSubPr>
+                  <m:ctrlPr>
+                    <w:rPr>
+                      <w:rFonts w:ascii="Cambria Math" w:hAnsi="Cambria Math"/>
+                      <w:i/>
+                    </w:rPr>
+                  </m:ctrlPr>
+                </m:sSubPr>
+                <m:e>
+                  <m:r>
+                    <w:rPr>
+                      <w:rFonts w:ascii="Cambria Math" w:hAnsi="Cambria Math"/>
+                    </w:rPr>
+                    <m:t>σ</m:t>
+                  </m:r>
+                </m:e>
+                <m:sub>
+                  <m:r>
+                    <w:rPr>
+                      <w:rFonts w:ascii="Cambria Math" w:hAnsi="Cambria Math"/>
+                    </w:rPr>
+                    <m:t>SI</m:t>
+                  </m:r>
+                </m:sub>
+              </m:sSub>
             </m:num>
             <m:den>
               <m:sSup>
@@ -27776,12 +27892,32 @@
               </m:ctrlPr>
             </m:fPr>
             <m:num>
-              <m:r>
-                <w:rPr>
-                  <w:rFonts w:ascii="Cambria Math" w:hAnsi="Cambria Math"/>
-                </w:rPr>
-                <m:t>σ</m:t>
-              </m:r>
+              <m:sSub>
+                <m:sSubPr>
+                  <m:ctrlPr>
+                    <w:rPr>
+                      <w:rFonts w:ascii="Cambria Math" w:hAnsi="Cambria Math"/>
+                      <w:i/>
+                    </w:rPr>
+                  </m:ctrlPr>
+                </m:sSubPr>
+                <m:e>
+                  <m:r>
+                    <w:rPr>
+                      <w:rFonts w:ascii="Cambria Math" w:hAnsi="Cambria Math"/>
+                    </w:rPr>
+                    <m:t>σ</m:t>
+                  </m:r>
+                </m:e>
+                <m:sub>
+                  <m:r>
+                    <w:rPr>
+                      <w:rFonts w:ascii="Cambria Math" w:hAnsi="Cambria Math"/>
+                    </w:rPr>
+                    <m:t>SI</m:t>
+                  </m:r>
+                </m:sub>
+              </m:sSub>
             </m:num>
             <m:den>
               <m:r>
@@ -27966,8 +28102,34 @@
             <w:rPr>
               <w:rFonts w:ascii="Cambria Math" w:hAnsi="Cambria Math"/>
             </w:rPr>
-            <m:t>⟹σ</m:t>
+            <m:t>⟹</m:t>
           </m:r>
+          <m:sSub>
+            <m:sSubPr>
+              <m:ctrlPr>
+                <w:rPr>
+                  <w:rFonts w:ascii="Cambria Math" w:hAnsi="Cambria Math"/>
+                  <w:i/>
+                </w:rPr>
+              </m:ctrlPr>
+            </m:sSubPr>
+            <m:e>
+              <m:r>
+                <w:rPr>
+                  <w:rFonts w:ascii="Cambria Math" w:hAnsi="Cambria Math"/>
+                </w:rPr>
+                <m:t>σ</m:t>
+              </m:r>
+            </m:e>
+            <m:sub>
+              <m:r>
+                <w:rPr>
+                  <w:rFonts w:ascii="Cambria Math" w:hAnsi="Cambria Math"/>
+                </w:rPr>
+                <m:t>SI</m:t>
+              </m:r>
+            </m:sub>
+          </m:sSub>
           <m:d>
             <m:dPr>
               <m:ctrlPr>
@@ -28335,7 +28497,40 @@
     </w:p>
     <w:p>
       <w:r>
-        <w:t>Where we have defined the WIMP-nucleon cross-section as:</w:t>
+        <w:t>Where we have defined the WIMP-</w:t>
+      </w:r>
+      <w:r>
+        <w:rPr>
+          <w:i/>
+        </w:rPr>
+        <w:t>nucleon</w:t>
+      </w:r>
+      <w:r>
+        <w:t xml:space="preserve"> </w:t>
+      </w:r>
+      <w:r>
+        <w:t xml:space="preserve">(note the difference between </w:t>
+      </w:r>
+      <w:r>
+        <w:rPr>
+          <w:i/>
+        </w:rPr>
+        <w:t>nucleus</w:t>
+      </w:r>
+      <w:r>
+        <w:t xml:space="preserve"> and </w:t>
+      </w:r>
+      <w:r>
+        <w:rPr>
+          <w:i/>
+        </w:rPr>
+        <w:t>nucleon</w:t>
+      </w:r>
+      <w:r>
+        <w:t xml:space="preserve">) </w:t>
+      </w:r>
+      <w:r>
+        <w:t>cross-section as:</w:t>
       </w:r>
     </w:p>
     <w:p>
@@ -28490,7 +28685,7 @@
     </w:p>
     <w:p>
       <w:r>
-        <w:t xml:space="preserve">The SI in the cross-section suffix indicates we are dealing here with a spin-independent coupling to the nucleons. Currently most experiments first do a measurement to this spin-independent cross-section. Other models where the WIMP is for example assumed to couple to the spin of a nucleus, are not considered within the scope of these lectures, even though these provide important measurements for dark matter searches. </w:t>
+        <w:t xml:space="preserve">The SI in the cross-section suffix indicates we are dealing here with a spin-independent coupling to the nucleons. Currently most experiments first do a measurement to this spin-independent cross-section. </w:t>
       </w:r>
     </w:p>
     <w:p>
@@ -28917,30 +29112,790 @@
         <w:t>.</w:t>
       </w:r>
       <w:r>
-        <w:t xml:space="preserve"> Before I will show the differential rate as a function of the recoil energy, I will first discuss a few important corrections to the rate.</w:t>
-      </w:r>
+        <w:t xml:space="preserve"> </w:t>
+      </w:r>
+      <w:r>
+        <w:t>After a discussion of the spin-dependent interaction in the next section, some important corrections to the rate will be discussed, and after that we are ready to start th</w:t>
+      </w:r>
+      <w:r>
+        <w:t>i</w:t>
+      </w:r>
+      <w:r>
+        <w:t>nking of how</w:t>
+      </w:r>
+      <w:r>
+        <w:t xml:space="preserve"> to design a dark matter detection </w:t>
+      </w:r>
+      <w:r>
+        <w:t>experiment.</w:t>
+      </w:r>
+    </w:p>
+    <w:p>
+      <w:pPr>
+        <w:pStyle w:val="Heading3"/>
+      </w:pPr>
+      <w:r>
+        <w:t>Spin dependent interactions</w:t>
+      </w:r>
+    </w:p>
+    <w:p/>
+    <w:p>
+      <w:r>
+        <w:t xml:space="preserve">In case of a spin-dependent coupling of a WIMP to a nucleus the situation is slightly more complicated and the derivation of the relevant quantities is less intuitive.  </w:t>
+      </w:r>
+      <w:r>
+        <w:t>I will give the expression of the differential cross section first and then briefly describe the terms that appear without going in too much detail. The differential cross section for the spin-dependent coupling is given by:</w:t>
+      </w:r>
+    </w:p>
+    <w:p>
+      <m:oMathPara>
+        <m:oMath>
+          <m:f>
+            <m:fPr>
+              <m:ctrlPr>
+                <w:rPr>
+                  <w:rFonts w:ascii="Cambria Math" w:hAnsi="Cambria Math"/>
+                  <w:i/>
+                </w:rPr>
+              </m:ctrlPr>
+            </m:fPr>
+            <m:num>
+              <m:r>
+                <w:rPr>
+                  <w:rFonts w:ascii="Cambria Math" w:hAnsi="Cambria Math"/>
+                </w:rPr>
+                <m:t>d</m:t>
+              </m:r>
+              <m:sSub>
+                <m:sSubPr>
+                  <m:ctrlPr>
+                    <w:rPr>
+                      <w:rFonts w:ascii="Cambria Math" w:hAnsi="Cambria Math"/>
+                      <w:i/>
+                    </w:rPr>
+                  </m:ctrlPr>
+                </m:sSubPr>
+                <m:e>
+                  <m:r>
+                    <w:rPr>
+                      <w:rFonts w:ascii="Cambria Math" w:hAnsi="Cambria Math"/>
+                    </w:rPr>
+                    <m:t>σ</m:t>
+                  </m:r>
+                </m:e>
+                <m:sub>
+                  <m:r>
+                    <w:rPr>
+                      <w:rFonts w:ascii="Cambria Math" w:hAnsi="Cambria Math"/>
+                    </w:rPr>
+                    <m:t>SD</m:t>
+                  </m:r>
+                </m:sub>
+              </m:sSub>
+            </m:num>
+            <m:den>
+              <m:r>
+                <w:rPr>
+                  <w:rFonts w:ascii="Cambria Math" w:hAnsi="Cambria Math"/>
+                </w:rPr>
+                <m:t>d</m:t>
+              </m:r>
+              <m:sSup>
+                <m:sSupPr>
+                  <m:ctrlPr>
+                    <w:rPr>
+                      <w:rFonts w:ascii="Cambria Math" w:hAnsi="Cambria Math"/>
+                      <w:i/>
+                    </w:rPr>
+                  </m:ctrlPr>
+                </m:sSupPr>
+                <m:e>
+                  <m:r>
+                    <w:rPr>
+                      <w:rFonts w:ascii="Cambria Math" w:hAnsi="Cambria Math"/>
+                    </w:rPr>
+                    <m:t>q</m:t>
+                  </m:r>
+                </m:e>
+                <m:sup>
+                  <m:r>
+                    <w:rPr>
+                      <w:rFonts w:ascii="Cambria Math" w:hAnsi="Cambria Math"/>
+                    </w:rPr>
+                    <m:t>2</m:t>
+                  </m:r>
+                </m:sup>
+              </m:sSup>
+            </m:den>
+          </m:f>
+          <m:r>
+            <w:rPr>
+              <w:rFonts w:ascii="Cambria Math" w:hAnsi="Cambria Math"/>
+            </w:rPr>
+            <m:t>=</m:t>
+          </m:r>
+          <m:f>
+            <m:fPr>
+              <m:ctrlPr>
+                <w:rPr>
+                  <w:rFonts w:ascii="Cambria Math" w:hAnsi="Cambria Math"/>
+                  <w:i/>
+                </w:rPr>
+              </m:ctrlPr>
+            </m:fPr>
+            <m:num>
+              <m:r>
+                <w:rPr>
+                  <w:rFonts w:ascii="Cambria Math" w:hAnsi="Cambria Math"/>
+                </w:rPr>
+                <m:t xml:space="preserve">8 </m:t>
+              </m:r>
+              <m:sSubSup>
+                <m:sSubSupPr>
+                  <m:ctrlPr>
+                    <w:rPr>
+                      <w:rFonts w:ascii="Cambria Math" w:hAnsi="Cambria Math"/>
+                      <w:i/>
+                    </w:rPr>
+                  </m:ctrlPr>
+                </m:sSubSupPr>
+                <m:e>
+                  <m:r>
+                    <w:rPr>
+                      <w:rFonts w:ascii="Cambria Math" w:hAnsi="Cambria Math"/>
+                    </w:rPr>
+                    <m:t>G</m:t>
+                  </m:r>
+                </m:e>
+                <m:sub>
+                  <m:r>
+                    <w:rPr>
+                      <w:rFonts w:ascii="Cambria Math" w:hAnsi="Cambria Math"/>
+                    </w:rPr>
+                    <m:t>F</m:t>
+                  </m:r>
+                </m:sub>
+                <m:sup>
+                  <m:r>
+                    <w:rPr>
+                      <w:rFonts w:ascii="Cambria Math" w:hAnsi="Cambria Math"/>
+                    </w:rPr>
+                    <m:t>2</m:t>
+                  </m:r>
+                </m:sup>
+              </m:sSubSup>
+            </m:num>
+            <m:den>
+              <m:r>
+                <w:rPr>
+                  <w:rFonts w:ascii="Cambria Math" w:hAnsi="Cambria Math"/>
+                </w:rPr>
+                <m:t>π</m:t>
+              </m:r>
+              <m:sSup>
+                <m:sSupPr>
+                  <m:ctrlPr>
+                    <w:rPr>
+                      <w:rFonts w:ascii="Cambria Math" w:hAnsi="Cambria Math"/>
+                      <w:i/>
+                    </w:rPr>
+                  </m:ctrlPr>
+                </m:sSupPr>
+                <m:e>
+                  <m:r>
+                    <w:rPr>
+                      <w:rFonts w:ascii="Cambria Math" w:hAnsi="Cambria Math"/>
+                    </w:rPr>
+                    <m:t>v</m:t>
+                  </m:r>
+                </m:e>
+                <m:sup>
+                  <m:r>
+                    <w:rPr>
+                      <w:rFonts w:ascii="Cambria Math" w:hAnsi="Cambria Math"/>
+                    </w:rPr>
+                    <m:t>2</m:t>
+                  </m:r>
+                </m:sup>
+              </m:sSup>
+            </m:den>
+          </m:f>
+          <m:r>
+            <w:rPr>
+              <w:rFonts w:ascii="Cambria Math" w:hAnsi="Cambria Math"/>
+            </w:rPr>
+            <m:t xml:space="preserve"> </m:t>
+          </m:r>
+          <m:sSup>
+            <m:sSupPr>
+              <m:ctrlPr>
+                <w:rPr>
+                  <w:rFonts w:ascii="Cambria Math" w:hAnsi="Cambria Math"/>
+                </w:rPr>
+              </m:ctrlPr>
+            </m:sSupPr>
+            <m:e>
+              <m:r>
+                <m:rPr>
+                  <m:sty m:val="p"/>
+                </m:rPr>
+                <w:rPr>
+                  <w:rFonts w:ascii="Cambria Math" w:hAnsi="Cambria Math"/>
+                </w:rPr>
+                <m:t>Λ</m:t>
+              </m:r>
+            </m:e>
+            <m:sup>
+              <m:r>
+                <w:rPr>
+                  <w:rFonts w:ascii="Cambria Math" w:hAnsi="Cambria Math"/>
+                </w:rPr>
+                <m:t>2</m:t>
+              </m:r>
+            </m:sup>
+          </m:sSup>
+          <m:r>
+            <w:rPr>
+              <w:rFonts w:ascii="Cambria Math" w:hAnsi="Cambria Math"/>
+            </w:rPr>
+            <m:t>J( J+1)</m:t>
+          </m:r>
+        </m:oMath>
+      </m:oMathPara>
+    </w:p>
+    <w:p>
+      <w:r>
+        <w:t xml:space="preserve">The structure of the differential cross section is similar to the one for the spin-independent cross section, but the </w:t>
+      </w:r>
+      <w:r>
+        <w:t xml:space="preserve">different terms reflect </w:t>
+      </w:r>
+      <w:r>
+        <w:t xml:space="preserve">the </w:t>
+      </w:r>
+      <w:r>
+        <w:t xml:space="preserve">different </w:t>
+      </w:r>
+      <w:r>
+        <w:t xml:space="preserve">type of interaction that has taken place. First of all Fermi’s constant is now explicitly left in the equation, caused by the fact that we are assuming a WIMP to undergo a weak interaction. Strange enough it does no appear in the spin-independent cross-section, where it is ‘absorbed’ in </w:t>
+      </w:r>
+      <m:oMath>
+        <m:sSub>
+          <m:sSubPr>
+            <m:ctrlPr>
+              <w:rPr>
+                <w:rFonts w:ascii="Cambria Math" w:hAnsi="Cambria Math"/>
+                <w:i/>
+              </w:rPr>
+            </m:ctrlPr>
+          </m:sSubPr>
+          <m:e>
+            <m:r>
+              <w:rPr>
+                <w:rFonts w:ascii="Cambria Math" w:hAnsi="Cambria Math"/>
+              </w:rPr>
+              <m:t>f</m:t>
+            </m:r>
+          </m:e>
+          <m:sub>
+            <m:r>
+              <w:rPr>
+                <w:rFonts w:ascii="Cambria Math" w:hAnsi="Cambria Math"/>
+              </w:rPr>
+              <m:t>p,n</m:t>
+            </m:r>
+          </m:sub>
+        </m:sSub>
+      </m:oMath>
+      <w:r>
+        <w:t xml:space="preserve"> by convention.</w:t>
+      </w:r>
+      <w:r>
+        <w:t xml:space="preserve"> Second we see a term J, which indicates the total angular momentum of the target nucleus: a rather obvious observation is that a nucleus without spin/angular momentum does not interact through a spin-dependent interaction with  a WIMP.</w:t>
+      </w:r>
+    </w:p>
+    <w:p>
+      <w:r>
+        <w:t xml:space="preserve"> Furth</w:t>
+      </w:r>
+      <w:r>
+        <w:t>ermore</w:t>
+      </w:r>
+      <w:r>
+        <w:t xml:space="preserve"> we see a term </w:t>
+      </w:r>
+      <m:oMath>
+        <m:r>
+          <m:rPr>
+            <m:sty m:val="p"/>
+          </m:rPr>
+          <w:rPr>
+            <w:rFonts w:ascii="Cambria Math" w:hAnsi="Cambria Math"/>
+          </w:rPr>
+          <m:t>Λ</m:t>
+        </m:r>
+      </m:oMath>
+      <w:r>
+        <w:t xml:space="preserve"> </w:t>
+      </w:r>
+      <w:r>
+        <w:t>that contains all the particle physics that took place at a microscopic level. It</w:t>
+      </w:r>
+      <w:r>
+        <w:t xml:space="preserve"> is defined as:</w:t>
+      </w:r>
+    </w:p>
+    <w:p>
+      <m:oMathPara>
+        <m:oMath>
+          <m:r>
+            <m:rPr>
+              <m:sty m:val="p"/>
+            </m:rPr>
+            <w:rPr>
+              <w:rFonts w:ascii="Cambria Math" w:hAnsi="Cambria Math"/>
+            </w:rPr>
+            <m:t>Λ</m:t>
+          </m:r>
+          <m:r>
+            <w:rPr>
+              <w:rFonts w:ascii="Cambria Math" w:hAnsi="Cambria Math"/>
+            </w:rPr>
+            <m:t>=</m:t>
+          </m:r>
+          <m:sSub>
+            <m:sSubPr>
+              <m:ctrlPr>
+                <w:rPr>
+                  <w:rFonts w:ascii="Cambria Math" w:hAnsi="Cambria Math"/>
+                  <w:i/>
+                </w:rPr>
+              </m:ctrlPr>
+            </m:sSubPr>
+            <m:e>
+              <m:d>
+                <m:dPr>
+                  <m:ctrlPr>
+                    <w:rPr>
+                      <w:rFonts w:ascii="Cambria Math" w:hAnsi="Cambria Math"/>
+                      <w:i/>
+                    </w:rPr>
+                  </m:ctrlPr>
+                </m:dPr>
+                <m:e>
+                  <m:f>
+                    <m:fPr>
+                      <m:ctrlPr>
+                        <w:rPr>
+                          <w:rFonts w:ascii="Cambria Math" w:hAnsi="Cambria Math"/>
+                          <w:i/>
+                        </w:rPr>
+                      </m:ctrlPr>
+                    </m:fPr>
+                    <m:num>
+                      <m:r>
+                        <w:rPr>
+                          <w:rFonts w:ascii="Cambria Math" w:hAnsi="Cambria Math"/>
+                        </w:rPr>
+                        <m:t>1</m:t>
+                      </m:r>
+                    </m:num>
+                    <m:den>
+                      <m:r>
+                        <w:rPr>
+                          <w:rFonts w:ascii="Cambria Math" w:hAnsi="Cambria Math"/>
+                        </w:rPr>
+                        <m:t>J</m:t>
+                      </m:r>
+                    </m:den>
+                  </m:f>
+                </m:e>
+              </m:d>
+              <m:r>
+                <w:rPr>
+                  <w:rFonts w:ascii="Cambria Math" w:hAnsi="Cambria Math"/>
+                </w:rPr>
+                <m:t>(a</m:t>
+              </m:r>
+            </m:e>
+            <m:sub>
+              <m:r>
+                <w:rPr>
+                  <w:rFonts w:ascii="Cambria Math" w:hAnsi="Cambria Math"/>
+                </w:rPr>
+                <m:t>p</m:t>
+              </m:r>
+            </m:sub>
+          </m:sSub>
+          <m:r>
+            <w:rPr>
+              <w:rFonts w:ascii="Cambria Math" w:hAnsi="Cambria Math"/>
+            </w:rPr>
+            <m:t>&lt;</m:t>
+          </m:r>
+          <m:sSub>
+            <m:sSubPr>
+              <m:ctrlPr>
+                <w:rPr>
+                  <w:rFonts w:ascii="Cambria Math" w:hAnsi="Cambria Math"/>
+                  <w:i/>
+                </w:rPr>
+              </m:ctrlPr>
+            </m:sSubPr>
+            <m:e>
+              <m:r>
+                <w:rPr>
+                  <w:rFonts w:ascii="Cambria Math" w:hAnsi="Cambria Math"/>
+                </w:rPr>
+                <m:t>S</m:t>
+              </m:r>
+            </m:e>
+            <m:sub>
+              <m:r>
+                <w:rPr>
+                  <w:rFonts w:ascii="Cambria Math" w:hAnsi="Cambria Math"/>
+                </w:rPr>
+                <m:t>p</m:t>
+              </m:r>
+            </m:sub>
+          </m:sSub>
+          <m:r>
+            <w:rPr>
+              <w:rFonts w:ascii="Cambria Math" w:hAnsi="Cambria Math"/>
+            </w:rPr>
+            <m:t>&gt;+</m:t>
+          </m:r>
+          <m:sSub>
+            <m:sSubPr>
+              <m:ctrlPr>
+                <w:rPr>
+                  <w:rFonts w:ascii="Cambria Math" w:hAnsi="Cambria Math"/>
+                  <w:i/>
+                </w:rPr>
+              </m:ctrlPr>
+            </m:sSubPr>
+            <m:e>
+              <m:r>
+                <w:rPr>
+                  <w:rFonts w:ascii="Cambria Math" w:hAnsi="Cambria Math"/>
+                </w:rPr>
+                <m:t xml:space="preserve"> a</m:t>
+              </m:r>
+            </m:e>
+            <m:sub>
+              <m:r>
+                <w:rPr>
+                  <w:rFonts w:ascii="Cambria Math" w:hAnsi="Cambria Math"/>
+                </w:rPr>
+                <m:t>n</m:t>
+              </m:r>
+            </m:sub>
+          </m:sSub>
+          <m:r>
+            <w:rPr>
+              <w:rFonts w:ascii="Cambria Math" w:hAnsi="Cambria Math"/>
+            </w:rPr>
+            <m:t>&lt;</m:t>
+          </m:r>
+          <m:sSub>
+            <m:sSubPr>
+              <m:ctrlPr>
+                <w:rPr>
+                  <w:rFonts w:ascii="Cambria Math" w:hAnsi="Cambria Math"/>
+                  <w:i/>
+                </w:rPr>
+              </m:ctrlPr>
+            </m:sSubPr>
+            <m:e>
+              <m:r>
+                <w:rPr>
+                  <w:rFonts w:ascii="Cambria Math" w:hAnsi="Cambria Math"/>
+                </w:rPr>
+                <m:t>S</m:t>
+              </m:r>
+            </m:e>
+            <m:sub>
+              <m:r>
+                <w:rPr>
+                  <w:rFonts w:ascii="Cambria Math" w:hAnsi="Cambria Math"/>
+                </w:rPr>
+                <m:t>n</m:t>
+              </m:r>
+            </m:sub>
+          </m:sSub>
+          <m:r>
+            <w:rPr>
+              <w:rFonts w:ascii="Cambria Math" w:hAnsi="Cambria Math"/>
+            </w:rPr>
+            <m:t>&gt;)</m:t>
+          </m:r>
+        </m:oMath>
+      </m:oMathPara>
+    </w:p>
+    <w:p>
+      <w:r>
+        <w:t>In this equations</w:t>
+      </w:r>
+      <w:r>
+        <w:t xml:space="preserve"> </w:t>
+      </w:r>
+      <m:oMath>
+        <m:sSub>
+          <m:sSubPr>
+            <m:ctrlPr>
+              <w:rPr>
+                <w:rFonts w:ascii="Cambria Math" w:hAnsi="Cambria Math"/>
+                <w:i/>
+              </w:rPr>
+            </m:ctrlPr>
+          </m:sSubPr>
+          <m:e>
+            <m:r>
+              <w:rPr>
+                <w:rFonts w:ascii="Cambria Math" w:hAnsi="Cambria Math"/>
+              </w:rPr>
+              <m:t>a</m:t>
+            </m:r>
+          </m:e>
+          <m:sub>
+            <m:r>
+              <w:rPr>
+                <w:rFonts w:ascii="Cambria Math" w:hAnsi="Cambria Math"/>
+              </w:rPr>
+              <m:t>p,n</m:t>
+            </m:r>
+          </m:sub>
+        </m:sSub>
+      </m:oMath>
+      <w:r>
+        <w:t xml:space="preserve"> </w:t>
+      </w:r>
+      <w:r>
+        <w:t xml:space="preserve">denotes the effective coupling </w:t>
+      </w:r>
+      <w:r>
+        <w:t xml:space="preserve">of the WIMP to the protons and neutrons, respectively. </w:t>
+      </w:r>
+      <w:r>
+        <w:t xml:space="preserve">It is multiplied by the average spin carried by the protons and neutrons, called </w:t>
+      </w:r>
+      <m:oMath>
+        <m:r>
+          <w:rPr>
+            <w:rFonts w:ascii="Cambria Math" w:hAnsi="Cambria Math"/>
+          </w:rPr>
+          <m:t>&lt;</m:t>
+        </m:r>
+        <m:sSub>
+          <m:sSubPr>
+            <m:ctrlPr>
+              <w:rPr>
+                <w:rFonts w:ascii="Cambria Math" w:hAnsi="Cambria Math"/>
+                <w:i/>
+              </w:rPr>
+            </m:ctrlPr>
+          </m:sSubPr>
+          <m:e>
+            <m:r>
+              <w:rPr>
+                <w:rFonts w:ascii="Cambria Math" w:hAnsi="Cambria Math"/>
+              </w:rPr>
+              <m:t>S</m:t>
+            </m:r>
+          </m:e>
+          <m:sub>
+            <m:r>
+              <w:rPr>
+                <w:rFonts w:ascii="Cambria Math" w:hAnsi="Cambria Math"/>
+              </w:rPr>
+              <m:t>p,n</m:t>
+            </m:r>
+          </m:sub>
+        </m:sSub>
+        <m:r>
+          <w:rPr>
+            <w:rFonts w:ascii="Cambria Math" w:hAnsi="Cambria Math"/>
+          </w:rPr>
+          <m:t>&gt;</m:t>
+        </m:r>
+      </m:oMath>
+      <w:r>
+        <w:t xml:space="preserve">. Some rough argument based on the Pauli exlusion principle may elucidate the equation a bit. Suppose you have for example a nucleus with an even number of protons, like for example xenon (Z=54). For such a nucleus the protons can fill quantum states to essentially spin zero pairs. Therefore you expect the </w:t>
+      </w:r>
+      <m:oMath>
+        <m:r>
+          <w:rPr>
+            <w:rFonts w:ascii="Cambria Math" w:hAnsi="Cambria Math"/>
+          </w:rPr>
+          <m:t>&lt;</m:t>
+        </m:r>
+        <m:sSub>
+          <m:sSubPr>
+            <m:ctrlPr>
+              <w:rPr>
+                <w:rFonts w:ascii="Cambria Math" w:hAnsi="Cambria Math"/>
+                <w:i/>
+              </w:rPr>
+            </m:ctrlPr>
+          </m:sSubPr>
+          <m:e>
+            <m:r>
+              <w:rPr>
+                <w:rFonts w:ascii="Cambria Math" w:hAnsi="Cambria Math"/>
+              </w:rPr>
+              <m:t>S</m:t>
+            </m:r>
+          </m:e>
+          <m:sub>
+            <m:r>
+              <w:rPr>
+                <w:rFonts w:ascii="Cambria Math" w:hAnsi="Cambria Math"/>
+              </w:rPr>
+              <m:t>p</m:t>
+            </m:r>
+          </m:sub>
+        </m:sSub>
+        <m:r>
+          <w:rPr>
+            <w:rFonts w:ascii="Cambria Math" w:hAnsi="Cambria Math"/>
+          </w:rPr>
+          <m:t>&gt;≈0</m:t>
+        </m:r>
+      </m:oMath>
+      <w:r>
+        <w:t xml:space="preserve">. Now let us look at the neutron contribtion to the spin-dependent coupling. If we take xenon isotopes with even numbers of neutrons, it is expected that </w:t>
+      </w:r>
+      <m:oMath>
+        <m:r>
+          <w:rPr>
+            <w:rFonts w:ascii="Cambria Math" w:hAnsi="Cambria Math"/>
+          </w:rPr>
+          <m:t>&lt;</m:t>
+        </m:r>
+        <m:sSub>
+          <m:sSubPr>
+            <m:ctrlPr>
+              <w:rPr>
+                <w:rFonts w:ascii="Cambria Math" w:hAnsi="Cambria Math"/>
+                <w:i/>
+              </w:rPr>
+            </m:ctrlPr>
+          </m:sSubPr>
+          <m:e>
+            <m:r>
+              <w:rPr>
+                <w:rFonts w:ascii="Cambria Math" w:hAnsi="Cambria Math"/>
+              </w:rPr>
+              <m:t>S</m:t>
+            </m:r>
+          </m:e>
+          <m:sub>
+            <m:r>
+              <w:rPr>
+                <w:rFonts w:ascii="Cambria Math" w:hAnsi="Cambria Math"/>
+              </w:rPr>
+              <m:t>n</m:t>
+            </m:r>
+          </m:sub>
+        </m:sSub>
+        <m:r>
+          <w:rPr>
+            <w:rFonts w:ascii="Cambria Math" w:hAnsi="Cambria Math"/>
+          </w:rPr>
+          <m:t>&gt;≈0</m:t>
+        </m:r>
+      </m:oMath>
+      <w:r>
+        <w:t>, while for nuclei</w:t>
+      </w:r>
+      <w:r>
+        <w:t xml:space="preserve"> with odd numbers of neutrons, </w:t>
+      </w:r>
+      <w:r>
+        <w:t>in general</w:t>
+      </w:r>
+      <m:oMath>
+        <m:r>
+          <w:rPr>
+            <w:rFonts w:ascii="Cambria Math" w:hAnsi="Cambria Math"/>
+          </w:rPr>
+          <m:t xml:space="preserve"> &lt;</m:t>
+        </m:r>
+        <m:sSub>
+          <m:sSubPr>
+            <m:ctrlPr>
+              <w:rPr>
+                <w:rFonts w:ascii="Cambria Math" w:hAnsi="Cambria Math"/>
+                <w:i/>
+              </w:rPr>
+            </m:ctrlPr>
+          </m:sSubPr>
+          <m:e>
+            <m:r>
+              <w:rPr>
+                <w:rFonts w:ascii="Cambria Math" w:hAnsi="Cambria Math"/>
+              </w:rPr>
+              <m:t>S</m:t>
+            </m:r>
+          </m:e>
+          <m:sub>
+            <m:r>
+              <w:rPr>
+                <w:rFonts w:ascii="Cambria Math" w:hAnsi="Cambria Math"/>
+              </w:rPr>
+              <m:t>n</m:t>
+            </m:r>
+          </m:sub>
+        </m:sSub>
+        <m:r>
+          <w:rPr>
+            <w:rFonts w:ascii="Cambria Math" w:hAnsi="Cambria Math"/>
+          </w:rPr>
+          <m:t>&gt;≠0</m:t>
+        </m:r>
+      </m:oMath>
+      <w:r>
+        <w:t>. Nice thing is that my favorite dark matter target, xenon, comes with a sizable fraction of odd-numbered isotopes, so it is intrinsically sensitive to spin-dependent couplings of WIMPs with neutrons.</w:t>
+      </w:r>
+    </w:p>
+    <w:p>
+      <w:r>
+        <w:t>The terms in this equation are hard to accurately calculate, so many approximations are made to get reasonable values. Realize we are dealing with a strongly bound system where we now need to calculate the distribution of spins: pretty tough indeed (your teacher cannot do this himself).</w:t>
+      </w:r>
+    </w:p>
+    <w:p>
+      <w:r>
+        <w:t>** TOTAL CROSS SECTION **</w:t>
+      </w:r>
+    </w:p>
+    <w:p>
+      <w:r>
+        <w:t>** HOW DOES IT COMPARE TO SPIN_DEPENDENT CROSS-SECTION **</w:t>
+      </w:r>
+      <w:bookmarkStart w:id="37" w:name="_GoBack"/>
+      <w:bookmarkEnd w:id="37"/>
     </w:p>
     <w:p>
       <w:pPr>
         <w:pStyle w:val="Heading2"/>
       </w:pPr>
-      <w:bookmarkStart w:id="37" w:name="_Toc282330115"/>
+      <w:bookmarkStart w:id="38" w:name="_Toc282330115"/>
       <w:r>
         <w:t>Corrections to the event rate</w:t>
       </w:r>
-      <w:bookmarkEnd w:id="37"/>
+      <w:bookmarkEnd w:id="38"/>
     </w:p>
     <w:p>
       <w:pPr>
         <w:pStyle w:val="Heading3"/>
       </w:pPr>
-      <w:bookmarkStart w:id="38" w:name="_Ref280468374"/>
-      <w:bookmarkStart w:id="39" w:name="_Toc282330116"/>
+      <w:bookmarkStart w:id="39" w:name="_Ref280468374"/>
+      <w:bookmarkStart w:id="40" w:name="_Toc282330116"/>
       <w:r>
         <w:t>Movement of earth and sun</w:t>
       </w:r>
-      <w:bookmarkEnd w:id="38"/>
       <w:bookmarkEnd w:id="39"/>
+      <w:bookmarkEnd w:id="40"/>
     </w:p>
     <w:p>
       <w:r>
@@ -30596,7 +31551,7 @@
         <w:pStyle w:val="Caption"/>
         <w:jc w:val="center"/>
       </w:pPr>
-      <w:bookmarkStart w:id="40" w:name="_Ref280104548"/>
+      <w:bookmarkStart w:id="41" w:name="_Ref280104548"/>
       <w:r>
         <w:t xml:space="preserve">Figure </w:t>
       </w:r>
@@ -30608,15 +31563,13 @@
           <w:t>10</w:t>
         </w:r>
       </w:fldSimple>
-      <w:bookmarkEnd w:id="40"/>
+      <w:bookmarkEnd w:id="41"/>
       <w:r>
         <w:t>: The effect of th</w:t>
       </w:r>
       <w:r>
         <w:t xml:space="preserve">e movement of the earth through The </w:t>
       </w:r>
-      <w:bookmarkStart w:id="41" w:name="_GoBack"/>
-      <w:bookmarkEnd w:id="41"/>
       <w:r>
         <w:t>galaxy on the recoil rate</w:t>
       </w:r>
@@ -37743,27 +38696,14 @@
       <w:r>
         <w:t xml:space="preserve">Figure </w:t>
       </w:r>
-      <w:r>
-        <w:fldChar w:fldCharType="begin"/>
-      </w:r>
-      <w:r>
-        <w:instrText xml:space="preserve"> SEQ Figure \* ARABIC </w:instrText>
-      </w:r>
-      <w:r>
-        <w:fldChar w:fldCharType="separate"/>
-      </w:r>
-      <w:r>
-        <w:rPr>
-          <w:noProof/>
-        </w:rPr>
-        <w:t>20</w:t>
-      </w:r>
-      <w:r>
-        <w:rPr>
-          <w:noProof/>
-        </w:rPr>
-        <w:fldChar w:fldCharType="end"/>
-      </w:r>
+      <w:fldSimple w:instr=" SEQ Figure \* ARABIC ">
+        <w:r>
+          <w:rPr>
+            <w:noProof/>
+          </w:rPr>
+          <w:t>20</w:t>
+        </w:r>
+      </w:fldSimple>
       <w:bookmarkEnd w:id="71"/>
       <w:r>
         <w:t>: Summary plot of direct detection WIMP experiments</w:t>
@@ -43175,6 +44115,548 @@
 </w:styles>
 </file>
 
+<file path=word/glossary/document.xml><?xml version="1.0" encoding="utf-8"?>
+<w:glossaryDocument xmlns:wpc="http://schemas.microsoft.com/office/word/2010/wordprocessingCanvas" xmlns:mo="http://schemas.microsoft.com/office/mac/office/2008/main" xmlns:mc="http://schemas.openxmlformats.org/markup-compatibility/2006" xmlns:mv="urn:schemas-microsoft-com:mac:vml" xmlns:o="urn:schemas-microsoft-com:office:office" xmlns:r="http://schemas.openxmlformats.org/officeDocument/2006/relationships" xmlns:m="http://schemas.openxmlformats.org/officeDocument/2006/math" xmlns:v="urn:schemas-microsoft-com:vml" xmlns:wp14="http://schemas.microsoft.com/office/word/2010/wordprocessingDrawing" xmlns:wp="http://schemas.openxmlformats.org/drawingml/2006/wordprocessingDrawing" xmlns:w10="urn:schemas-microsoft-com:office:word" xmlns:w="http://schemas.openxmlformats.org/wordprocessingml/2006/main" xmlns:w14="http://schemas.microsoft.com/office/word/2010/wordml" xmlns:wpg="http://schemas.microsoft.com/office/word/2010/wordprocessingGroup" xmlns:wpi="http://schemas.microsoft.com/office/word/2010/wordprocessingInk" xmlns:wne="http://schemas.microsoft.com/office/word/2006/wordml" xmlns:wps="http://schemas.microsoft.com/office/word/2010/wordprocessingShape" mc:Ignorable="w14 wp14"/>
+</file>
+
+<file path=word/glossary/fontTable.xml><?xml version="1.0" encoding="utf-8"?>
+<w:fonts xmlns:mc="http://schemas.openxmlformats.org/markup-compatibility/2006" xmlns:r="http://schemas.openxmlformats.org/officeDocument/2006/relationships" xmlns:w="http://schemas.openxmlformats.org/wordprocessingml/2006/main" xmlns:w14="http://schemas.microsoft.com/office/word/2010/wordml" mc:Ignorable="w14">
+  <w:font w:name="Symbol">
+    <w:panose1 w:val="00000000000000000000"/>
+    <w:charset w:val="02"/>
+    <w:family w:val="auto"/>
+    <w:pitch w:val="variable"/>
+    <w:sig w:usb0="00000000" w:usb1="10000000" w:usb2="00000000" w:usb3="00000000" w:csb0="80000000" w:csb1="00000000"/>
+  </w:font>
+  <w:font w:name="Times New Roman">
+    <w:panose1 w:val="02020603050405020304"/>
+    <w:charset w:val="00"/>
+    <w:family w:val="auto"/>
+    <w:pitch w:val="variable"/>
+    <w:sig w:usb0="E0002AFF" w:usb1="C0007841" w:usb2="00000009" w:usb3="00000000" w:csb0="000001FF" w:csb1="00000000"/>
+  </w:font>
+  <w:font w:name="Courier New">
+    <w:panose1 w:val="02070309020205020404"/>
+    <w:charset w:val="00"/>
+    <w:family w:val="auto"/>
+    <w:pitch w:val="variable"/>
+    <w:sig w:usb0="E0002AFF" w:usb1="C0007843" w:usb2="00000009" w:usb3="00000000" w:csb0="000001FF" w:csb1="00000000"/>
+  </w:font>
+  <w:font w:name="Wingdings">
+    <w:panose1 w:val="05000000000000000000"/>
+    <w:charset w:val="02"/>
+    <w:family w:val="auto"/>
+    <w:pitch w:val="variable"/>
+    <w:sig w:usb0="00000000" w:usb1="10000000" w:usb2="00000000" w:usb3="00000000" w:csb0="80000000" w:csb1="00000000"/>
+  </w:font>
+  <w:font w:name="Cambria">
+    <w:panose1 w:val="02040503050406030204"/>
+    <w:charset w:val="00"/>
+    <w:family w:val="auto"/>
+    <w:pitch w:val="variable"/>
+    <w:sig w:usb0="E00002FF" w:usb1="400004FF" w:usb2="00000000" w:usb3="00000000" w:csb0="0000019F" w:csb1="00000000"/>
+  </w:font>
+  <w:font w:name="ＭＳ 明朝">
+    <w:charset w:val="4E"/>
+    <w:family w:val="auto"/>
+    <w:pitch w:val="variable"/>
+    <w:sig w:usb0="E00002FF" w:usb1="6AC7FDFB" w:usb2="00000012" w:usb3="00000000" w:csb0="0002009F" w:csb1="00000000"/>
+  </w:font>
+  <w:font w:name="Lucida Grande">
+    <w:panose1 w:val="020B0600040502020204"/>
+    <w:charset w:val="00"/>
+    <w:family w:val="auto"/>
+    <w:pitch w:val="variable"/>
+    <w:sig w:usb0="E1000AEF" w:usb1="5000A1FF" w:usb2="00000000" w:usb3="00000000" w:csb0="000001BF" w:csb1="00000000"/>
+  </w:font>
+  <w:font w:name="Calibri">
+    <w:panose1 w:val="020F0502020204030204"/>
+    <w:charset w:val="00"/>
+    <w:family w:val="auto"/>
+    <w:pitch w:val="variable"/>
+    <w:sig w:usb0="E10002FF" w:usb1="4000ACFF" w:usb2="00000009" w:usb3="00000000" w:csb0="0000019F" w:csb1="00000000"/>
+  </w:font>
+  <w:font w:name="ＭＳ ゴシック">
+    <w:charset w:val="4E"/>
+    <w:family w:val="auto"/>
+    <w:pitch w:val="variable"/>
+    <w:sig w:usb0="E00002FF" w:usb1="6AC7FDFB" w:usb2="00000012" w:usb3="00000000" w:csb0="0002009F" w:csb1="00000000"/>
+  </w:font>
+  <w:font w:name="Times">
+    <w:panose1 w:val="02000500000000000000"/>
+    <w:charset w:val="00"/>
+    <w:family w:val="auto"/>
+    <w:pitch w:val="variable"/>
+    <w:sig w:usb0="00000003" w:usb1="00000000" w:usb2="00000000" w:usb3="00000000" w:csb0="00000001" w:csb1="00000000"/>
+  </w:font>
+  <w:font w:name="Cambria Math">
+    <w:panose1 w:val="02040503050406030204"/>
+    <w:charset w:val="00"/>
+    <w:family w:val="auto"/>
+    <w:pitch w:val="variable"/>
+    <w:sig w:usb0="E00002FF" w:usb1="420024FF" w:usb2="00000000" w:usb3="00000000" w:csb0="0000019F" w:csb1="00000000"/>
+  </w:font>
+  <w:font w:name="Helvetica">
+    <w:panose1 w:val="00000000000000000000"/>
+    <w:charset w:val="00"/>
+    <w:family w:val="auto"/>
+    <w:pitch w:val="variable"/>
+    <w:sig w:usb0="E00002FF" w:usb1="5000785B" w:usb2="00000000" w:usb3="00000000" w:csb0="0000019F" w:csb1="00000000"/>
+  </w:font>
+  <w:font w:name="Lucida Sans Unicode">
+    <w:panose1 w:val="020B0602030504020204"/>
+    <w:charset w:val="00"/>
+    <w:family w:val="auto"/>
+    <w:pitch w:val="variable"/>
+    <w:sig w:usb0="80000AFF" w:usb1="0000396B" w:usb2="00000000" w:usb3="00000000" w:csb0="000000BF" w:csb1="00000000"/>
+  </w:font>
+  <w:font w:name="Arial">
+    <w:panose1 w:val="020B0604020202020204"/>
+    <w:charset w:val="00"/>
+    <w:family w:val="auto"/>
+    <w:pitch w:val="variable"/>
+    <w:sig w:usb0="E0002AFF" w:usb1="C0007843" w:usb2="00000009" w:usb3="00000000" w:csb0="000001FF" w:csb1="00000000"/>
+  </w:font>
+</w:fonts>
+</file>
+
+<file path=word/glossary/settings.xml><?xml version="1.0" encoding="utf-8"?>
+<w:settings xmlns:mc="http://schemas.openxmlformats.org/markup-compatibility/2006" xmlns:o="urn:schemas-microsoft-com:office:office" xmlns:r="http://schemas.openxmlformats.org/officeDocument/2006/relationships" xmlns:m="http://schemas.openxmlformats.org/officeDocument/2006/math" xmlns:v="urn:schemas-microsoft-com:vml" xmlns:w10="urn:schemas-microsoft-com:office:word" xmlns:w="http://schemas.openxmlformats.org/wordprocessingml/2006/main" xmlns:w14="http://schemas.microsoft.com/office/word/2010/wordml" xmlns:sl="http://schemas.openxmlformats.org/schemaLibrary/2006/main" mc:Ignorable="w14">
+  <w:view w:val="normal"/>
+  <w:defaultTabStop w:val="720"/>
+  <w:characterSpacingControl w:val="doNotCompress"/>
+  <w:compat>
+    <w:useFELayout/>
+    <w:compatSetting w:name="compatibilityMode" w:uri="http://schemas.microsoft.com/office/word" w:val="14"/>
+    <w:compatSetting w:name="overrideTableStyleFontSizeAndJustification" w:uri="http://schemas.microsoft.com/office/word" w:val="1"/>
+    <w:compatSetting w:name="enableOpenTypeFeatures" w:uri="http://schemas.microsoft.com/office/word" w:val="1"/>
+    <w:compatSetting w:name="doNotFlipMirrorIndents" w:uri="http://schemas.microsoft.com/office/word" w:val="1"/>
+  </w:compat>
+  <w:rsids>
+    <w:rsidRoot w:val="008F2E98"/>
+    <w:rsid w:val="008F2E98"/>
+  </w:rsids>
+  <m:mathPr>
+    <m:mathFont m:val="Cambria Math"/>
+    <m:brkBin m:val="before"/>
+    <m:brkBinSub m:val="--"/>
+    <m:smallFrac m:val="0"/>
+    <m:dispDef/>
+    <m:lMargin m:val="0"/>
+    <m:rMargin m:val="0"/>
+    <m:defJc m:val="centerGroup"/>
+    <m:wrapIndent m:val="1440"/>
+    <m:intLim m:val="subSup"/>
+    <m:naryLim m:val="undOvr"/>
+  </m:mathPr>
+  <w:themeFontLang w:val="en-US" w:eastAsia="ja-JP"/>
+  <w:clrSchemeMapping w:bg1="light1" w:t1="dark1" w:bg2="light2" w:t2="dark2" w:accent1="accent1" w:accent2="accent2" w:accent3="accent3" w:accent4="accent4" w:accent5="accent5" w:accent6="accent6" w:hyperlink="hyperlink" w:followedHyperlink="followedHyperlink"/>
+  <w:doNotAutoCompressPictures/>
+  <w:decimalSymbol w:val="."/>
+  <w:listSeparator w:val=","/>
+  <w14:defaultImageDpi w14:val="300"/>
+</w:settings>
+</file>
+
+<file path=word/glossary/styles.xml><?xml version="1.0" encoding="utf-8"?>
+<w:styles xmlns:mc="http://schemas.openxmlformats.org/markup-compatibility/2006" xmlns:r="http://schemas.openxmlformats.org/officeDocument/2006/relationships" xmlns:w="http://schemas.openxmlformats.org/wordprocessingml/2006/main" xmlns:w14="http://schemas.microsoft.com/office/word/2010/wordml" mc:Ignorable="w14">
+  <w:docDefaults>
+    <w:rPrDefault>
+      <w:rPr>
+        <w:rFonts w:asciiTheme="minorHAnsi" w:eastAsiaTheme="minorEastAsia" w:hAnsiTheme="minorHAnsi" w:cstheme="minorBidi"/>
+        <w:sz w:val="24"/>
+        <w:szCs w:val="24"/>
+        <w:lang w:val="en-US" w:eastAsia="ja-JP" w:bidi="ar-SA"/>
+      </w:rPr>
+    </w:rPrDefault>
+    <w:pPrDefault/>
+  </w:docDefaults>
+  <w:latentStyles w:defLockedState="0" w:defUIPriority="99" w:defSemiHidden="1" w:defUnhideWhenUsed="1" w:defQFormat="0" w:count="276">
+    <w:lsdException w:name="Normal" w:semiHidden="0" w:uiPriority="0" w:unhideWhenUsed="0" w:qFormat="1"/>
+    <w:lsdException w:name="heading 1" w:semiHidden="0" w:uiPriority="9" w:unhideWhenUsed="0" w:qFormat="1"/>
+    <w:lsdException w:name="heading 2" w:uiPriority="9" w:qFormat="1"/>
+    <w:lsdException w:name="heading 3" w:uiPriority="9" w:qFormat="1"/>
+    <w:lsdException w:name="heading 4" w:uiPriority="9" w:qFormat="1"/>
+    <w:lsdException w:name="heading 5" w:uiPriority="9" w:qFormat="1"/>
+    <w:lsdException w:name="heading 6" w:uiPriority="9" w:qFormat="1"/>
+    <w:lsdException w:name="heading 7" w:uiPriority="9" w:qFormat="1"/>
+    <w:lsdException w:name="heading 8" w:uiPriority="9" w:qFormat="1"/>
+    <w:lsdException w:name="heading 9" w:uiPriority="9" w:qFormat="1"/>
+    <w:lsdException w:name="toc 1" w:uiPriority="39"/>
+    <w:lsdException w:name="toc 2" w:uiPriority="39"/>
+    <w:lsdException w:name="toc 3" w:uiPriority="39"/>
+    <w:lsdException w:name="toc 4" w:uiPriority="39"/>
+    <w:lsdException w:name="toc 5" w:uiPriority="39"/>
+    <w:lsdException w:name="toc 6" w:uiPriority="39"/>
+    <w:lsdException w:name="toc 7" w:uiPriority="39"/>
+    <w:lsdException w:name="toc 8" w:uiPriority="39"/>
+    <w:lsdException w:name="toc 9" w:uiPriority="39"/>
+    <w:lsdException w:name="caption" w:uiPriority="35" w:qFormat="1"/>
+    <w:lsdException w:name="Title" w:semiHidden="0" w:uiPriority="10" w:unhideWhenUsed="0" w:qFormat="1"/>
+    <w:lsdException w:name="Default Paragraph Font" w:uiPriority="1"/>
+    <w:lsdException w:name="Subtitle" w:semiHidden="0" w:uiPriority="11" w:unhideWhenUsed="0" w:qFormat="1"/>
+    <w:lsdException w:name="Strong" w:semiHidden="0" w:uiPriority="22" w:unhideWhenUsed="0" w:qFormat="1"/>
+    <w:lsdException w:name="Emphasis" w:semiHidden="0" w:uiPriority="20" w:unhideWhenUsed="0" w:qFormat="1"/>
+    <w:lsdException w:name="Table Grid" w:semiHidden="0" w:uiPriority="59" w:unhideWhenUsed="0"/>
+    <w:lsdException w:name="Placeholder Text" w:unhideWhenUsed="0"/>
+    <w:lsdException w:name="No Spacing" w:semiHidden="0" w:uiPriority="1" w:unhideWhenUsed="0" w:qFormat="1"/>
+    <w:lsdException w:name="Light Shading" w:semiHidden="0" w:uiPriority="60" w:unhideWhenUsed="0"/>
+    <w:lsdException w:name="Light List" w:semiHidden="0" w:uiPriority="61" w:unhideWhenUsed="0"/>
+    <w:lsdException w:name="Light Grid" w:semiHidden="0" w:uiPriority="62" w:unhideWhenUsed="0"/>
+    <w:lsdException w:name="Medium Shading 1" w:semiHidden="0" w:uiPriority="63" w:unhideWhenUsed="0"/>
+    <w:lsdException w:name="Medium Shading 2" w:semiHidden="0" w:uiPriority="64" w:unhideWhenUsed="0"/>
+    <w:lsdException w:name="Medium List 1" w:semiHidden="0" w:uiPriority="65" w:unhideWhenUsed="0"/>
+    <w:lsdException w:name="Medium List 2" w:semiHidden="0" w:uiPriority="66" w:unhideWhenUsed="0"/>
+    <w:lsdException w:name="Medium Grid 1" w:semiHidden="0" w:uiPriority="67" w:unhideWhenUsed="0"/>
+    <w:lsdException w:name="Medium Grid 2" w:semiHidden="0" w:uiPriority="68" w:unhideWhenUsed="0"/>
+    <w:lsdException w:name="Medium Grid 3" w:semiHidden="0" w:uiPriority="69" w:unhideWhenUsed="0"/>
+    <w:lsdException w:name="Dark List" w:semiHidden="0" w:uiPriority="70" w:unhideWhenUsed="0"/>
+    <w:lsdException w:name="Colorful Shading" w:semiHidden="0" w:uiPriority="71" w:unhideWhenUsed="0"/>
+    <w:lsdException w:name="Colorful List" w:semiHidden="0" w:uiPriority="72" w:unhideWhenUsed="0"/>
+    <w:lsdException w:name="Colorful Grid" w:semiHidden="0" w:uiPriority="73" w:unhideWhenUsed="0"/>
+    <w:lsdException w:name="Light Shading Accent 1" w:semiHidden="0" w:uiPriority="60" w:unhideWhenUsed="0"/>
+    <w:lsdException w:name="Light List Accent 1" w:semiHidden="0" w:uiPriority="61" w:unhideWhenUsed="0"/>
+    <w:lsdException w:name="Light Grid Accent 1" w:semiHidden="0" w:uiPriority="62" w:unhideWhenUsed="0"/>
+    <w:lsdException w:name="Medium Shading 1 Accent 1" w:semiHidden="0" w:uiPriority="63" w:unhideWhenUsed="0"/>
+    <w:lsdException w:name="Medium Shading 2 Accent 1" w:semiHidden="0" w:uiPriority="64" w:unhideWhenUsed="0"/>
+    <w:lsdException w:name="Medium List 1 Accent 1" w:semiHidden="0" w:uiPriority="65" w:unhideWhenUsed="0"/>
+    <w:lsdException w:name="Revision" w:unhideWhenUsed="0"/>
+    <w:lsdException w:name="List Paragraph" w:semiHidden="0" w:uiPriority="34" w:unhideWhenUsed="0" w:qFormat="1"/>
+    <w:lsdException w:name="Quote" w:semiHidden="0" w:uiPriority="29" w:unhideWhenUsed="0" w:qFormat="1"/>
+    <w:lsdException w:name="Intense Quote" w:semiHidden="0" w:uiPriority="30" w:unhideWhenUsed="0" w:qFormat="1"/>
+    <w:lsdException w:name="Medium List 2 Accent 1" w:semiHidden="0" w:uiPriority="66" w:unhideWhenUsed="0"/>
+    <w:lsdException w:name="Medium Grid 1 Accent 1" w:semiHidden="0" w:uiPriority="67" w:unhideWhenUsed="0"/>
+    <w:lsdException w:name="Medium Grid 2 Accent 1" w:semiHidden="0" w:uiPriority="68" w:unhideWhenUsed="0"/>
+    <w:lsdException w:name="Medium Grid 3 Accent 1" w:semiHidden="0" w:uiPriority="69" w:unhideWhenUsed="0"/>
+    <w:lsdException w:name="Dark List Accent 1" w:semiHidden="0" w:uiPriority="70" w:unhideWhenUsed="0"/>
+    <w:lsdException w:name="Colorful Shading Accent 1" w:semiHidden="0" w:uiPriority="71" w:unhideWhenUsed="0"/>
+    <w:lsdException w:name="Colorful List Accent 1" w:semiHidden="0" w:uiPriority="72" w:unhideWhenUsed="0"/>
+    <w:lsdException w:name="Colorful Grid Accent 1" w:semiHidden="0" w:uiPriority="73" w:unhideWhenUsed="0"/>
+    <w:lsdException w:name="Light Shading Accent 2" w:semiHidden="0" w:uiPriority="60" w:unhideWhenUsed="0"/>
+    <w:lsdException w:name="Light List Accent 2" w:semiHidden="0" w:uiPriority="61" w:unhideWhenUsed="0"/>
+    <w:lsdException w:name="Light Grid Accent 2" w:semiHidden="0" w:uiPriority="62" w:unhideWhenUsed="0"/>
+    <w:lsdException w:name="Medium Shading 1 Accent 2" w:semiHidden="0" w:uiPriority="63" w:unhideWhenUsed="0"/>
+    <w:lsdException w:name="Medium Shading 2 Accent 2" w:semiHidden="0" w:uiPriority="64" w:unhideWhenUsed="0"/>
+    <w:lsdException w:name="Medium List 1 Accent 2" w:semiHidden="0" w:uiPriority="65" w:unhideWhenUsed="0"/>
+    <w:lsdException w:name="Medium List 2 Accent 2" w:semiHidden="0" w:uiPriority="66" w:unhideWhenUsed="0"/>
+    <w:lsdException w:name="Medium Grid 1 Accent 2" w:semiHidden="0" w:uiPriority="67" w:unhideWhenUsed="0"/>
+    <w:lsdException w:name="Medium Grid 2 Accent 2" w:semiHidden="0" w:uiPriority="68" w:unhideWhenUsed="0"/>
+    <w:lsdException w:name="Medium Grid 3 Accent 2" w:semiHidden="0" w:uiPriority="69" w:unhideWhenUsed="0"/>
+    <w:lsdException w:name="Dark List Accent 2" w:semiHidden="0" w:uiPriority="70" w:unhideWhenUsed="0"/>
+    <w:lsdException w:name="Colorful Shading Accent 2" w:semiHidden="0" w:uiPriority="71" w:unhideWhenUsed="0"/>
+    <w:lsdException w:name="Colorful List Accent 2" w:semiHidden="0" w:uiPriority="72" w:unhideWhenUsed="0"/>
+    <w:lsdException w:name="Colorful Grid Accent 2" w:semiHidden="0" w:uiPriority="73" w:unhideWhenUsed="0"/>
+    <w:lsdException w:name="Light Shading Accent 3" w:semiHidden="0" w:uiPriority="60" w:unhideWhenUsed="0"/>
+    <w:lsdException w:name="Light List Accent 3" w:semiHidden="0" w:uiPriority="61" w:unhideWhenUsed="0"/>
+    <w:lsdException w:name="Light Grid Accent 3" w:semiHidden="0" w:uiPriority="62" w:unhideWhenUsed="0"/>
+    <w:lsdException w:name="Medium Shading 1 Accent 3" w:semiHidden="0" w:uiPriority="63" w:unhideWhenUsed="0"/>
+    <w:lsdException w:name="Medium Shading 2 Accent 3" w:semiHidden="0" w:uiPriority="64" w:unhideWhenUsed="0"/>
+    <w:lsdException w:name="Medium List 1 Accent 3" w:semiHidden="0" w:uiPriority="65" w:unhideWhenUsed="0"/>
+    <w:lsdException w:name="Medium List 2 Accent 3" w:semiHidden="0" w:uiPriority="66" w:unhideWhenUsed="0"/>
+    <w:lsdException w:name="Medium Grid 1 Accent 3" w:semiHidden="0" w:uiPriority="67" w:unhideWhenUsed="0"/>
+    <w:lsdException w:name="Medium Grid 2 Accent 3" w:semiHidden="0" w:uiPriority="68" w:unhideWhenUsed="0"/>
+    <w:lsdException w:name="Medium Grid 3 Accent 3" w:semiHidden="0" w:uiPriority="69" w:unhideWhenUsed="0"/>
+    <w:lsdException w:name="Dark List Accent 3" w:semiHidden="0" w:uiPriority="70" w:unhideWhenUsed="0"/>
+    <w:lsdException w:name="Colorful Shading Accent 3" w:semiHidden="0" w:uiPriority="71" w:unhideWhenUsed="0"/>
+    <w:lsdException w:name="Colorful List Accent 3" w:semiHidden="0" w:uiPriority="72" w:unhideWhenUsed="0"/>
+    <w:lsdException w:name="Colorful Grid Accent 3" w:semiHidden="0" w:uiPriority="73" w:unhideWhenUsed="0"/>
+    <w:lsdException w:name="Light Shading Accent 4" w:semiHidden="0" w:uiPriority="60" w:unhideWhenUsed="0"/>
+    <w:lsdException w:name="Light List Accent 4" w:semiHidden="0" w:uiPriority="61" w:unhideWhenUsed="0"/>
+    <w:lsdException w:name="Light Grid Accent 4" w:semiHidden="0" w:uiPriority="62" w:unhideWhenUsed="0"/>
+    <w:lsdException w:name="Medium Shading 1 Accent 4" w:semiHidden="0" w:uiPriority="63" w:unhideWhenUsed="0"/>
+    <w:lsdException w:name="Medium Shading 2 Accent 4" w:semiHidden="0" w:uiPriority="64" w:unhideWhenUsed="0"/>
+    <w:lsdException w:name="Medium List 1 Accent 4" w:semiHidden="0" w:uiPriority="65" w:unhideWhenUsed="0"/>
+    <w:lsdException w:name="Medium List 2 Accent 4" w:semiHidden="0" w:uiPriority="66" w:unhideWhenUsed="0"/>
+    <w:lsdException w:name="Medium Grid 1 Accent 4" w:semiHidden="0" w:uiPriority="67" w:unhideWhenUsed="0"/>
+    <w:lsdException w:name="Medium Grid 2 Accent 4" w:semiHidden="0" w:uiPriority="68" w:unhideWhenUsed="0"/>
+    <w:lsdException w:name="Medium Grid 3 Accent 4" w:semiHidden="0" w:uiPriority="69" w:unhideWhenUsed="0"/>
+    <w:lsdException w:name="Dark List Accent 4" w:semiHidden="0" w:uiPriority="70" w:unhideWhenUsed="0"/>
+    <w:lsdException w:name="Colorful Shading Accent 4" w:semiHidden="0" w:uiPriority="71" w:unhideWhenUsed="0"/>
+    <w:lsdException w:name="Colorful List Accent 4" w:semiHidden="0" w:uiPriority="72" w:unhideWhenUsed="0"/>
+    <w:lsdException w:name="Colorful Grid Accent 4" w:semiHidden="0" w:uiPriority="73" w:unhideWhenUsed="0"/>
+    <w:lsdException w:name="Light Shading Accent 5" w:semiHidden="0" w:uiPriority="60" w:unhideWhenUsed="0"/>
+    <w:lsdException w:name="Light List Accent 5" w:semiHidden="0" w:uiPriority="61" w:unhideWhenUsed="0"/>
+    <w:lsdException w:name="Light Grid Accent 5" w:semiHidden="0" w:uiPriority="62" w:unhideWhenUsed="0"/>
+    <w:lsdException w:name="Medium Shading 1 Accent 5" w:semiHidden="0" w:uiPriority="63" w:unhideWhenUsed="0"/>
+    <w:lsdException w:name="Medium Shading 2 Accent 5" w:semiHidden="0" w:uiPriority="64" w:unhideWhenUsed="0"/>
+    <w:lsdException w:name="Medium List 1 Accent 5" w:semiHidden="0" w:uiPriority="65" w:unhideWhenUsed="0"/>
+    <w:lsdException w:name="Medium List 2 Accent 5" w:semiHidden="0" w:uiPriority="66" w:unhideWhenUsed="0"/>
+    <w:lsdException w:name="Medium Grid 1 Accent 5" w:semiHidden="0" w:uiPriority="67" w:unhideWhenUsed="0"/>
+    <w:lsdException w:name="Medium Grid 2 Accent 5" w:semiHidden="0" w:uiPriority="68" w:unhideWhenUsed="0"/>
+    <w:lsdException w:name="Medium Grid 3 Accent 5" w:semiHidden="0" w:uiPriority="69" w:unhideWhenUsed="0"/>
+    <w:lsdException w:name="Dark List Accent 5" w:semiHidden="0" w:uiPriority="70" w:unhideWhenUsed="0"/>
+    <w:lsdException w:name="Colorful Shading Accent 5" w:semiHidden="0" w:uiPriority="71" w:unhideWhenUsed="0"/>
+    <w:lsdException w:name="Colorful List Accent 5" w:semiHidden="0" w:uiPriority="72" w:unhideWhenUsed="0"/>
+    <w:lsdException w:name="Colorful Grid Accent 5" w:semiHidden="0" w:uiPriority="73" w:unhideWhenUsed="0"/>
+    <w:lsdException w:name="Light Shading Accent 6" w:semiHidden="0" w:uiPriority="60" w:unhideWhenUsed="0"/>
+    <w:lsdException w:name="Light List Accent 6" w:semiHidden="0" w:uiPriority="61" w:unhideWhenUsed="0"/>
+    <w:lsdException w:name="Light Grid Accent 6" w:semiHidden="0" w:uiPriority="62" w:unhideWhenUsed="0"/>
+    <w:lsdException w:name="Medium Shading 1 Accent 6" w:semiHidden="0" w:uiPriority="63" w:unhideWhenUsed="0"/>
+    <w:lsdException w:name="Medium Shading 2 Accent 6" w:semiHidden="0" w:uiPriority="64" w:unhideWhenUsed="0"/>
+    <w:lsdException w:name="Medium List 1 Accent 6" w:semiHidden="0" w:uiPriority="65" w:unhideWhenUsed="0"/>
+    <w:lsdException w:name="Medium List 2 Accent 6" w:semiHidden="0" w:uiPriority="66" w:unhideWhenUsed="0"/>
+    <w:lsdException w:name="Medium Grid 1 Accent 6" w:semiHidden="0" w:uiPriority="67" w:unhideWhenUsed="0"/>
+    <w:lsdException w:name="Medium Grid 2 Accent 6" w:semiHidden="0" w:uiPriority="68" w:unhideWhenUsed="0"/>
+    <w:lsdException w:name="Medium Grid 3 Accent 6" w:semiHidden="0" w:uiPriority="69" w:unhideWhenUsed="0"/>
+    <w:lsdException w:name="Dark List Accent 6" w:semiHidden="0" w:uiPriority="70" w:unhideWhenUsed="0"/>
+    <w:lsdException w:name="Colorful Shading Accent 6" w:semiHidden="0" w:uiPriority="71" w:unhideWhenUsed="0"/>
+    <w:lsdException w:name="Colorful List Accent 6" w:semiHidden="0" w:uiPriority="72" w:unhideWhenUsed="0"/>
+    <w:lsdException w:name="Colorful Grid Accent 6" w:semiHidden="0" w:uiPriority="73" w:unhideWhenUsed="0"/>
+    <w:lsdException w:name="Subtle Emphasis" w:semiHidden="0" w:uiPriority="19" w:unhideWhenUsed="0" w:qFormat="1"/>
+    <w:lsdException w:name="Intense Emphasis" w:semiHidden="0" w:uiPriority="21" w:unhideWhenUsed="0" w:qFormat="1"/>
+    <w:lsdException w:name="Subtle Reference" w:semiHidden="0" w:uiPriority="31" w:unhideWhenUsed="0" w:qFormat="1"/>
+    <w:lsdException w:name="Intense Reference" w:semiHidden="0" w:uiPriority="32" w:unhideWhenUsed="0" w:qFormat="1"/>
+    <w:lsdException w:name="Book Title" w:semiHidden="0" w:uiPriority="33" w:unhideWhenUsed="0" w:qFormat="1"/>
+    <w:lsdException w:name="Bibliography" w:uiPriority="37"/>
+    <w:lsdException w:name="TOC Heading" w:uiPriority="39" w:qFormat="1"/>
+  </w:latentStyles>
+  <w:style w:type="paragraph" w:default="1" w:styleId="Normal">
+    <w:name w:val="Normal"/>
+    <w:qFormat/>
+  </w:style>
+  <w:style w:type="character" w:default="1" w:styleId="DefaultParagraphFont">
+    <w:name w:val="Default Paragraph Font"/>
+    <w:uiPriority w:val="1"/>
+    <w:semiHidden/>
+    <w:unhideWhenUsed/>
+  </w:style>
+  <w:style w:type="table" w:default="1" w:styleId="TableNormal">
+    <w:name w:val="Normal Table"/>
+    <w:uiPriority w:val="99"/>
+    <w:semiHidden/>
+    <w:unhideWhenUsed/>
+    <w:tblPr>
+      <w:tblInd w:w="0" w:type="dxa"/>
+      <w:tblCellMar>
+        <w:top w:w="0" w:type="dxa"/>
+        <w:left w:w="108" w:type="dxa"/>
+        <w:bottom w:w="0" w:type="dxa"/>
+        <w:right w:w="108" w:type="dxa"/>
+      </w:tblCellMar>
+    </w:tblPr>
+  </w:style>
+  <w:style w:type="numbering" w:default="1" w:styleId="NoList">
+    <w:name w:val="No List"/>
+    <w:uiPriority w:val="99"/>
+    <w:semiHidden/>
+    <w:unhideWhenUsed/>
+  </w:style>
+  <w:style w:type="character" w:styleId="PlaceholderText">
+    <w:name w:val="Placeholder Text"/>
+    <w:basedOn w:val="DefaultParagraphFont"/>
+    <w:uiPriority w:val="99"/>
+    <w:semiHidden/>
+    <w:rsid w:val="008F2E98"/>
+    <w:rPr>
+      <w:color w:val="808080"/>
+    </w:rPr>
+  </w:style>
+</w:styles>
+</file>
+
+<file path=word/glossary/stylesWithEffects.xml><?xml version="1.0" encoding="utf-8"?>
+<w:styles xmlns:wpc="http://schemas.microsoft.com/office/word/2010/wordprocessingCanvas" xmlns:mo="http://schemas.microsoft.com/office/mac/office/2008/main" xmlns:mc="http://schemas.openxmlformats.org/markup-compatibility/2006" xmlns:mv="urn:schemas-microsoft-com:mac:vml" xmlns:o="urn:schemas-microsoft-com:office:office" xmlns:r="http://schemas.openxmlformats.org/officeDocument/2006/relationships" xmlns:m="http://schemas.openxmlformats.org/officeDocument/2006/math" xmlns:v="urn:schemas-microsoft-com:vml" xmlns:wp14="http://schemas.microsoft.com/office/word/2010/wordprocessingDrawing" xmlns:wp="http://schemas.openxmlformats.org/drawingml/2006/wordprocessingDrawing" xmlns:w10="urn:schemas-microsoft-com:office:word" xmlns:w="http://schemas.openxmlformats.org/wordprocessingml/2006/main" xmlns:w14="http://schemas.microsoft.com/office/word/2010/wordml" xmlns:wpg="http://schemas.microsoft.com/office/word/2010/wordprocessingGroup" xmlns:wpi="http://schemas.microsoft.com/office/word/2010/wordprocessingInk" xmlns:wne="http://schemas.microsoft.com/office/word/2006/wordml" xmlns:wps="http://schemas.microsoft.com/office/word/2010/wordprocessingShape" mc:Ignorable="w14 wp14">
+  <w:docDefaults>
+    <w:rPrDefault>
+      <w:rPr>
+        <w:rFonts w:asciiTheme="minorHAnsi" w:eastAsiaTheme="minorEastAsia" w:hAnsiTheme="minorHAnsi" w:cstheme="minorBidi"/>
+        <w:sz w:val="24"/>
+        <w:szCs w:val="24"/>
+        <w:lang w:val="en-US" w:eastAsia="ja-JP" w:bidi="ar-SA"/>
+      </w:rPr>
+    </w:rPrDefault>
+    <w:pPrDefault/>
+  </w:docDefaults>
+  <w:latentStyles w:defLockedState="0" w:defUIPriority="99" w:defSemiHidden="1" w:defUnhideWhenUsed="1" w:defQFormat="0" w:count="276">
+    <w:lsdException w:name="Normal" w:semiHidden="0" w:uiPriority="0" w:unhideWhenUsed="0" w:qFormat="1"/>
+    <w:lsdException w:name="heading 1" w:semiHidden="0" w:uiPriority="9" w:unhideWhenUsed="0" w:qFormat="1"/>
+    <w:lsdException w:name="heading 2" w:uiPriority="9" w:qFormat="1"/>
+    <w:lsdException w:name="heading 3" w:uiPriority="9" w:qFormat="1"/>
+    <w:lsdException w:name="heading 4" w:uiPriority="9" w:qFormat="1"/>
+    <w:lsdException w:name="heading 5" w:uiPriority="9" w:qFormat="1"/>
+    <w:lsdException w:name="heading 6" w:uiPriority="9" w:qFormat="1"/>
+    <w:lsdException w:name="heading 7" w:uiPriority="9" w:qFormat="1"/>
+    <w:lsdException w:name="heading 8" w:uiPriority="9" w:qFormat="1"/>
+    <w:lsdException w:name="heading 9" w:uiPriority="9" w:qFormat="1"/>
+    <w:lsdException w:name="toc 1" w:uiPriority="39"/>
+    <w:lsdException w:name="toc 2" w:uiPriority="39"/>
+    <w:lsdException w:name="toc 3" w:uiPriority="39"/>
+    <w:lsdException w:name="toc 4" w:uiPriority="39"/>
+    <w:lsdException w:name="toc 5" w:uiPriority="39"/>
+    <w:lsdException w:name="toc 6" w:uiPriority="39"/>
+    <w:lsdException w:name="toc 7" w:uiPriority="39"/>
+    <w:lsdException w:name="toc 8" w:uiPriority="39"/>
+    <w:lsdException w:name="toc 9" w:uiPriority="39"/>
+    <w:lsdException w:name="caption" w:uiPriority="35" w:qFormat="1"/>
+    <w:lsdException w:name="Title" w:semiHidden="0" w:uiPriority="10" w:unhideWhenUsed="0" w:qFormat="1"/>
+    <w:lsdException w:name="Default Paragraph Font" w:uiPriority="1"/>
+    <w:lsdException w:name="Subtitle" w:semiHidden="0" w:uiPriority="11" w:unhideWhenUsed="0" w:qFormat="1"/>
+    <w:lsdException w:name="Strong" w:semiHidden="0" w:uiPriority="22" w:unhideWhenUsed="0" w:qFormat="1"/>
+    <w:lsdException w:name="Emphasis" w:semiHidden="0" w:uiPriority="20" w:unhideWhenUsed="0" w:qFormat="1"/>
+    <w:lsdException w:name="Table Grid" w:semiHidden="0" w:uiPriority="59" w:unhideWhenUsed="0"/>
+    <w:lsdException w:name="Placeholder Text" w:unhideWhenUsed="0"/>
+    <w:lsdException w:name="No Spacing" w:semiHidden="0" w:uiPriority="1" w:unhideWhenUsed="0" w:qFormat="1"/>
+    <w:lsdException w:name="Light Shading" w:semiHidden="0" w:uiPriority="60" w:unhideWhenUsed="0"/>
+    <w:lsdException w:name="Light List" w:semiHidden="0" w:uiPriority="61" w:unhideWhenUsed="0"/>
+    <w:lsdException w:name="Light Grid" w:semiHidden="0" w:uiPriority="62" w:unhideWhenUsed="0"/>
+    <w:lsdException w:name="Medium Shading 1" w:semiHidden="0" w:uiPriority="63" w:unhideWhenUsed="0"/>
+    <w:lsdException w:name="Medium Shading 2" w:semiHidden="0" w:uiPriority="64" w:unhideWhenUsed="0"/>
+    <w:lsdException w:name="Medium List 1" w:semiHidden="0" w:uiPriority="65" w:unhideWhenUsed="0"/>
+    <w:lsdException w:name="Medium List 2" w:semiHidden="0" w:uiPriority="66" w:unhideWhenUsed="0"/>
+    <w:lsdException w:name="Medium Grid 1" w:semiHidden="0" w:uiPriority="67" w:unhideWhenUsed="0"/>
+    <w:lsdException w:name="Medium Grid 2" w:semiHidden="0" w:uiPriority="68" w:unhideWhenUsed="0"/>
+    <w:lsdException w:name="Medium Grid 3" w:semiHidden="0" w:uiPriority="69" w:unhideWhenUsed="0"/>
+    <w:lsdException w:name="Dark List" w:semiHidden="0" w:uiPriority="70" w:unhideWhenUsed="0"/>
+    <w:lsdException w:name="Colorful Shading" w:semiHidden="0" w:uiPriority="71" w:unhideWhenUsed="0"/>
+    <w:lsdException w:name="Colorful List" w:semiHidden="0" w:uiPriority="72" w:unhideWhenUsed="0"/>
+    <w:lsdException w:name="Colorful Grid" w:semiHidden="0" w:uiPriority="73" w:unhideWhenUsed="0"/>
+    <w:lsdException w:name="Light Shading Accent 1" w:semiHidden="0" w:uiPriority="60" w:unhideWhenUsed="0"/>
+    <w:lsdException w:name="Light List Accent 1" w:semiHidden="0" w:uiPriority="61" w:unhideWhenUsed="0"/>
+    <w:lsdException w:name="Light Grid Accent 1" w:semiHidden="0" w:uiPriority="62" w:unhideWhenUsed="0"/>
+    <w:lsdException w:name="Medium Shading 1 Accent 1" w:semiHidden="0" w:uiPriority="63" w:unhideWhenUsed="0"/>
+    <w:lsdException w:name="Medium Shading 2 Accent 1" w:semiHidden="0" w:uiPriority="64" w:unhideWhenUsed="0"/>
+    <w:lsdException w:name="Medium List 1 Accent 1" w:semiHidden="0" w:uiPriority="65" w:unhideWhenUsed="0"/>
+    <w:lsdException w:name="Revision" w:unhideWhenUsed="0"/>
+    <w:lsdException w:name="List Paragraph" w:semiHidden="0" w:uiPriority="34" w:unhideWhenUsed="0" w:qFormat="1"/>
+    <w:lsdException w:name="Quote" w:semiHidden="0" w:uiPriority="29" w:unhideWhenUsed="0" w:qFormat="1"/>
+    <w:lsdException w:name="Intense Quote" w:semiHidden="0" w:uiPriority="30" w:unhideWhenUsed="0" w:qFormat="1"/>
+    <w:lsdException w:name="Medium List 2 Accent 1" w:semiHidden="0" w:uiPriority="66" w:unhideWhenUsed="0"/>
+    <w:lsdException w:name="Medium Grid 1 Accent 1" w:semiHidden="0" w:uiPriority="67" w:unhideWhenUsed="0"/>
+    <w:lsdException w:name="Medium Grid 2 Accent 1" w:semiHidden="0" w:uiPriority="68" w:unhideWhenUsed="0"/>
+    <w:lsdException w:name="Medium Grid 3 Accent 1" w:semiHidden="0" w:uiPriority="69" w:unhideWhenUsed="0"/>
+    <w:lsdException w:name="Dark List Accent 1" w:semiHidden="0" w:uiPriority="70" w:unhideWhenUsed="0"/>
+    <w:lsdException w:name="Colorful Shading Accent 1" w:semiHidden="0" w:uiPriority="71" w:unhideWhenUsed="0"/>
+    <w:lsdException w:name="Colorful List Accent 1" w:semiHidden="0" w:uiPriority="72" w:unhideWhenUsed="0"/>
+    <w:lsdException w:name="Colorful Grid Accent 1" w:semiHidden="0" w:uiPriority="73" w:unhideWhenUsed="0"/>
+    <w:lsdException w:name="Light Shading Accent 2" w:semiHidden="0" w:uiPriority="60" w:unhideWhenUsed="0"/>
+    <w:lsdException w:name="Light List Accent 2" w:semiHidden="0" w:uiPriority="61" w:unhideWhenUsed="0"/>
+    <w:lsdException w:name="Light Grid Accent 2" w:semiHidden="0" w:uiPriority="62" w:unhideWhenUsed="0"/>
+    <w:lsdException w:name="Medium Shading 1 Accent 2" w:semiHidden="0" w:uiPriority="63" w:unhideWhenUsed="0"/>
+    <w:lsdException w:name="Medium Shading 2 Accent 2" w:semiHidden="0" w:uiPriority="64" w:unhideWhenUsed="0"/>
+    <w:lsdException w:name="Medium List 1 Accent 2" w:semiHidden="0" w:uiPriority="65" w:unhideWhenUsed="0"/>
+    <w:lsdException w:name="Medium List 2 Accent 2" w:semiHidden="0" w:uiPriority="66" w:unhideWhenUsed="0"/>
+    <w:lsdException w:name="Medium Grid 1 Accent 2" w:semiHidden="0" w:uiPriority="67" w:unhideWhenUsed="0"/>
+    <w:lsdException w:name="Medium Grid 2 Accent 2" w:semiHidden="0" w:uiPriority="68" w:unhideWhenUsed="0"/>
+    <w:lsdException w:name="Medium Grid 3 Accent 2" w:semiHidden="0" w:uiPriority="69" w:unhideWhenUsed="0"/>
+    <w:lsdException w:name="Dark List Accent 2" w:semiHidden="0" w:uiPriority="70" w:unhideWhenUsed="0"/>
+    <w:lsdException w:name="Colorful Shading Accent 2" w:semiHidden="0" w:uiPriority="71" w:unhideWhenUsed="0"/>
+    <w:lsdException w:name="Colorful List Accent 2" w:semiHidden="0" w:uiPriority="72" w:unhideWhenUsed="0"/>
+    <w:lsdException w:name="Colorful Grid Accent 2" w:semiHidden="0" w:uiPriority="73" w:unhideWhenUsed="0"/>
+    <w:lsdException w:name="Light Shading Accent 3" w:semiHidden="0" w:uiPriority="60" w:unhideWhenUsed="0"/>
+    <w:lsdException w:name="Light List Accent 3" w:semiHidden="0" w:uiPriority="61" w:unhideWhenUsed="0"/>
+    <w:lsdException w:name="Light Grid Accent 3" w:semiHidden="0" w:uiPriority="62" w:unhideWhenUsed="0"/>
+    <w:lsdException w:name="Medium Shading 1 Accent 3" w:semiHidden="0" w:uiPriority="63" w:unhideWhenUsed="0"/>
+    <w:lsdException w:name="Medium Shading 2 Accent 3" w:semiHidden="0" w:uiPriority="64" w:unhideWhenUsed="0"/>
+    <w:lsdException w:name="Medium List 1 Accent 3" w:semiHidden="0" w:uiPriority="65" w:unhideWhenUsed="0"/>
+    <w:lsdException w:name="Medium List 2 Accent 3" w:semiHidden="0" w:uiPriority="66" w:unhideWhenUsed="0"/>
+    <w:lsdException w:name="Medium Grid 1 Accent 3" w:semiHidden="0" w:uiPriority="67" w:unhideWhenUsed="0"/>
+    <w:lsdException w:name="Medium Grid 2 Accent 3" w:semiHidden="0" w:uiPriority="68" w:unhideWhenUsed="0"/>
+    <w:lsdException w:name="Medium Grid 3 Accent 3" w:semiHidden="0" w:uiPriority="69" w:unhideWhenUsed="0"/>
+    <w:lsdException w:name="Dark List Accent 3" w:semiHidden="0" w:uiPriority="70" w:unhideWhenUsed="0"/>
+    <w:lsdException w:name="Colorful Shading Accent 3" w:semiHidden="0" w:uiPriority="71" w:unhideWhenUsed="0"/>
+    <w:lsdException w:name="Colorful List Accent 3" w:semiHidden="0" w:uiPriority="72" w:unhideWhenUsed="0"/>
+    <w:lsdException w:name="Colorful Grid Accent 3" w:semiHidden="0" w:uiPriority="73" w:unhideWhenUsed="0"/>
+    <w:lsdException w:name="Light Shading Accent 4" w:semiHidden="0" w:uiPriority="60" w:unhideWhenUsed="0"/>
+    <w:lsdException w:name="Light List Accent 4" w:semiHidden="0" w:uiPriority="61" w:unhideWhenUsed="0"/>
+    <w:lsdException w:name="Light Grid Accent 4" w:semiHidden="0" w:uiPriority="62" w:unhideWhenUsed="0"/>
+    <w:lsdException w:name="Medium Shading 1 Accent 4" w:semiHidden="0" w:uiPriority="63" w:unhideWhenUsed="0"/>
+    <w:lsdException w:name="Medium Shading 2 Accent 4" w:semiHidden="0" w:uiPriority="64" w:unhideWhenUsed="0"/>
+    <w:lsdException w:name="Medium List 1 Accent 4" w:semiHidden="0" w:uiPriority="65" w:unhideWhenUsed="0"/>
+    <w:lsdException w:name="Medium List 2 Accent 4" w:semiHidden="0" w:uiPriority="66" w:unhideWhenUsed="0"/>
+    <w:lsdException w:name="Medium Grid 1 Accent 4" w:semiHidden="0" w:uiPriority="67" w:unhideWhenUsed="0"/>
+    <w:lsdException w:name="Medium Grid 2 Accent 4" w:semiHidden="0" w:uiPriority="68" w:unhideWhenUsed="0"/>
+    <w:lsdException w:name="Medium Grid 3 Accent 4" w:semiHidden="0" w:uiPriority="69" w:unhideWhenUsed="0"/>
+    <w:lsdException w:name="Dark List Accent 4" w:semiHidden="0" w:uiPriority="70" w:unhideWhenUsed="0"/>
+    <w:lsdException w:name="Colorful Shading Accent 4" w:semiHidden="0" w:uiPriority="71" w:unhideWhenUsed="0"/>
+    <w:lsdException w:name="Colorful List Accent 4" w:semiHidden="0" w:uiPriority="72" w:unhideWhenUsed="0"/>
+    <w:lsdException w:name="Colorful Grid Accent 4" w:semiHidden="0" w:uiPriority="73" w:unhideWhenUsed="0"/>
+    <w:lsdException w:name="Light Shading Accent 5" w:semiHidden="0" w:uiPriority="60" w:unhideWhenUsed="0"/>
+    <w:lsdException w:name="Light List Accent 5" w:semiHidden="0" w:uiPriority="61" w:unhideWhenUsed="0"/>
+    <w:lsdException w:name="Light Grid Accent 5" w:semiHidden="0" w:uiPriority="62" w:unhideWhenUsed="0"/>
+    <w:lsdException w:name="Medium Shading 1 Accent 5" w:semiHidden="0" w:uiPriority="63" w:unhideWhenUsed="0"/>
+    <w:lsdException w:name="Medium Shading 2 Accent 5" w:semiHidden="0" w:uiPriority="64" w:unhideWhenUsed="0"/>
+    <w:lsdException w:name="Medium List 1 Accent 5" w:semiHidden="0" w:uiPriority="65" w:unhideWhenUsed="0"/>
+    <w:lsdException w:name="Medium List 2 Accent 5" w:semiHidden="0" w:uiPriority="66" w:unhideWhenUsed="0"/>
+    <w:lsdException w:name="Medium Grid 1 Accent 5" w:semiHidden="0" w:uiPriority="67" w:unhideWhenUsed="0"/>
+    <w:lsdException w:name="Medium Grid 2 Accent 5" w:semiHidden="0" w:uiPriority="68" w:unhideWhenUsed="0"/>
+    <w:lsdException w:name="Medium Grid 3 Accent 5" w:semiHidden="0" w:uiPriority="69" w:unhideWhenUsed="0"/>
+    <w:lsdException w:name="Dark List Accent 5" w:semiHidden="0" w:uiPriority="70" w:unhideWhenUsed="0"/>
+    <w:lsdException w:name="Colorful Shading Accent 5" w:semiHidden="0" w:uiPriority="71" w:unhideWhenUsed="0"/>
+    <w:lsdException w:name="Colorful List Accent 5" w:semiHidden="0" w:uiPriority="72" w:unhideWhenUsed="0"/>
+    <w:lsdException w:name="Colorful Grid Accent 5" w:semiHidden="0" w:uiPriority="73" w:unhideWhenUsed="0"/>
+    <w:lsdException w:name="Light Shading Accent 6" w:semiHidden="0" w:uiPriority="60" w:unhideWhenUsed="0"/>
+    <w:lsdException w:name="Light List Accent 6" w:semiHidden="0" w:uiPriority="61" w:unhideWhenUsed="0"/>
+    <w:lsdException w:name="Light Grid Accent 6" w:semiHidden="0" w:uiPriority="62" w:unhideWhenUsed="0"/>
+    <w:lsdException w:name="Medium Shading 1 Accent 6" w:semiHidden="0" w:uiPriority="63" w:unhideWhenUsed="0"/>
+    <w:lsdException w:name="Medium Shading 2 Accent 6" w:semiHidden="0" w:uiPriority="64" w:unhideWhenUsed="0"/>
+    <w:lsdException w:name="Medium List 1 Accent 6" w:semiHidden="0" w:uiPriority="65" w:unhideWhenUsed="0"/>
+    <w:lsdException w:name="Medium List 2 Accent 6" w:semiHidden="0" w:uiPriority="66" w:unhideWhenUsed="0"/>
+    <w:lsdException w:name="Medium Grid 1 Accent 6" w:semiHidden="0" w:uiPriority="67" w:unhideWhenUsed="0"/>
+    <w:lsdException w:name="Medium Grid 2 Accent 6" w:semiHidden="0" w:uiPriority="68" w:unhideWhenUsed="0"/>
+    <w:lsdException w:name="Medium Grid 3 Accent 6" w:semiHidden="0" w:uiPriority="69" w:unhideWhenUsed="0"/>
+    <w:lsdException w:name="Dark List Accent 6" w:semiHidden="0" w:uiPriority="70" w:unhideWhenUsed="0"/>
+    <w:lsdException w:name="Colorful Shading Accent 6" w:semiHidden="0" w:uiPriority="71" w:unhideWhenUsed="0"/>
+    <w:lsdException w:name="Colorful List Accent 6" w:semiHidden="0" w:uiPriority="72" w:unhideWhenUsed="0"/>
+    <w:lsdException w:name="Colorful Grid Accent 6" w:semiHidden="0" w:uiPriority="73" w:unhideWhenUsed="0"/>
+    <w:lsdException w:name="Subtle Emphasis" w:semiHidden="0" w:uiPriority="19" w:unhideWhenUsed="0" w:qFormat="1"/>
+    <w:lsdException w:name="Intense Emphasis" w:semiHidden="0" w:uiPriority="21" w:unhideWhenUsed="0" w:qFormat="1"/>
+    <w:lsdException w:name="Subtle Reference" w:semiHidden="0" w:uiPriority="31" w:unhideWhenUsed="0" w:qFormat="1"/>
+    <w:lsdException w:name="Intense Reference" w:semiHidden="0" w:uiPriority="32" w:unhideWhenUsed="0" w:qFormat="1"/>
+    <w:lsdException w:name="Book Title" w:semiHidden="0" w:uiPriority="33" w:unhideWhenUsed="0" w:qFormat="1"/>
+    <w:lsdException w:name="Bibliography" w:uiPriority="37"/>
+    <w:lsdException w:name="TOC Heading" w:uiPriority="39" w:qFormat="1"/>
+  </w:latentStyles>
+  <w:style w:type="paragraph" w:default="1" w:styleId="Normal">
+    <w:name w:val="Normal"/>
+    <w:qFormat/>
+  </w:style>
+  <w:style w:type="character" w:default="1" w:styleId="DefaultParagraphFont">
+    <w:name w:val="Default Paragraph Font"/>
+    <w:uiPriority w:val="1"/>
+    <w:semiHidden/>
+    <w:unhideWhenUsed/>
+  </w:style>
+  <w:style w:type="table" w:default="1" w:styleId="TableNormal">
+    <w:name w:val="Normal Table"/>
+    <w:uiPriority w:val="99"/>
+    <w:semiHidden/>
+    <w:unhideWhenUsed/>
+    <w:tblPr>
+      <w:tblInd w:w="0" w:type="dxa"/>
+      <w:tblCellMar>
+        <w:top w:w="0" w:type="dxa"/>
+        <w:left w:w="108" w:type="dxa"/>
+        <w:bottom w:w="0" w:type="dxa"/>
+        <w:right w:w="108" w:type="dxa"/>
+      </w:tblCellMar>
+    </w:tblPr>
+  </w:style>
+  <w:style w:type="numbering" w:default="1" w:styleId="NoList">
+    <w:name w:val="No List"/>
+    <w:uiPriority w:val="99"/>
+    <w:semiHidden/>
+    <w:unhideWhenUsed/>
+  </w:style>
+  <w:style w:type="character" w:styleId="PlaceholderText">
+    <w:name w:val="Placeholder Text"/>
+    <w:basedOn w:val="DefaultParagraphFont"/>
+    <w:uiPriority w:val="99"/>
+    <w:semiHidden/>
+    <w:rsid w:val="008F2E98"/>
+    <w:rPr>
+      <w:color w:val="808080"/>
+    </w:rPr>
+  </w:style>
+</w:styles>
+</file>
+
+<file path=word/glossary/webSettings.xml><?xml version="1.0" encoding="utf-8"?>
+<w:webSettings xmlns:mc="http://schemas.openxmlformats.org/markup-compatibility/2006" xmlns:r="http://schemas.openxmlformats.org/officeDocument/2006/relationships" xmlns:w="http://schemas.openxmlformats.org/wordprocessingml/2006/main" xmlns:w14="http://schemas.microsoft.com/office/word/2010/wordml" mc:Ignorable="w14">
+  <w:allowPNG/>
+  <w:doNotSaveAsSingleFile/>
+</w:webSettings>
+</file>
+
 <file path=word/theme/theme1.xml><?xml version="1.0" encoding="utf-8"?>
 <a:theme xmlns:a="http://schemas.openxmlformats.org/drawingml/2006/main" name="Office Theme">
   <a:themeElements>
@@ -43500,7 +44982,7 @@
 </file>
 
 <file path=customXml/itemProps1.xml><?xml version="1.0" encoding="utf-8"?>
-<ds:datastoreItem xmlns:ds="http://schemas.openxmlformats.org/officeDocument/2006/customXml" ds:itemID="{55E208B8-F54C-3049-A0C4-41374579561E}">
+<ds:datastoreItem xmlns:ds="http://schemas.openxmlformats.org/officeDocument/2006/customXml" ds:itemID="{E4E52921-87C5-E94D-961D-71B4304C889A}">
   <ds:schemaRefs>
     <ds:schemaRef ds:uri="http://schemas.openxmlformats.org/officeDocument/2006/bibliography"/>
   </ds:schemaRefs>

</xml_diff>

<commit_message>
finished part on SD cross section
</commit_message>
<xml_diff>
--- a/DMUU/dictaat/DarkMatterNotes_v4.docx
+++ b/DMUU/dictaat/DarkMatterNotes_v4.docx
@@ -27366,7 +27366,13 @@
         <w:t xml:space="preserve"> represents the ‘probability’ for a process to occur, which in our case is the sca</w:t>
       </w:r>
       <w:r>
-        <w:t>ttering of a WIMP to a nucleus. It turns out that there are two distinct cases of scattering of non-relativistic WIMPs to a nucleus. In the first case the WIMP couples to all the protons and neutrons in a nucleus in a coherent way, while for the second case the WIMP spin interacts with the total spin of the target nucleus.</w:t>
+        <w:t xml:space="preserve">ttering of a WIMP to a nucleus. It turns out that there are two distinct cases of </w:t>
+      </w:r>
+      <w:r>
+        <w:t xml:space="preserve">elastic </w:t>
+      </w:r>
+      <w:r>
+        <w:t>scattering of non-relativistic WIMPs to a nucleus. In the first case the WIMP couples to all the protons and neutrons in a nucleus in a coherent way, while for the second case the WIMP spin interacts with the total spin of the target nucleus.</w:t>
       </w:r>
       <w:r>
         <w:t xml:space="preserve"> In the next two sub-sections I will derive the relations between the rates caused by both these types of interactions, which are called spin-independent (SI) and spin-dependent (SD), respectively. The cross-sections that are discussed here are exactly those that are being quoted in almost all papers from experiments that are hunting for dark matter.</w:t>
@@ -29298,8 +29304,6 @@
       <w:r>
         <w:t>Spin-</w:t>
       </w:r>
-      <w:bookmarkStart w:id="39" w:name="_GoBack"/>
-      <w:bookmarkEnd w:id="39"/>
       <w:r>
         <w:t>dependent interactions</w:t>
       </w:r>
@@ -29578,7 +29582,13 @@
         <w:t xml:space="preserve"> by convention.</w:t>
       </w:r>
       <w:r>
-        <w:t xml:space="preserve"> Second we see a term J, which indicates the total angular momentum of the target nucleus: a rather obvious observation is that a nucleus without spin/angular momentum does not interact through a spin-dependent interaction with  a WIMP.</w:t>
+        <w:t xml:space="preserve"> Second we see a term J, which indicates the total angular momentum of the target nucleus: a rather obvious observation is that a nucleus without spin/angular momentum does not interact through a s</w:t>
+      </w:r>
+      <w:r>
+        <w:t xml:space="preserve">pin-dependent interaction with </w:t>
+      </w:r>
+      <w:r>
+        <w:t>a WIMP.</w:t>
       </w:r>
     </w:p>
     <w:p>
@@ -30032,13 +30042,883 @@
     </w:p>
     <w:p>
       <w:r>
-        <w:t>** TOTAL CROSS SECTION **</w:t>
+        <w:t xml:space="preserve">We now integrate over the momentum transfer in the collision, </w:t>
+      </w:r>
+      <m:oMath>
+        <m:sSup>
+          <m:sSupPr>
+            <m:ctrlPr>
+              <w:rPr>
+                <w:rFonts w:ascii="Cambria Math" w:hAnsi="Cambria Math"/>
+                <w:i/>
+              </w:rPr>
+            </m:ctrlPr>
+          </m:sSupPr>
+          <m:e>
+            <m:r>
+              <w:rPr>
+                <w:rFonts w:ascii="Cambria Math" w:hAnsi="Cambria Math"/>
+              </w:rPr>
+              <m:t>q</m:t>
+            </m:r>
+          </m:e>
+          <m:sup>
+            <m:r>
+              <w:rPr>
+                <w:rFonts w:ascii="Cambria Math" w:hAnsi="Cambria Math"/>
+              </w:rPr>
+              <m:t>2</m:t>
+            </m:r>
+          </m:sup>
+        </m:sSup>
+      </m:oMath>
+      <w:r>
+        <w:t>, as we did before for the spin-independent case. We now get for the total spin-dependent cross-section:</w:t>
       </w:r>
     </w:p>
     <w:p>
-      <w:r>
-        <w:t>** HOW DOES IT COMPARE TO SPIN_DEPENDENT CROSS-SECTION **</w:t>
-      </w:r>
+      <m:oMathPara>
+        <m:oMath>
+          <m:sSub>
+            <m:sSubPr>
+              <m:ctrlPr>
+                <w:rPr>
+                  <w:rFonts w:ascii="Cambria Math" w:hAnsi="Cambria Math"/>
+                  <w:i/>
+                </w:rPr>
+              </m:ctrlPr>
+            </m:sSubPr>
+            <m:e>
+              <m:r>
+                <w:rPr>
+                  <w:rFonts w:ascii="Cambria Math" w:hAnsi="Cambria Math"/>
+                </w:rPr>
+                <m:t>σ</m:t>
+              </m:r>
+            </m:e>
+            <m:sub>
+              <m:r>
+                <w:rPr>
+                  <w:rFonts w:ascii="Cambria Math" w:hAnsi="Cambria Math"/>
+                </w:rPr>
+                <m:t>SD</m:t>
+              </m:r>
+            </m:sub>
+          </m:sSub>
+          <m:r>
+            <w:rPr>
+              <w:rFonts w:ascii="Cambria Math" w:hAnsi="Cambria Math"/>
+            </w:rPr>
+            <m:t xml:space="preserve">(χ+N)= </m:t>
+          </m:r>
+          <m:f>
+            <m:fPr>
+              <m:ctrlPr>
+                <w:rPr>
+                  <w:rFonts w:ascii="Cambria Math" w:hAnsi="Cambria Math"/>
+                  <w:i/>
+                </w:rPr>
+              </m:ctrlPr>
+            </m:fPr>
+            <m:num>
+              <m:r>
+                <w:rPr>
+                  <w:rFonts w:ascii="Cambria Math" w:hAnsi="Cambria Math"/>
+                </w:rPr>
+                <m:t>32</m:t>
+              </m:r>
+            </m:num>
+            <m:den>
+              <m:r>
+                <w:rPr>
+                  <w:rFonts w:ascii="Cambria Math" w:hAnsi="Cambria Math"/>
+                </w:rPr>
+                <m:t>π</m:t>
+              </m:r>
+            </m:den>
+          </m:f>
+          <m:r>
+            <w:rPr>
+              <w:rFonts w:ascii="Cambria Math" w:hAnsi="Cambria Math"/>
+            </w:rPr>
+            <m:t xml:space="preserve"> </m:t>
+          </m:r>
+          <m:sSubSup>
+            <m:sSubSupPr>
+              <m:ctrlPr>
+                <w:rPr>
+                  <w:rFonts w:ascii="Cambria Math" w:hAnsi="Cambria Math"/>
+                  <w:i/>
+                </w:rPr>
+              </m:ctrlPr>
+            </m:sSubSupPr>
+            <m:e>
+              <m:r>
+                <w:rPr>
+                  <w:rFonts w:ascii="Cambria Math" w:hAnsi="Cambria Math"/>
+                </w:rPr>
+                <m:t>G</m:t>
+              </m:r>
+            </m:e>
+            <m:sub>
+              <m:r>
+                <w:rPr>
+                  <w:rFonts w:ascii="Cambria Math" w:hAnsi="Cambria Math"/>
+                </w:rPr>
+                <m:t>F</m:t>
+              </m:r>
+            </m:sub>
+            <m:sup>
+              <m:r>
+                <w:rPr>
+                  <w:rFonts w:ascii="Cambria Math" w:hAnsi="Cambria Math"/>
+                </w:rPr>
+                <m:t>2</m:t>
+              </m:r>
+            </m:sup>
+          </m:sSubSup>
+          <m:sSup>
+            <m:sSupPr>
+              <m:ctrlPr>
+                <w:rPr>
+                  <w:rFonts w:ascii="Cambria Math" w:hAnsi="Cambria Math"/>
+                  <w:i/>
+                </w:rPr>
+              </m:ctrlPr>
+            </m:sSupPr>
+            <m:e>
+              <m:r>
+                <w:rPr>
+                  <w:rFonts w:ascii="Cambria Math" w:hAnsi="Cambria Math"/>
+                </w:rPr>
+                <m:t>μ</m:t>
+              </m:r>
+            </m:e>
+            <m:sup>
+              <m:r>
+                <w:rPr>
+                  <w:rFonts w:ascii="Cambria Math" w:hAnsi="Cambria Math"/>
+                </w:rPr>
+                <m:t>2</m:t>
+              </m:r>
+            </m:sup>
+          </m:sSup>
+          <m:sSup>
+            <m:sSupPr>
+              <m:ctrlPr>
+                <w:rPr>
+                  <w:rFonts w:ascii="Cambria Math" w:hAnsi="Cambria Math"/>
+                  <w:i/>
+                </w:rPr>
+              </m:ctrlPr>
+            </m:sSupPr>
+            <m:e>
+              <m:r>
+                <m:rPr>
+                  <m:sty m:val="p"/>
+                </m:rPr>
+                <w:rPr>
+                  <w:rFonts w:ascii="Cambria Math" w:hAnsi="Cambria Math"/>
+                </w:rPr>
+                <m:t>Λ</m:t>
+              </m:r>
+            </m:e>
+            <m:sup>
+              <m:r>
+                <w:rPr>
+                  <w:rFonts w:ascii="Cambria Math" w:hAnsi="Cambria Math"/>
+                </w:rPr>
+                <m:t>2</m:t>
+              </m:r>
+            </m:sup>
+          </m:sSup>
+          <m:r>
+            <w:rPr>
+              <w:rFonts w:ascii="Cambria Math" w:hAnsi="Cambria Math"/>
+            </w:rPr>
+            <m:t>J(J+1)</m:t>
+          </m:r>
+        </m:oMath>
+      </m:oMathPara>
+    </w:p>
+    <w:p>
+      <w:r>
+        <w:t xml:space="preserve">In this equation </w:t>
+      </w:r>
+      <m:oMath>
+        <m:sSub>
+          <m:sSubPr>
+            <m:ctrlPr>
+              <w:rPr>
+                <w:rFonts w:ascii="Cambria Math" w:hAnsi="Cambria Math"/>
+                <w:i/>
+              </w:rPr>
+            </m:ctrlPr>
+          </m:sSubPr>
+          <m:e>
+            <m:r>
+              <w:rPr>
+                <w:rFonts w:ascii="Cambria Math" w:hAnsi="Cambria Math"/>
+              </w:rPr>
+              <m:t>σ</m:t>
+            </m:r>
+          </m:e>
+          <m:sub>
+            <m:r>
+              <w:rPr>
+                <w:rFonts w:ascii="Cambria Math" w:hAnsi="Cambria Math"/>
+              </w:rPr>
+              <m:t>SD</m:t>
+            </m:r>
+          </m:sub>
+        </m:sSub>
+        <m:r>
+          <w:rPr>
+            <w:rFonts w:ascii="Cambria Math" w:hAnsi="Cambria Math"/>
+          </w:rPr>
+          <m:t>(χ+N)</m:t>
+        </m:r>
+      </m:oMath>
+      <w:r>
+        <w:t xml:space="preserve"> denotes the WIMP-nucleus cross-section, which is again hard to compare between experiments using different targets. It is common practice to analyze experimental data under the assumption that the SD scattering is only with protons, while zero for neutrons, or the other way around. In this context the cross section will be expressed in terms of the SD cross-section with a proton or neutron. The latter can be easily calculated as:</w:t>
+      </w:r>
+    </w:p>
+    <w:p>
+      <m:oMathPara>
+        <m:oMath>
+          <m:sSub>
+            <m:sSubPr>
+              <m:ctrlPr>
+                <w:rPr>
+                  <w:rFonts w:ascii="Cambria Math" w:hAnsi="Cambria Math"/>
+                  <w:i/>
+                </w:rPr>
+              </m:ctrlPr>
+            </m:sSubPr>
+            <m:e>
+              <m:r>
+                <w:rPr>
+                  <w:rFonts w:ascii="Cambria Math" w:hAnsi="Cambria Math"/>
+                </w:rPr>
+                <m:t>σ</m:t>
+              </m:r>
+            </m:e>
+            <m:sub>
+              <m:r>
+                <w:rPr>
+                  <w:rFonts w:ascii="Cambria Math" w:hAnsi="Cambria Math"/>
+                </w:rPr>
+                <m:t>SD</m:t>
+              </m:r>
+            </m:sub>
+          </m:sSub>
+          <m:d>
+            <m:dPr>
+              <m:ctrlPr>
+                <w:rPr>
+                  <w:rFonts w:ascii="Cambria Math" w:hAnsi="Cambria Math"/>
+                  <w:i/>
+                </w:rPr>
+              </m:ctrlPr>
+            </m:dPr>
+            <m:e>
+              <m:r>
+                <w:rPr>
+                  <w:rFonts w:ascii="Cambria Math" w:hAnsi="Cambria Math"/>
+                </w:rPr>
+                <m:t>χ+p,n</m:t>
+              </m:r>
+            </m:e>
+          </m:d>
+          <m:r>
+            <w:rPr>
+              <w:rFonts w:ascii="Cambria Math" w:hAnsi="Cambria Math"/>
+            </w:rPr>
+            <m:t xml:space="preserve">= </m:t>
+          </m:r>
+          <m:f>
+            <m:fPr>
+              <m:ctrlPr>
+                <w:rPr>
+                  <w:rFonts w:ascii="Cambria Math" w:hAnsi="Cambria Math"/>
+                  <w:i/>
+                </w:rPr>
+              </m:ctrlPr>
+            </m:fPr>
+            <m:num>
+              <m:r>
+                <w:rPr>
+                  <w:rFonts w:ascii="Cambria Math" w:hAnsi="Cambria Math"/>
+                </w:rPr>
+                <m:t>32</m:t>
+              </m:r>
+            </m:num>
+            <m:den>
+              <m:r>
+                <w:rPr>
+                  <w:rFonts w:ascii="Cambria Math" w:hAnsi="Cambria Math"/>
+                </w:rPr>
+                <m:t>π</m:t>
+              </m:r>
+            </m:den>
+          </m:f>
+          <m:r>
+            <w:rPr>
+              <w:rFonts w:ascii="Cambria Math" w:hAnsi="Cambria Math"/>
+            </w:rPr>
+            <m:t xml:space="preserve"> </m:t>
+          </m:r>
+          <m:sSubSup>
+            <m:sSubSupPr>
+              <m:ctrlPr>
+                <w:rPr>
+                  <w:rFonts w:ascii="Cambria Math" w:hAnsi="Cambria Math"/>
+                  <w:i/>
+                </w:rPr>
+              </m:ctrlPr>
+            </m:sSubSupPr>
+            <m:e>
+              <m:r>
+                <w:rPr>
+                  <w:rFonts w:ascii="Cambria Math" w:hAnsi="Cambria Math"/>
+                </w:rPr>
+                <m:t>G</m:t>
+              </m:r>
+            </m:e>
+            <m:sub>
+              <m:r>
+                <w:rPr>
+                  <w:rFonts w:ascii="Cambria Math" w:hAnsi="Cambria Math"/>
+                </w:rPr>
+                <m:t>F</m:t>
+              </m:r>
+            </m:sub>
+            <m:sup>
+              <m:r>
+                <w:rPr>
+                  <w:rFonts w:ascii="Cambria Math" w:hAnsi="Cambria Math"/>
+                </w:rPr>
+                <m:t>2</m:t>
+              </m:r>
+            </m:sup>
+          </m:sSubSup>
+          <m:sSubSup>
+            <m:sSubSupPr>
+              <m:ctrlPr>
+                <w:rPr>
+                  <w:rFonts w:ascii="Cambria Math" w:hAnsi="Cambria Math"/>
+                  <w:i/>
+                </w:rPr>
+              </m:ctrlPr>
+            </m:sSubSupPr>
+            <m:e>
+              <m:r>
+                <w:rPr>
+                  <w:rFonts w:ascii="Cambria Math" w:hAnsi="Cambria Math"/>
+                </w:rPr>
+                <m:t>μ</m:t>
+              </m:r>
+            </m:e>
+            <m:sub>
+              <m:r>
+                <w:rPr>
+                  <w:rFonts w:ascii="Cambria Math" w:hAnsi="Cambria Math"/>
+                </w:rPr>
+                <m:t>p,n</m:t>
+              </m:r>
+            </m:sub>
+            <m:sup>
+              <m:r>
+                <w:rPr>
+                  <w:rFonts w:ascii="Cambria Math" w:hAnsi="Cambria Math"/>
+                </w:rPr>
+                <m:t>2</m:t>
+              </m:r>
+            </m:sup>
+          </m:sSubSup>
+          <m:r>
+            <w:rPr>
+              <w:rFonts w:ascii="Cambria Math" w:hAnsi="Cambria Math"/>
+            </w:rPr>
+            <m:t>(</m:t>
+          </m:r>
+          <m:box>
+            <m:boxPr>
+              <m:ctrlPr>
+                <w:rPr>
+                  <w:rFonts w:ascii="Cambria Math" w:hAnsi="Cambria Math"/>
+                  <w:i/>
+                </w:rPr>
+              </m:ctrlPr>
+            </m:boxPr>
+            <m:e>
+              <m:argPr>
+                <m:argSz m:val="-1"/>
+              </m:argPr>
+              <m:f>
+                <m:fPr>
+                  <m:ctrlPr>
+                    <w:rPr>
+                      <w:rFonts w:ascii="Cambria Math" w:hAnsi="Cambria Math"/>
+                      <w:i/>
+                    </w:rPr>
+                  </m:ctrlPr>
+                </m:fPr>
+                <m:num>
+                  <m:r>
+                    <w:rPr>
+                      <w:rFonts w:ascii="Cambria Math" w:hAnsi="Cambria Math"/>
+                    </w:rPr>
+                    <m:t>3</m:t>
+                  </m:r>
+                </m:num>
+                <m:den>
+                  <m:r>
+                    <w:rPr>
+                      <w:rFonts w:ascii="Cambria Math" w:hAnsi="Cambria Math"/>
+                    </w:rPr>
+                    <m:t>4</m:t>
+                  </m:r>
+                </m:den>
+              </m:f>
+            </m:e>
+          </m:box>
+          <m:r>
+            <w:rPr>
+              <w:rFonts w:ascii="Cambria Math" w:hAnsi="Cambria Math"/>
+            </w:rPr>
+            <m:t xml:space="preserve"> </m:t>
+          </m:r>
+          <m:sSubSup>
+            <m:sSubSupPr>
+              <m:ctrlPr>
+                <w:rPr>
+                  <w:rFonts w:ascii="Cambria Math" w:hAnsi="Cambria Math"/>
+                  <w:i/>
+                </w:rPr>
+              </m:ctrlPr>
+            </m:sSubSupPr>
+            <m:e>
+              <m:r>
+                <w:rPr>
+                  <w:rFonts w:ascii="Cambria Math" w:hAnsi="Cambria Math"/>
+                </w:rPr>
+                <m:t>a</m:t>
+              </m:r>
+            </m:e>
+            <m:sub>
+              <m:r>
+                <w:rPr>
+                  <w:rFonts w:ascii="Cambria Math" w:hAnsi="Cambria Math"/>
+                </w:rPr>
+                <m:t>p,n</m:t>
+              </m:r>
+            </m:sub>
+            <m:sup>
+              <m:r>
+                <w:rPr>
+                  <w:rFonts w:ascii="Cambria Math" w:hAnsi="Cambria Math"/>
+                </w:rPr>
+                <m:t>2</m:t>
+              </m:r>
+            </m:sup>
+          </m:sSubSup>
+          <m:r>
+            <w:rPr>
+              <w:rFonts w:ascii="Cambria Math" w:hAnsi="Cambria Math"/>
+            </w:rPr>
+            <m:t>)</m:t>
+          </m:r>
+        </m:oMath>
+      </m:oMathPara>
+    </w:p>
+    <w:p>
+      <w:r>
+        <w:t xml:space="preserve">where </w:t>
+      </w:r>
+      <m:oMath>
+        <m:sSub>
+          <m:sSubPr>
+            <m:ctrlPr>
+              <w:rPr>
+                <w:rFonts w:ascii="Cambria Math" w:hAnsi="Cambria Math"/>
+                <w:i/>
+              </w:rPr>
+            </m:ctrlPr>
+          </m:sSubPr>
+          <m:e>
+            <m:r>
+              <w:rPr>
+                <w:rFonts w:ascii="Cambria Math" w:hAnsi="Cambria Math"/>
+              </w:rPr>
+              <m:t>μ</m:t>
+            </m:r>
+          </m:e>
+          <m:sub>
+            <m:r>
+              <w:rPr>
+                <w:rFonts w:ascii="Cambria Math" w:hAnsi="Cambria Math"/>
+              </w:rPr>
+              <m:t>p,n</m:t>
+            </m:r>
+          </m:sub>
+        </m:sSub>
+      </m:oMath>
+      <w:r>
+        <w:t xml:space="preserve"> is the reduced mass of the WIMP and proton or neutron.</w:t>
+      </w:r>
+      <w:r>
+        <w:t xml:space="preserve"> With a little bit of formula-workout we obtain the following relation:</w:t>
+      </w:r>
+    </w:p>
+    <w:p>
+      <m:oMathPara>
+        <m:oMath>
+          <m:sSub>
+            <m:sSubPr>
+              <m:ctrlPr>
+                <w:rPr>
+                  <w:rFonts w:ascii="Cambria Math" w:hAnsi="Cambria Math"/>
+                  <w:i/>
+                </w:rPr>
+              </m:ctrlPr>
+            </m:sSubPr>
+            <m:e>
+              <m:r>
+                <w:rPr>
+                  <w:rFonts w:ascii="Cambria Math" w:hAnsi="Cambria Math"/>
+                </w:rPr>
+                <m:t>σ</m:t>
+              </m:r>
+            </m:e>
+            <m:sub>
+              <m:r>
+                <w:rPr>
+                  <w:rFonts w:ascii="Cambria Math" w:hAnsi="Cambria Math"/>
+                </w:rPr>
+                <m:t>SD</m:t>
+              </m:r>
+            </m:sub>
+          </m:sSub>
+          <m:d>
+            <m:dPr>
+              <m:ctrlPr>
+                <w:rPr>
+                  <w:rFonts w:ascii="Cambria Math" w:hAnsi="Cambria Math"/>
+                  <w:i/>
+                </w:rPr>
+              </m:ctrlPr>
+            </m:dPr>
+            <m:e>
+              <m:r>
+                <w:rPr>
+                  <w:rFonts w:ascii="Cambria Math" w:hAnsi="Cambria Math"/>
+                </w:rPr>
+                <m:t>χ+p,n</m:t>
+              </m:r>
+            </m:e>
+          </m:d>
+          <m:r>
+            <w:rPr>
+              <w:rFonts w:ascii="Cambria Math" w:hAnsi="Cambria Math"/>
+            </w:rPr>
+            <m:t>=</m:t>
+          </m:r>
+          <m:f>
+            <m:fPr>
+              <m:ctrlPr>
+                <w:rPr>
+                  <w:rFonts w:ascii="Cambria Math" w:hAnsi="Cambria Math"/>
+                  <w:i/>
+                </w:rPr>
+              </m:ctrlPr>
+            </m:fPr>
+            <m:num>
+              <m:r>
+                <w:rPr>
+                  <w:rFonts w:ascii="Cambria Math" w:hAnsi="Cambria Math"/>
+                </w:rPr>
+                <m:t>3</m:t>
+              </m:r>
+            </m:num>
+            <m:den>
+              <m:r>
+                <w:rPr>
+                  <w:rFonts w:ascii="Cambria Math" w:hAnsi="Cambria Math"/>
+                </w:rPr>
+                <m:t>4</m:t>
+              </m:r>
+            </m:den>
+          </m:f>
+          <m:f>
+            <m:fPr>
+              <m:ctrlPr>
+                <w:rPr>
+                  <w:rFonts w:ascii="Cambria Math" w:hAnsi="Cambria Math"/>
+                  <w:i/>
+                </w:rPr>
+              </m:ctrlPr>
+            </m:fPr>
+            <m:num>
+              <m:sSubSup>
+                <m:sSubSupPr>
+                  <m:ctrlPr>
+                    <w:rPr>
+                      <w:rFonts w:ascii="Cambria Math" w:hAnsi="Cambria Math"/>
+                      <w:i/>
+                    </w:rPr>
+                  </m:ctrlPr>
+                </m:sSubSupPr>
+                <m:e>
+                  <m:r>
+                    <w:rPr>
+                      <w:rFonts w:ascii="Cambria Math" w:hAnsi="Cambria Math"/>
+                    </w:rPr>
+                    <m:t>μ</m:t>
+                  </m:r>
+                </m:e>
+                <m:sub>
+                  <m:r>
+                    <w:rPr>
+                      <w:rFonts w:ascii="Cambria Math" w:hAnsi="Cambria Math"/>
+                    </w:rPr>
+                    <m:t>p,n</m:t>
+                  </m:r>
+                </m:sub>
+                <m:sup>
+                  <m:r>
+                    <w:rPr>
+                      <w:rFonts w:ascii="Cambria Math" w:hAnsi="Cambria Math"/>
+                    </w:rPr>
+                    <m:t>2</m:t>
+                  </m:r>
+                </m:sup>
+              </m:sSubSup>
+            </m:num>
+            <m:den>
+              <m:sSup>
+                <m:sSupPr>
+                  <m:ctrlPr>
+                    <w:rPr>
+                      <w:rFonts w:ascii="Cambria Math" w:hAnsi="Cambria Math"/>
+                      <w:i/>
+                    </w:rPr>
+                  </m:ctrlPr>
+                </m:sSupPr>
+                <m:e>
+                  <m:r>
+                    <w:rPr>
+                      <w:rFonts w:ascii="Cambria Math" w:hAnsi="Cambria Math"/>
+                    </w:rPr>
+                    <m:t>μ</m:t>
+                  </m:r>
+                </m:e>
+                <m:sup>
+                  <m:r>
+                    <w:rPr>
+                      <w:rFonts w:ascii="Cambria Math" w:hAnsi="Cambria Math"/>
+                    </w:rPr>
+                    <m:t>2</m:t>
+                  </m:r>
+                </m:sup>
+              </m:sSup>
+            </m:den>
+          </m:f>
+          <m:f>
+            <m:fPr>
+              <m:ctrlPr>
+                <w:rPr>
+                  <w:rFonts w:ascii="Cambria Math" w:hAnsi="Cambria Math"/>
+                  <w:i/>
+                </w:rPr>
+              </m:ctrlPr>
+            </m:fPr>
+            <m:num>
+              <m:r>
+                <w:rPr>
+                  <w:rFonts w:ascii="Cambria Math" w:hAnsi="Cambria Math"/>
+                </w:rPr>
+                <m:t>J</m:t>
+              </m:r>
+            </m:num>
+            <m:den>
+              <m:r>
+                <w:rPr>
+                  <w:rFonts w:ascii="Cambria Math" w:hAnsi="Cambria Math"/>
+                </w:rPr>
+                <m:t>J+1</m:t>
+              </m:r>
+            </m:den>
+          </m:f>
+          <m:f>
+            <m:fPr>
+              <m:ctrlPr>
+                <w:rPr>
+                  <w:rFonts w:ascii="Cambria Math" w:hAnsi="Cambria Math"/>
+                  <w:i/>
+                </w:rPr>
+              </m:ctrlPr>
+            </m:fPr>
+            <m:num>
+              <m:r>
+                <w:rPr>
+                  <w:rFonts w:ascii="Cambria Math" w:hAnsi="Cambria Math"/>
+                </w:rPr>
+                <m:t>1</m:t>
+              </m:r>
+            </m:num>
+            <m:den>
+              <m:sSup>
+                <m:sSupPr>
+                  <m:ctrlPr>
+                    <w:rPr>
+                      <w:rFonts w:ascii="Cambria Math" w:hAnsi="Cambria Math"/>
+                      <w:i/>
+                    </w:rPr>
+                  </m:ctrlPr>
+                </m:sSupPr>
+                <m:e>
+                  <m:r>
+                    <w:rPr>
+                      <w:rFonts w:ascii="Cambria Math" w:hAnsi="Cambria Math"/>
+                    </w:rPr>
+                    <m:t>&lt;</m:t>
+                  </m:r>
+                  <m:sSub>
+                    <m:sSubPr>
+                      <m:ctrlPr>
+                        <w:rPr>
+                          <w:rFonts w:ascii="Cambria Math" w:hAnsi="Cambria Math"/>
+                          <w:i/>
+                        </w:rPr>
+                      </m:ctrlPr>
+                    </m:sSubPr>
+                    <m:e>
+                      <m:r>
+                        <w:rPr>
+                          <w:rFonts w:ascii="Cambria Math" w:hAnsi="Cambria Math"/>
+                        </w:rPr>
+                        <m:t>S</m:t>
+                      </m:r>
+                    </m:e>
+                    <m:sub>
+                      <m:r>
+                        <w:rPr>
+                          <w:rFonts w:ascii="Cambria Math" w:hAnsi="Cambria Math"/>
+                        </w:rPr>
+                        <m:t>p,n</m:t>
+                      </m:r>
+                    </m:sub>
+                  </m:sSub>
+                  <m:r>
+                    <w:rPr>
+                      <w:rFonts w:ascii="Cambria Math" w:hAnsi="Cambria Math"/>
+                    </w:rPr>
+                    <m:t>&gt;</m:t>
+                  </m:r>
+                </m:e>
+                <m:sup>
+                  <m:r>
+                    <w:rPr>
+                      <w:rFonts w:ascii="Cambria Math" w:hAnsi="Cambria Math"/>
+                    </w:rPr>
+                    <m:t>2</m:t>
+                  </m:r>
+                </m:sup>
+              </m:sSup>
+            </m:den>
+          </m:f>
+          <m:sSub>
+            <m:sSubPr>
+              <m:ctrlPr>
+                <w:rPr>
+                  <w:rFonts w:ascii="Cambria Math" w:hAnsi="Cambria Math"/>
+                  <w:i/>
+                </w:rPr>
+              </m:ctrlPr>
+            </m:sSubPr>
+            <m:e>
+              <m:r>
+                <w:rPr>
+                  <w:rFonts w:ascii="Cambria Math" w:hAnsi="Cambria Math"/>
+                </w:rPr>
+                <m:t>σ</m:t>
+              </m:r>
+            </m:e>
+            <m:sub>
+              <m:r>
+                <w:rPr>
+                  <w:rFonts w:ascii="Cambria Math" w:hAnsi="Cambria Math"/>
+                </w:rPr>
+                <m:t>SD</m:t>
+              </m:r>
+            </m:sub>
+          </m:sSub>
+          <m:r>
+            <w:rPr>
+              <w:rFonts w:ascii="Cambria Math" w:hAnsi="Cambria Math"/>
+            </w:rPr>
+            <m:t>(χ+N)</m:t>
+          </m:r>
+        </m:oMath>
+      </m:oMathPara>
+    </w:p>
+    <w:p>
+      <w:r>
+        <w:t>This is usually what is referred to as the spin-dependent WIMP cross section if experiments are compared with one another.</w:t>
+      </w:r>
+    </w:p>
+    <w:p>
+      <w:r>
+        <w:t xml:space="preserve"> </w:t>
+      </w:r>
+      <w:r>
+        <w:t xml:space="preserve">A final remark about the SI and SD cross sections. As a rule of thumb the spin dependent cross section is usually larger for elements with </w:t>
+      </w:r>
+      <m:oMath>
+        <m:r>
+          <w:rPr>
+            <w:rFonts w:ascii="Cambria Math" w:hAnsi="Cambria Math"/>
+          </w:rPr>
+          <m:t>A≲40.</m:t>
+        </m:r>
+      </m:oMath>
+      <w:r>
+        <w:t xml:space="preserve"> For higher atomic number the </w:t>
+      </w:r>
+      <m:oMath>
+        <m:sSup>
+          <m:sSupPr>
+            <m:ctrlPr>
+              <w:rPr>
+                <w:rFonts w:ascii="Cambria Math" w:hAnsi="Cambria Math"/>
+                <w:i/>
+              </w:rPr>
+            </m:ctrlPr>
+          </m:sSupPr>
+          <m:e>
+            <m:r>
+              <w:rPr>
+                <w:rFonts w:ascii="Cambria Math" w:hAnsi="Cambria Math"/>
+              </w:rPr>
+              <m:t>A</m:t>
+            </m:r>
+          </m:e>
+          <m:sup>
+            <m:r>
+              <w:rPr>
+                <w:rFonts w:ascii="Cambria Math" w:hAnsi="Cambria Math"/>
+              </w:rPr>
+              <m:t>2</m:t>
+            </m:r>
+          </m:sup>
+        </m:sSup>
+      </m:oMath>
+      <w:r>
+        <w:t xml:space="preserve"> term in the SI cross section  ‘wins’. </w:t>
+      </w:r>
+      <w:bookmarkStart w:id="39" w:name="_GoBack"/>
+      <w:bookmarkEnd w:id="39"/>
     </w:p>
     <w:p>
       <w:pPr>
@@ -44325,7 +45205,7 @@
     <w:charset w:val="4E"/>
     <w:family w:val="auto"/>
     <w:pitch w:val="variable"/>
-    <w:sig w:usb0="E00002FF" w:usb1="6AC7FDFB" w:usb2="00000012" w:usb3="00000000" w:csb0="0002009F" w:csb1="00000000"/>
+    <w:sig w:usb0="00000001" w:usb1="08070000" w:usb2="00000010" w:usb3="00000000" w:csb0="00020000" w:csb1="00000000"/>
   </w:font>
   <w:font w:name="Lucida Grande">
     <w:panose1 w:val="020B0600040502020204"/>
@@ -44345,7 +45225,7 @@
     <w:charset w:val="4E"/>
     <w:family w:val="auto"/>
     <w:pitch w:val="variable"/>
-    <w:sig w:usb0="E00002FF" w:usb1="6AC7FDFB" w:usb2="00000012" w:usb3="00000000" w:csb0="0002009F" w:csb1="00000000"/>
+    <w:sig w:usb0="00000001" w:usb1="08070000" w:usb2="00000010" w:usb3="00000000" w:csb0="00020000" w:csb1="00000000"/>
   </w:font>
   <w:font w:name="Times">
     <w:panose1 w:val="02000500000000000000"/>
@@ -44398,8 +45278,8 @@
     <w:compatSetting w:name="doNotFlipMirrorIndents" w:uri="http://schemas.microsoft.com/office/word" w:val="1"/>
   </w:compat>
   <w:rsids>
-    <w:rsidRoot w:val="008F2E98"/>
-    <w:rsid w:val="008F2E98"/>
+    <w:rsidRoot w:val="0017555C"/>
+    <w:rsid w:val="0017555C"/>
   </w:rsids>
   <m:mathPr>
     <m:mathFont m:val="Cambria Math"/>
@@ -44611,7 +45491,7 @@
     <w:basedOn w:val="DefaultParagraphFont"/>
     <w:uiPriority w:val="99"/>
     <w:semiHidden/>
-    <w:rsid w:val="008F2E98"/>
+    <w:rsid w:val="0017555C"/>
     <w:rPr>
       <w:color w:val="808080"/>
     </w:rPr>
@@ -44807,7 +45687,7 @@
     <w:basedOn w:val="DefaultParagraphFont"/>
     <w:uiPriority w:val="99"/>
     <w:semiHidden/>
-    <w:rsid w:val="008F2E98"/>
+    <w:rsid w:val="0017555C"/>
     <w:rPr>
       <w:color w:val="808080"/>
     </w:rPr>
@@ -45147,7 +46027,7 @@
 </file>
 
 <file path=customXml/itemProps1.xml><?xml version="1.0" encoding="utf-8"?>
-<ds:datastoreItem xmlns:ds="http://schemas.openxmlformats.org/officeDocument/2006/customXml" ds:itemID="{93CD25CF-7F92-FA46-873F-934F7169128F}">
+<ds:datastoreItem xmlns:ds="http://schemas.openxmlformats.org/officeDocument/2006/customXml" ds:itemID="{5ABEE59F-9BA8-BB48-B365-CD6483B24FA6}">
   <ds:schemaRefs>
     <ds:schemaRef ds:uri="http://schemas.openxmlformats.org/officeDocument/2006/bibliography"/>
   </ds:schemaRefs>

</xml_diff>

<commit_message>
minor change in calculation of Maxwell Boltzmann normalization constant. more clear now.
</commit_message>
<xml_diff>
--- a/DMUU/dictaat/DarkMatterNotes_v4.docx
+++ b/DMUU/dictaat/DarkMatterNotes_v4.docx
@@ -1136,7 +1136,7 @@
             <w:rPr>
               <w:noProof/>
             </w:rPr>
-            <w:t>13</w:t>
+            <w:t>14</w:t>
           </w:r>
           <w:r>
             <w:rPr>
@@ -1215,7 +1215,7 @@
             <w:rPr>
               <w:noProof/>
             </w:rPr>
-            <w:t>13</w:t>
+            <w:t>14</w:t>
           </w:r>
           <w:r>
             <w:rPr>
@@ -1373,7 +1373,7 @@
             <w:rPr>
               <w:noProof/>
             </w:rPr>
-            <w:t>16</w:t>
+            <w:t>17</w:t>
           </w:r>
           <w:r>
             <w:rPr>
@@ -1847,7 +1847,7 @@
             <w:rPr>
               <w:noProof/>
             </w:rPr>
-            <w:t>24</w:t>
+            <w:t>25</w:t>
           </w:r>
           <w:r>
             <w:rPr>
@@ -1926,7 +1926,7 @@
             <w:rPr>
               <w:noProof/>
             </w:rPr>
-            <w:t>25</w:t>
+            <w:t>26</w:t>
           </w:r>
           <w:r>
             <w:rPr>
@@ -2007,7 +2007,7 @@
             <w:rPr>
               <w:noProof/>
             </w:rPr>
-            <w:t>25</w:t>
+            <w:t>26</w:t>
           </w:r>
           <w:r>
             <w:rPr>
@@ -2086,7 +2086,7 @@
             <w:rPr>
               <w:noProof/>
             </w:rPr>
-            <w:t>25</w:t>
+            <w:t>26</w:t>
           </w:r>
           <w:r>
             <w:rPr>
@@ -2165,7 +2165,7 @@
             <w:rPr>
               <w:noProof/>
             </w:rPr>
-            <w:t>27</w:t>
+            <w:t>28</w:t>
           </w:r>
           <w:r>
             <w:rPr>
@@ -2244,7 +2244,7 @@
             <w:rPr>
               <w:noProof/>
             </w:rPr>
-            <w:t>27</w:t>
+            <w:t>28</w:t>
           </w:r>
           <w:r>
             <w:rPr>
@@ -2323,7 +2323,7 @@
             <w:rPr>
               <w:noProof/>
             </w:rPr>
-            <w:t>28</w:t>
+            <w:t>29</w:t>
           </w:r>
           <w:r>
             <w:rPr>
@@ -2402,7 +2402,7 @@
             <w:rPr>
               <w:noProof/>
             </w:rPr>
-            <w:t>30</w:t>
+            <w:t>31</w:t>
           </w:r>
           <w:r>
             <w:rPr>
@@ -2481,7 +2481,7 @@
             <w:rPr>
               <w:noProof/>
             </w:rPr>
-            <w:t>31</w:t>
+            <w:t>32</w:t>
           </w:r>
           <w:r>
             <w:rPr>
@@ -2561,7 +2561,7 @@
             <w:rPr>
               <w:noProof/>
             </w:rPr>
-            <w:t>31</w:t>
+            <w:t>32</w:t>
           </w:r>
           <w:r>
             <w:rPr>
@@ -2640,7 +2640,7 @@
             <w:rPr>
               <w:noProof/>
             </w:rPr>
-            <w:t>32</w:t>
+            <w:t>33</w:t>
           </w:r>
           <w:r>
             <w:rPr>
@@ -2721,7 +2721,7 @@
             <w:rPr>
               <w:noProof/>
             </w:rPr>
-            <w:t>32</w:t>
+            <w:t>33</w:t>
           </w:r>
           <w:r>
             <w:rPr>
@@ -2802,7 +2802,7 @@
             <w:rPr>
               <w:noProof/>
             </w:rPr>
-            <w:t>33</w:t>
+            <w:t>34</w:t>
           </w:r>
           <w:r>
             <w:rPr>
@@ -2881,7 +2881,7 @@
             <w:rPr>
               <w:noProof/>
             </w:rPr>
-            <w:t>33</w:t>
+            <w:t>34</w:t>
           </w:r>
           <w:r>
             <w:rPr>
@@ -2960,7 +2960,7 @@
             <w:rPr>
               <w:noProof/>
             </w:rPr>
-            <w:t>34</w:t>
+            <w:t>35</w:t>
           </w:r>
           <w:r>
             <w:rPr>
@@ -3039,7 +3039,7 @@
             <w:rPr>
               <w:noProof/>
             </w:rPr>
-            <w:t>35</w:t>
+            <w:t>36</w:t>
           </w:r>
           <w:r>
             <w:rPr>
@@ -3120,7 +3120,7 @@
             <w:rPr>
               <w:noProof/>
             </w:rPr>
-            <w:t>37</w:t>
+            <w:t>38</w:t>
           </w:r>
           <w:r>
             <w:rPr>
@@ -15744,6 +15744,9 @@
       <w:r>
         <w:t>A large amount of experimental data proves that a large fraction of our Universe consists of dark matter. In this lecture I have shown that a dark matter halo around our Milky Way should contain most of its mass. If we are dealing with particles and the velocity distribution is Maxwellian the density profile can be explained. The particles making dark matter cannot be Standard Model particles. WIMPs are presented here as a viable candidate for the dark matter particle: non-relativistic, with a mass around the weak energy scale, and with the right abundance if at the weak scale.</w:t>
       </w:r>
+      <w:r>
+        <w:br w:type="page"/>
+      </w:r>
     </w:p>
     <w:p>
       <w:pPr>
@@ -17272,9 +17275,9 @@
           <w:noProof/>
         </w:rPr>
         <w:drawing>
-          <wp:inline distT="0" distB="0" distL="0" distR="0" wp14:anchorId="53FB07A6" wp14:editId="1D247582">
-            <wp:extent cx="3979618" cy="1769571"/>
-            <wp:effectExtent l="0" t="0" r="8255" b="8890"/>
+          <wp:inline distT="0" distB="0" distL="0" distR="0" wp14:anchorId="53FB07A6" wp14:editId="1662B74D">
+            <wp:extent cx="3556000" cy="1581206"/>
+            <wp:effectExtent l="0" t="0" r="0" b="0"/>
             <wp:docPr id="21" name="Picture 21" descr="Macintosh HD:Users:Auke:Documents:college:DMUU2014:dictaat:kinematics.pdf"/>
             <wp:cNvGraphicFramePr>
               <a:graphicFrameLocks xmlns:a="http://schemas.openxmlformats.org/drawingml/2006/main" noChangeAspect="1"/>
@@ -17304,7 +17307,7 @@
                   <pic:spPr bwMode="auto">
                     <a:xfrm>
                       <a:off x="0" y="0"/>
-                      <a:ext cx="3980407" cy="1769922"/>
+                      <a:ext cx="3557632" cy="1581932"/>
                     </a:xfrm>
                     <a:prstGeom prst="rect">
                       <a:avLst/>
@@ -21333,52 +21336,6 @@
               </m:r>
             </m:den>
           </m:f>
-          <m:f>
-            <m:fPr>
-              <m:ctrlPr>
-                <w:rPr>
-                  <w:rFonts w:ascii="Cambria Math" w:hAnsi="Cambria Math"/>
-                  <w:i/>
-                </w:rPr>
-              </m:ctrlPr>
-            </m:fPr>
-            <m:num>
-              <m:r>
-                <w:rPr>
-                  <w:rFonts w:ascii="Cambria Math" w:hAnsi="Cambria Math"/>
-                </w:rPr>
-                <m:t>ρ</m:t>
-              </m:r>
-            </m:num>
-            <m:den>
-              <m:sSub>
-                <m:sSubPr>
-                  <m:ctrlPr>
-                    <w:rPr>
-                      <w:rFonts w:ascii="Cambria Math" w:hAnsi="Cambria Math"/>
-                      <w:i/>
-                    </w:rPr>
-                  </m:ctrlPr>
-                </m:sSubPr>
-                <m:e>
-                  <m:r>
-                    <w:rPr>
-                      <w:rFonts w:ascii="Cambria Math" w:hAnsi="Cambria Math"/>
-                    </w:rPr>
-                    <m:t>m</m:t>
-                  </m:r>
-                </m:e>
-                <m:sub>
-                  <m:r>
-                    <w:rPr>
-                      <w:rFonts w:ascii="Cambria Math" w:hAnsi="Cambria Math"/>
-                    </w:rPr>
-                    <m:t>χ</m:t>
-                  </m:r>
-                </m:sub>
-              </m:sSub>
-            </m:den>
-          </m:f>
           <m:r>
             <w:rPr>
               <w:rFonts w:ascii="Cambria Math" w:hAnsi="Cambria Math"/>
@@ -21608,52 +21565,6 @@
                   </m:r>
                 </m:den>
               </m:f>
-              <m:f>
-                <m:fPr>
-                  <m:ctrlPr>
-                    <w:rPr>
-                      <w:rFonts w:ascii="Cambria Math" w:hAnsi="Cambria Math"/>
-                      <w:i/>
-                    </w:rPr>
-                  </m:ctrlPr>
-                </m:fPr>
-                <m:num>
-                  <m:r>
-                    <w:rPr>
-                      <w:rFonts w:ascii="Cambria Math" w:hAnsi="Cambria Math"/>
-                    </w:rPr>
-                    <m:t>ρ</m:t>
-                  </m:r>
-                </m:num>
-                <m:den>
-                  <m:sSub>
-                    <m:sSubPr>
-                      <m:ctrlPr>
-                        <w:rPr>
-                          <w:rFonts w:ascii="Cambria Math" w:hAnsi="Cambria Math"/>
-                          <w:i/>
-                        </w:rPr>
-                      </m:ctrlPr>
-                    </m:sSubPr>
-                    <m:e>
-                      <m:r>
-                        <w:rPr>
-                          <w:rFonts w:ascii="Cambria Math" w:hAnsi="Cambria Math"/>
-                        </w:rPr>
-                        <m:t>m</m:t>
-                      </m:r>
-                    </m:e>
-                    <m:sub>
-                      <m:r>
-                        <w:rPr>
-                          <w:rFonts w:ascii="Cambria Math" w:hAnsi="Cambria Math"/>
-                        </w:rPr>
-                        <m:t>χ</m:t>
-                      </m:r>
-                    </m:sub>
-                  </m:sSub>
-                </m:den>
-              </m:f>
               <m:r>
                 <w:rPr>
                   <w:rFonts w:ascii="Cambria Math" w:hAnsi="Cambria Math"/>
@@ -21724,6 +21635,52 @@
             </w:rPr>
             <m:t>⟹C=</m:t>
           </m:r>
+          <m:f>
+            <m:fPr>
+              <m:ctrlPr>
+                <w:rPr>
+                  <w:rFonts w:ascii="Cambria Math" w:hAnsi="Cambria Math"/>
+                  <w:i/>
+                </w:rPr>
+              </m:ctrlPr>
+            </m:fPr>
+            <m:num>
+              <m:sSub>
+                <m:sSubPr>
+                  <m:ctrlPr>
+                    <w:rPr>
+                      <w:rFonts w:ascii="Cambria Math" w:hAnsi="Cambria Math"/>
+                      <w:i/>
+                    </w:rPr>
+                  </m:ctrlPr>
+                </m:sSubPr>
+                <m:e>
+                  <m:r>
+                    <w:rPr>
+                      <w:rFonts w:ascii="Cambria Math" w:hAnsi="Cambria Math"/>
+                    </w:rPr>
+                    <m:t>m</m:t>
+                  </m:r>
+                </m:e>
+                <m:sub>
+                  <m:r>
+                    <w:rPr>
+                      <w:rFonts w:ascii="Cambria Math" w:hAnsi="Cambria Math"/>
+                    </w:rPr>
+                    <m:t>χ</m:t>
+                  </m:r>
+                </m:sub>
+              </m:sSub>
+            </m:num>
+            <m:den>
+              <m:r>
+                <w:rPr>
+                  <w:rFonts w:ascii="Cambria Math" w:hAnsi="Cambria Math"/>
+                </w:rPr>
+                <m:t>ρ</m:t>
+              </m:r>
+            </m:den>
+          </m:f>
           <m:nary>
             <m:naryPr>
               <m:limLoc m:val="undOvr"/>
@@ -21809,6 +21766,52 @@
             </w:rPr>
             <m:t>=</m:t>
           </m:r>
+          <m:f>
+            <m:fPr>
+              <m:ctrlPr>
+                <w:rPr>
+                  <w:rFonts w:ascii="Cambria Math" w:hAnsi="Cambria Math"/>
+                  <w:i/>
+                </w:rPr>
+              </m:ctrlPr>
+            </m:fPr>
+            <m:num>
+              <m:sSub>
+                <m:sSubPr>
+                  <m:ctrlPr>
+                    <w:rPr>
+                      <w:rFonts w:ascii="Cambria Math" w:hAnsi="Cambria Math"/>
+                      <w:i/>
+                    </w:rPr>
+                  </m:ctrlPr>
+                </m:sSubPr>
+                <m:e>
+                  <m:r>
+                    <w:rPr>
+                      <w:rFonts w:ascii="Cambria Math" w:hAnsi="Cambria Math"/>
+                    </w:rPr>
+                    <m:t>m</m:t>
+                  </m:r>
+                </m:e>
+                <m:sub>
+                  <m:r>
+                    <w:rPr>
+                      <w:rFonts w:ascii="Cambria Math" w:hAnsi="Cambria Math"/>
+                    </w:rPr>
+                    <m:t>χ</m:t>
+                  </m:r>
+                </m:sub>
+              </m:sSub>
+            </m:num>
+            <m:den>
+              <m:r>
+                <w:rPr>
+                  <w:rFonts w:ascii="Cambria Math" w:hAnsi="Cambria Math"/>
+                </w:rPr>
+                <m:t>ρ</m:t>
+              </m:r>
+            </m:den>
+          </m:f>
           <m:nary>
             <m:naryPr>
               <m:limLoc m:val="undOvr"/>
@@ -22051,6 +22054,8 @@
       </w:r>
     </w:p>
     <w:p>
+      <w:bookmarkStart w:id="34" w:name="_GoBack"/>
+      <w:bookmarkEnd w:id="34"/>
       <m:oMathPara>
         <m:oMath>
           <m:r>
@@ -22059,72 +22064,118 @@
             </w:rPr>
             <m:t>C=</m:t>
           </m:r>
-          <m:sSup>
-            <m:sSupPr>
+          <m:f>
+            <m:fPr>
               <m:ctrlPr>
                 <w:rPr>
                   <w:rFonts w:ascii="Cambria Math" w:hAnsi="Cambria Math"/>
                   <w:i/>
                 </w:rPr>
               </m:ctrlPr>
-            </m:sSupPr>
-            <m:e>
-              <m:r>
-                <w:rPr>
-                  <w:rFonts w:ascii="Cambria Math" w:hAnsi="Cambria Math"/>
-                </w:rPr>
-                <m:t>π</m:t>
-              </m:r>
-            </m:e>
-            <m:sup>
-              <m:r>
-                <w:rPr>
-                  <w:rFonts w:ascii="Cambria Math" w:hAnsi="Cambria Math"/>
-                </w:rPr>
-                <m:t>3/2</m:t>
-              </m:r>
-            </m:sup>
-          </m:sSup>
-          <m:r>
-            <w:rPr>
-              <w:rFonts w:ascii="Cambria Math" w:hAnsi="Cambria Math"/>
-            </w:rPr>
-            <m:t xml:space="preserve"> </m:t>
-          </m:r>
-          <m:sSubSup>
-            <m:sSubSupPr>
-              <m:ctrlPr>
-                <w:rPr>
-                  <w:rFonts w:ascii="Cambria Math" w:hAnsi="Cambria Math"/>
-                  <w:i/>
-                </w:rPr>
-              </m:ctrlPr>
-            </m:sSubSupPr>
-            <m:e>
-              <m:r>
-                <w:rPr>
-                  <w:rFonts w:ascii="Cambria Math" w:hAnsi="Cambria Math"/>
-                </w:rPr>
-                <m:t>v</m:t>
-              </m:r>
-            </m:e>
-            <m:sub>
-              <m:r>
-                <w:rPr>
-                  <w:rFonts w:ascii="Cambria Math" w:hAnsi="Cambria Math"/>
-                </w:rPr>
-                <m:t>0</m:t>
-              </m:r>
-            </m:sub>
-            <m:sup>
-              <m:r>
-                <w:rPr>
-                  <w:rFonts w:ascii="Cambria Math" w:hAnsi="Cambria Math"/>
-                </w:rPr>
-                <m:t>3</m:t>
-              </m:r>
-            </m:sup>
-          </m:sSubSup>
+            </m:fPr>
+            <m:num>
+              <m:sSub>
+                <m:sSubPr>
+                  <m:ctrlPr>
+                    <w:rPr>
+                      <w:rFonts w:ascii="Cambria Math" w:hAnsi="Cambria Math"/>
+                      <w:i/>
+                    </w:rPr>
+                  </m:ctrlPr>
+                </m:sSubPr>
+                <m:e>
+                  <m:r>
+                    <w:rPr>
+                      <w:rFonts w:ascii="Cambria Math" w:hAnsi="Cambria Math"/>
+                    </w:rPr>
+                    <m:t>m</m:t>
+                  </m:r>
+                </m:e>
+                <m:sub>
+                  <m:r>
+                    <w:rPr>
+                      <w:rFonts w:ascii="Cambria Math" w:hAnsi="Cambria Math"/>
+                    </w:rPr>
+                    <m:t>χ</m:t>
+                  </m:r>
+                </m:sub>
+              </m:sSub>
+              <m:sSup>
+                <m:sSupPr>
+                  <m:ctrlPr>
+                    <w:rPr>
+                      <w:rFonts w:ascii="Cambria Math" w:hAnsi="Cambria Math"/>
+                      <w:i/>
+                    </w:rPr>
+                  </m:ctrlPr>
+                </m:sSupPr>
+                <m:e>
+                  <m:r>
+                    <w:rPr>
+                      <w:rFonts w:ascii="Cambria Math" w:hAnsi="Cambria Math"/>
+                    </w:rPr>
+                    <m:t>π</m:t>
+                  </m:r>
+                </m:e>
+                <m:sup>
+                  <m:r>
+                    <w:rPr>
+                      <w:rFonts w:ascii="Cambria Math" w:hAnsi="Cambria Math"/>
+                    </w:rPr>
+                    <m:t>3/2</m:t>
+                  </m:r>
+                </m:sup>
+              </m:sSup>
+              <m:r>
+                <w:rPr>
+                  <w:rFonts w:ascii="Cambria Math" w:hAnsi="Cambria Math"/>
+                </w:rPr>
+                <m:t xml:space="preserve"> </m:t>
+              </m:r>
+              <m:sSubSup>
+                <m:sSubSupPr>
+                  <m:ctrlPr>
+                    <w:rPr>
+                      <w:rFonts w:ascii="Cambria Math" w:hAnsi="Cambria Math"/>
+                      <w:i/>
+                    </w:rPr>
+                  </m:ctrlPr>
+                </m:sSubSupPr>
+                <m:e>
+                  <m:r>
+                    <w:rPr>
+                      <w:rFonts w:ascii="Cambria Math" w:hAnsi="Cambria Math"/>
+                    </w:rPr>
+                    <m:t>v</m:t>
+                  </m:r>
+                </m:e>
+                <m:sub>
+                  <m:r>
+                    <w:rPr>
+                      <w:rFonts w:ascii="Cambria Math" w:hAnsi="Cambria Math"/>
+                    </w:rPr>
+                    <m:t>0</m:t>
+                  </m:r>
+                </m:sub>
+                <m:sup>
+                  <m:r>
+                    <w:rPr>
+                      <w:rFonts w:ascii="Cambria Math" w:hAnsi="Cambria Math"/>
+                    </w:rPr>
+                    <m:t>3</m:t>
+                  </m:r>
+                </m:sup>
+              </m:sSubSup>
+            </m:num>
+            <m:den>
+              <m:r>
+                <w:rPr>
+                  <w:rFonts w:ascii="Cambria Math" w:hAnsi="Cambria Math"/>
+                </w:rPr>
+                <m:t>ρ</m:t>
+              </m:r>
+            </m:den>
+          </m:f>
         </m:oMath>
       </m:oMathPara>
     </w:p>
@@ -25075,8 +25126,8 @@
           <w:noProof/>
         </w:rPr>
         <w:drawing>
-          <wp:inline distT="0" distB="0" distL="0" distR="0" wp14:anchorId="1DDBD615" wp14:editId="17431726">
-            <wp:extent cx="3200400" cy="2133601"/>
+          <wp:inline distT="0" distB="0" distL="0" distR="0" wp14:anchorId="1DDBD615" wp14:editId="2A6AF8BB">
+            <wp:extent cx="3060700" cy="2040468"/>
             <wp:effectExtent l="0" t="0" r="0" b="0"/>
             <wp:docPr id="12" name="Picture 12" descr="Macintosh HD:Users:Auke:Documents:college:DMUU2014:python:recoil_Mwimp100.pdf"/>
             <wp:cNvGraphicFramePr>
@@ -25107,7 +25158,7 @@
                   <pic:spPr bwMode="auto">
                     <a:xfrm>
                       <a:off x="0" y="0"/>
-                      <a:ext cx="3200737" cy="2133826"/>
+                      <a:ext cx="3061024" cy="2040684"/>
                     </a:xfrm>
                     <a:prstGeom prst="rect">
                       <a:avLst/>
@@ -25134,7 +25185,7 @@
         <w:pStyle w:val="Caption"/>
         <w:jc w:val="center"/>
       </w:pPr>
-      <w:bookmarkStart w:id="34" w:name="_Ref280031388"/>
+      <w:bookmarkStart w:id="35" w:name="_Ref280031388"/>
       <w:r>
         <w:t xml:space="preserve">Figure </w:t>
       </w:r>
@@ -25146,7 +25197,7 @@
           <w:t>8</w:t>
         </w:r>
       </w:fldSimple>
-      <w:bookmarkEnd w:id="34"/>
+      <w:bookmarkEnd w:id="35"/>
       <w:r>
         <w:t>: Recoil spectrum of a WIMP with a mass of 100GeV/c</w:t>
       </w:r>
@@ -25663,9 +25714,9 @@
           <w:noProof/>
         </w:rPr>
         <w:drawing>
-          <wp:inline distT="0" distB="0" distL="0" distR="0" wp14:anchorId="39536788" wp14:editId="40A316D5">
-            <wp:extent cx="3574655" cy="2231091"/>
-            <wp:effectExtent l="0" t="0" r="6985" b="4445"/>
+          <wp:inline distT="0" distB="0" distL="0" distR="0" wp14:anchorId="39536788" wp14:editId="265358CB">
+            <wp:extent cx="3378200" cy="2108475"/>
+            <wp:effectExtent l="0" t="0" r="0" b="0"/>
             <wp:docPr id="14" name="Picture 14" descr="Macintosh HD:Users:Auke:Documents:college:DMUU2014:python:ER_WIMP.pdf"/>
             <wp:cNvGraphicFramePr>
               <a:graphicFrameLocks xmlns:a="http://schemas.openxmlformats.org/drawingml/2006/main" noChangeAspect="1"/>
@@ -25695,7 +25746,7 @@
                   <pic:spPr bwMode="auto">
                     <a:xfrm>
                       <a:off x="0" y="0"/>
-                      <a:ext cx="3575421" cy="2231569"/>
+                      <a:ext cx="3379433" cy="2109244"/>
                     </a:xfrm>
                     <a:prstGeom prst="rect">
                       <a:avLst/>
@@ -25717,7 +25768,7 @@
         <w:pStyle w:val="Caption"/>
         <w:jc w:val="center"/>
       </w:pPr>
-      <w:bookmarkStart w:id="35" w:name="_Ref280033810"/>
+      <w:bookmarkStart w:id="36" w:name="_Ref280033810"/>
       <w:r>
         <w:t xml:space="preserve">Figure </w:t>
       </w:r>
@@ -25729,7 +25780,7 @@
           <w:t>9</w:t>
         </w:r>
       </w:fldSimple>
-      <w:bookmarkEnd w:id="35"/>
+      <w:bookmarkEnd w:id="36"/>
       <w:r>
         <w:t>: The average recoil energy as a function of the target mass foR different Assumption</w:t>
       </w:r>
@@ -25816,11 +25867,11 @@
       <w:pPr>
         <w:pStyle w:val="Heading2"/>
       </w:pPr>
-      <w:bookmarkStart w:id="36" w:name="_Toc311840044"/>
+      <w:bookmarkStart w:id="37" w:name="_Toc311840044"/>
       <w:r>
         <w:t>WIMP nucleon cross-section</w:t>
       </w:r>
-      <w:bookmarkEnd w:id="36"/>
+      <w:bookmarkEnd w:id="37"/>
     </w:p>
     <w:p>
       <w:r>
@@ -27382,13 +27433,12 @@
       <w:pPr>
         <w:pStyle w:val="Heading3"/>
       </w:pPr>
-      <w:bookmarkStart w:id="37" w:name="_Toc311840045"/>
+      <w:bookmarkStart w:id="38" w:name="_Toc311840045"/>
       <w:r>
         <w:t>Spin-independent interactions</w:t>
       </w:r>
-      <w:bookmarkEnd w:id="37"/>
-    </w:p>
-    <w:p/>
+      <w:bookmarkEnd w:id="38"/>
+    </w:p>
     <w:p>
       <w:r>
         <w:t>To quantify the matrix element</w:t>
@@ -29300,16 +29350,17 @@
       <w:pPr>
         <w:pStyle w:val="Heading3"/>
       </w:pPr>
-      <w:bookmarkStart w:id="38" w:name="_Toc311840046"/>
+      <w:bookmarkStart w:id="39" w:name="_Toc311840046"/>
+      <w:bookmarkStart w:id="40" w:name="_Ref311966466"/>
       <w:r>
         <w:t>Spin-</w:t>
       </w:r>
       <w:r>
         <w:t>dependent interactions</w:t>
       </w:r>
-      <w:bookmarkEnd w:id="38"/>
-    </w:p>
-    <w:p/>
+      <w:bookmarkEnd w:id="39"/>
+      <w:bookmarkEnd w:id="40"/>
+    </w:p>
     <w:p>
       <w:r>
         <w:t xml:space="preserve">In case of a spin-dependent coupling of a WIMP to a nucleus the situation is slightly more complicated and the derivation of the relevant quantities is less intuitive.  </w:t>
@@ -30917,30 +30968,28 @@
       <w:r>
         <w:t xml:space="preserve"> term in the SI cross section  ‘wins’. </w:t>
       </w:r>
-      <w:bookmarkStart w:id="39" w:name="_GoBack"/>
-      <w:bookmarkEnd w:id="39"/>
     </w:p>
     <w:p>
       <w:pPr>
         <w:pStyle w:val="Heading2"/>
       </w:pPr>
-      <w:bookmarkStart w:id="40" w:name="_Toc311840047"/>
+      <w:bookmarkStart w:id="41" w:name="_Toc311840047"/>
       <w:r>
         <w:t>Corrections to the event rate</w:t>
       </w:r>
-      <w:bookmarkEnd w:id="40"/>
+      <w:bookmarkEnd w:id="41"/>
     </w:p>
     <w:p>
       <w:pPr>
         <w:pStyle w:val="Heading3"/>
       </w:pPr>
-      <w:bookmarkStart w:id="41" w:name="_Ref280468374"/>
-      <w:bookmarkStart w:id="42" w:name="_Toc311840048"/>
+      <w:bookmarkStart w:id="42" w:name="_Ref280468374"/>
+      <w:bookmarkStart w:id="43" w:name="_Toc311840048"/>
       <w:r>
         <w:t>Movement of earth and sun</w:t>
       </w:r>
-      <w:bookmarkEnd w:id="41"/>
       <w:bookmarkEnd w:id="42"/>
+      <w:bookmarkEnd w:id="43"/>
     </w:p>
     <w:p>
       <w:r>
@@ -32542,9 +32591,9 @@
           <w:noProof/>
         </w:rPr>
         <w:drawing>
-          <wp:inline distT="0" distB="0" distL="0" distR="0" wp14:anchorId="365550B1" wp14:editId="26C65AD8">
-            <wp:extent cx="4021710" cy="2510117"/>
-            <wp:effectExtent l="0" t="0" r="0" b="5080"/>
+          <wp:inline distT="0" distB="0" distL="0" distR="0" wp14:anchorId="365550B1" wp14:editId="572F55D2">
+            <wp:extent cx="3906806" cy="2438400"/>
+            <wp:effectExtent l="0" t="0" r="5080" b="0"/>
             <wp:docPr id="13" name="Picture 13" descr="Macintosh HD:Users:Auke:Documents:college:DMUU2014:python:MovingEarth.pdf"/>
             <wp:cNvGraphicFramePr>
               <a:graphicFrameLocks xmlns:a="http://schemas.openxmlformats.org/drawingml/2006/main" noChangeAspect="1"/>
@@ -32574,7 +32623,7 @@
                   <pic:spPr bwMode="auto">
                     <a:xfrm>
                       <a:off x="0" y="0"/>
-                      <a:ext cx="4024042" cy="2511572"/>
+                      <a:ext cx="3910001" cy="2440394"/>
                     </a:xfrm>
                     <a:prstGeom prst="rect">
                       <a:avLst/>
@@ -32596,7 +32645,7 @@
         <w:pStyle w:val="Caption"/>
         <w:jc w:val="center"/>
       </w:pPr>
-      <w:bookmarkStart w:id="43" w:name="_Ref280104548"/>
+      <w:bookmarkStart w:id="44" w:name="_Ref280104548"/>
       <w:r>
         <w:t xml:space="preserve">Figure </w:t>
       </w:r>
@@ -32608,7 +32657,7 @@
           <w:t>10</w:t>
         </w:r>
       </w:fldSimple>
-      <w:bookmarkEnd w:id="43"/>
+      <w:bookmarkEnd w:id="44"/>
       <w:r>
         <w:t>: The effect of th</w:t>
       </w:r>
@@ -33259,11 +33308,11 @@
       <w:pPr>
         <w:pStyle w:val="Heading3"/>
       </w:pPr>
-      <w:bookmarkStart w:id="44" w:name="_Toc311840049"/>
+      <w:bookmarkStart w:id="45" w:name="_Toc311840049"/>
       <w:r>
         <w:t>Nuclear form factors</w:t>
       </w:r>
-      <w:bookmarkEnd w:id="44"/>
+      <w:bookmarkEnd w:id="45"/>
     </w:p>
     <w:p>
       <w:r>
@@ -33485,9 +33534,9 @@
           <w:noProof/>
         </w:rPr>
         <w:drawing>
-          <wp:inline distT="0" distB="0" distL="0" distR="0" wp14:anchorId="1B108FFA" wp14:editId="6DED5F5F">
-            <wp:extent cx="4165344" cy="2599765"/>
-            <wp:effectExtent l="0" t="0" r="635" b="0"/>
+          <wp:inline distT="0" distB="0" distL="0" distR="0" wp14:anchorId="1B108FFA" wp14:editId="61D68C82">
+            <wp:extent cx="4051300" cy="2528586"/>
+            <wp:effectExtent l="0" t="0" r="0" b="11430"/>
             <wp:docPr id="16" name="Picture 16" descr="Macintosh HD:Users:Auke:Documents:college:DMUU2014:python:Targets.pdf"/>
             <wp:cNvGraphicFramePr>
               <a:graphicFrameLocks xmlns:a="http://schemas.openxmlformats.org/drawingml/2006/main" noChangeAspect="1"/>
@@ -33517,7 +33566,7 @@
                   <pic:spPr bwMode="auto">
                     <a:xfrm>
                       <a:off x="0" y="0"/>
-                      <a:ext cx="4165869" cy="2600093"/>
+                      <a:ext cx="4052179" cy="2529135"/>
                     </a:xfrm>
                     <a:prstGeom prst="rect">
                       <a:avLst/>
@@ -33539,7 +33588,7 @@
         <w:pStyle w:val="Caption"/>
         <w:jc w:val="center"/>
       </w:pPr>
-      <w:bookmarkStart w:id="45" w:name="_Ref280129478"/>
+      <w:bookmarkStart w:id="46" w:name="_Ref280129478"/>
       <w:r>
         <w:t xml:space="preserve">Figure </w:t>
       </w:r>
@@ -33551,7 +33600,7 @@
           <w:t>11</w:t>
         </w:r>
       </w:fldSimple>
-      <w:bookmarkEnd w:id="45"/>
+      <w:bookmarkEnd w:id="46"/>
       <w:r>
         <w:t>: Recoil rate for some favorite Target materials corrected for the Nuclear Form factor.</w:t>
       </w:r>
@@ -33619,22 +33668,27 @@
       <w:pPr>
         <w:pStyle w:val="Heading2"/>
       </w:pPr>
-      <w:bookmarkStart w:id="46" w:name="_Toc311840050"/>
+      <w:bookmarkStart w:id="47" w:name="_Toc311840050"/>
       <w:r>
         <w:t>Summary</w:t>
       </w:r>
-      <w:bookmarkEnd w:id="46"/>
+      <w:bookmarkEnd w:id="47"/>
     </w:p>
     <w:p>
       <w:r>
         <w:t>In this chapter we have developed a model by which WIMPs can interact with ordinary matter through nuclear recoils. We have started with a calculation of the interaction rate based on kinematical arguments. Then we inserted a model of the cross-section in terms of coherent WIMP to nucleon scattering instead of scattering to a nucleus, in order to be able to compare experiments that use different target materials. Finally we implemented corrections to our interaction rate that are due to the movement of the sun and earth in the galaxy, and one due to the loss of coherence in the scattering to large nuclei.</w:t>
+      </w:r>
+    </w:p>
+    <w:p>
+      <w:r>
+        <w:br w:type="page"/>
       </w:r>
     </w:p>
     <w:p>
       <w:pPr>
         <w:pStyle w:val="Heading1"/>
       </w:pPr>
-      <w:bookmarkStart w:id="47" w:name="_Toc311840051"/>
+      <w:bookmarkStart w:id="48" w:name="_Toc311840051"/>
       <w:r>
         <w:t>Lecture 3: WIMP</w:t>
       </w:r>
@@ -33644,19 +33698,19 @@
       <w:r>
         <w:t xml:space="preserve"> detector</w:t>
       </w:r>
-      <w:bookmarkEnd w:id="47"/>
+      <w:bookmarkEnd w:id="48"/>
     </w:p>
     <w:p>
       <w:pPr>
         <w:pStyle w:val="Heading2"/>
       </w:pPr>
-      <w:bookmarkStart w:id="48" w:name="_Ref282089618"/>
-      <w:bookmarkStart w:id="49" w:name="_Toc311840052"/>
+      <w:bookmarkStart w:id="49" w:name="_Ref282089618"/>
+      <w:bookmarkStart w:id="50" w:name="_Toc311840052"/>
       <w:r>
         <w:t>Phonons, Scintillation &amp; Ionization</w:t>
       </w:r>
-      <w:bookmarkEnd w:id="48"/>
       <w:bookmarkEnd w:id="49"/>
+      <w:bookmarkEnd w:id="50"/>
     </w:p>
     <w:p>
       <w:r>
@@ -34036,7 +34090,7 @@
         <w:pStyle w:val="Caption"/>
         <w:jc w:val="center"/>
       </w:pPr>
-      <w:bookmarkStart w:id="50" w:name="_Ref280453864"/>
+      <w:bookmarkStart w:id="51" w:name="_Ref280453864"/>
       <w:r>
         <w:t xml:space="preserve">Figure </w:t>
       </w:r>
@@ -34048,7 +34102,7 @@
           <w:t>12</w:t>
         </w:r>
       </w:fldSimple>
-      <w:bookmarkEnd w:id="50"/>
+      <w:bookmarkEnd w:id="51"/>
       <w:r>
         <w:t>: Nuclear recoil of a nucleus from a collision with a WIMP or Neutron (left), and Electromagnetic recoil from</w:t>
       </w:r>
@@ -34193,7 +34247,7 @@
         <w:pStyle w:val="Caption"/>
         <w:jc w:val="center"/>
       </w:pPr>
-      <w:bookmarkStart w:id="51" w:name="_Ref280373424"/>
+      <w:bookmarkStart w:id="52" w:name="_Ref280373424"/>
       <w:r>
         <w:t xml:space="preserve">Figure </w:t>
       </w:r>
@@ -34205,7 +34259,7 @@
           <w:t>13</w:t>
         </w:r>
       </w:fldSimple>
-      <w:bookmarkEnd w:id="51"/>
+      <w:bookmarkEnd w:id="52"/>
       <w:r>
         <w:t>: Separation of ER and NR</w:t>
       </w:r>
@@ -34414,26 +34468,26 @@
       <w:pPr>
         <w:pStyle w:val="Heading2"/>
       </w:pPr>
-      <w:bookmarkStart w:id="52" w:name="_Ref282089590"/>
-      <w:bookmarkStart w:id="53" w:name="_Toc311840053"/>
+      <w:bookmarkStart w:id="53" w:name="_Ref282089590"/>
+      <w:bookmarkStart w:id="54" w:name="_Toc311840053"/>
       <w:r>
         <w:t>Backgrounds</w:t>
       </w:r>
-      <w:bookmarkEnd w:id="52"/>
       <w:bookmarkEnd w:id="53"/>
+      <w:bookmarkEnd w:id="54"/>
     </w:p>
     <w:p>
       <w:pPr>
         <w:pStyle w:val="Heading3"/>
       </w:pPr>
-      <w:bookmarkStart w:id="54" w:name="_Toc311840054"/>
+      <w:bookmarkStart w:id="55" w:name="_Toc311840054"/>
       <w:r>
         <w:t>The enemies</w:t>
       </w:r>
       <w:r>
         <w:t>: Uranium &amp; Thorium</w:t>
       </w:r>
-      <w:bookmarkEnd w:id="54"/>
+      <w:bookmarkEnd w:id="55"/>
     </w:p>
     <w:p>
       <w:r>
@@ -34790,7 +34844,7 @@
         <w:pStyle w:val="Caption"/>
         <w:jc w:val="center"/>
       </w:pPr>
-      <w:bookmarkStart w:id="55" w:name="_Ref282198500"/>
+      <w:bookmarkStart w:id="56" w:name="_Ref282198500"/>
       <w:r>
         <w:t xml:space="preserve">Figure </w:t>
       </w:r>
@@ -34802,7 +34856,7 @@
           <w:t>14</w:t>
         </w:r>
       </w:fldSimple>
-      <w:bookmarkEnd w:id="55"/>
+      <w:bookmarkEnd w:id="56"/>
       <w:r>
         <w:t>: Thorium and Uranium decay chains</w:t>
       </w:r>
@@ -35287,13 +35341,13 @@
       <w:pPr>
         <w:pStyle w:val="Heading3"/>
       </w:pPr>
-      <w:bookmarkStart w:id="56" w:name="_Ref282102057"/>
-      <w:bookmarkStart w:id="57" w:name="_Toc311840055"/>
+      <w:bookmarkStart w:id="57" w:name="_Ref282102057"/>
+      <w:bookmarkStart w:id="58" w:name="_Toc311840055"/>
       <w:r>
         <w:t>Neutrons</w:t>
       </w:r>
-      <w:bookmarkEnd w:id="56"/>
       <w:bookmarkEnd w:id="57"/>
+      <w:bookmarkEnd w:id="58"/>
     </w:p>
     <w:p>
       <w:r>
@@ -35398,7 +35452,7 @@
         <w:pStyle w:val="Caption"/>
         <w:jc w:val="center"/>
       </w:pPr>
-      <w:bookmarkStart w:id="58" w:name="_Ref280446676"/>
+      <w:bookmarkStart w:id="59" w:name="_Ref280446676"/>
       <w:r>
         <w:t xml:space="preserve">Figure </w:t>
       </w:r>
@@ -35410,7 +35464,7 @@
           <w:t>15</w:t>
         </w:r>
       </w:fldSimple>
-      <w:bookmarkEnd w:id="58"/>
+      <w:bookmarkEnd w:id="59"/>
       <w:r>
         <w:t>: Muon flux as a function of the overburden measured in equivalent meters of water.</w:t>
       </w:r>
@@ -35701,7 +35755,7 @@
         <w:pStyle w:val="Caption"/>
         <w:jc w:val="center"/>
       </w:pPr>
-      <w:bookmarkStart w:id="59" w:name="_Ref280468525"/>
+      <w:bookmarkStart w:id="60" w:name="_Ref280468525"/>
       <w:r>
         <w:t xml:space="preserve">Figure </w:t>
       </w:r>
@@ -35713,7 +35767,7 @@
           <w:t>16</w:t>
         </w:r>
       </w:fldSimple>
-      <w:bookmarkEnd w:id="59"/>
+      <w:bookmarkEnd w:id="60"/>
       <w:r>
         <w:t>: Neutron energy spectrum from</w:t>
       </w:r>
@@ -35915,16 +35969,16 @@
       <w:pPr>
         <w:pStyle w:val="Heading3"/>
       </w:pPr>
-      <w:bookmarkStart w:id="60" w:name="_Ref282102090"/>
-      <w:bookmarkStart w:id="61" w:name="_Toc311840056"/>
+      <w:bookmarkStart w:id="61" w:name="_Ref282102090"/>
+      <w:bookmarkStart w:id="62" w:name="_Toc311840056"/>
       <w:r>
         <w:t>Gamma ray</w:t>
       </w:r>
       <w:r>
         <w:t>s and Electrons</w:t>
       </w:r>
-      <w:bookmarkEnd w:id="60"/>
       <w:bookmarkEnd w:id="61"/>
+      <w:bookmarkEnd w:id="62"/>
     </w:p>
     <w:p>
       <w:r>
@@ -36171,14 +36225,14 @@
       <w:pPr>
         <w:pStyle w:val="Heading3"/>
       </w:pPr>
-      <w:bookmarkStart w:id="62" w:name="_Toc311840057"/>
+      <w:bookmarkStart w:id="63" w:name="_Toc311840057"/>
       <w:r>
         <w:t xml:space="preserve">Your worst enemy: </w:t>
       </w:r>
       <w:r>
         <w:t>internal backgrounds</w:t>
       </w:r>
-      <w:bookmarkEnd w:id="62"/>
+      <w:bookmarkEnd w:id="63"/>
     </w:p>
     <w:p>
       <w:r>
@@ -36423,7 +36477,7 @@
       <w:pPr>
         <w:pStyle w:val="Heading3"/>
       </w:pPr>
-      <w:bookmarkStart w:id="63" w:name="_Toc311840058"/>
+      <w:bookmarkStart w:id="64" w:name="_Toc311840058"/>
       <w:r>
         <w:t>The unbeatable enemy: n</w:t>
       </w:r>
@@ -36433,7 +36487,7 @@
       <w:r>
         <w:t>’s</w:t>
       </w:r>
-      <w:bookmarkEnd w:id="63"/>
+      <w:bookmarkEnd w:id="64"/>
     </w:p>
     <w:p>
       <w:r>
@@ -36557,7 +36611,7 @@
       <w:pPr>
         <w:pStyle w:val="Caption"/>
       </w:pPr>
-      <w:bookmarkStart w:id="64" w:name="_Ref282328576"/>
+      <w:bookmarkStart w:id="65" w:name="_Ref282328576"/>
       <w:r>
         <w:t xml:space="preserve">Figure </w:t>
       </w:r>
@@ -36569,7 +36623,7 @@
           <w:t>17</w:t>
         </w:r>
       </w:fldSimple>
-      <w:bookmarkEnd w:id="64"/>
+      <w:bookmarkEnd w:id="65"/>
       <w:r>
         <w:t>: recoil energy spectrum of neutrino backgrounds in Germanium and xenon targets</w:t>
       </w:r>
@@ -36604,11 +36658,11 @@
       <w:pPr>
         <w:pStyle w:val="Heading2"/>
       </w:pPr>
-      <w:bookmarkStart w:id="65" w:name="_Toc311840059"/>
+      <w:bookmarkStart w:id="66" w:name="_Toc311840059"/>
       <w:r>
         <w:t>Summary</w:t>
       </w:r>
-      <w:bookmarkEnd w:id="65"/>
+      <w:bookmarkEnd w:id="66"/>
     </w:p>
     <w:p>
       <w:r>
@@ -36619,14 +36673,14 @@
       <w:pPr>
         <w:pStyle w:val="Heading1"/>
       </w:pPr>
-      <w:bookmarkStart w:id="66" w:name="_Toc311840060"/>
+      <w:bookmarkStart w:id="67" w:name="_Toc311840060"/>
       <w:r>
         <w:t>Lecture 4: Data analysis in dark matter experiments</w:t>
       </w:r>
       <w:r>
         <w:t xml:space="preserve"> (TBD)</w:t>
       </w:r>
-      <w:bookmarkEnd w:id="66"/>
+      <w:bookmarkEnd w:id="67"/>
       <w:r>
         <w:br w:type="page"/>
       </w:r>
@@ -36635,21 +36689,21 @@
       <w:pPr>
         <w:pStyle w:val="Heading1"/>
       </w:pPr>
-      <w:bookmarkStart w:id="67" w:name="_Toc311840061"/>
+      <w:bookmarkStart w:id="68" w:name="_Toc311840061"/>
       <w:r>
         <w:t>Exercises</w:t>
       </w:r>
-      <w:bookmarkEnd w:id="67"/>
+      <w:bookmarkEnd w:id="68"/>
     </w:p>
     <w:p>
       <w:pPr>
         <w:pStyle w:val="Heading2"/>
       </w:pPr>
-      <w:bookmarkStart w:id="68" w:name="_Toc311840062"/>
+      <w:bookmarkStart w:id="69" w:name="_Toc311840062"/>
       <w:r>
         <w:t>Lecture 1</w:t>
       </w:r>
-      <w:bookmarkEnd w:id="68"/>
+      <w:bookmarkEnd w:id="69"/>
     </w:p>
     <w:p>
       <w:pPr>
@@ -37715,11 +37769,11 @@
       <w:pPr>
         <w:pStyle w:val="Heading2"/>
       </w:pPr>
-      <w:bookmarkStart w:id="69" w:name="_Toc311840063"/>
+      <w:bookmarkStart w:id="70" w:name="_Toc311840063"/>
       <w:r>
         <w:t>Lecture 2</w:t>
       </w:r>
-      <w:bookmarkEnd w:id="69"/>
+      <w:bookmarkEnd w:id="70"/>
     </w:p>
     <w:p>
       <w:pPr>
@@ -38628,6 +38682,42 @@
       </w:pPr>
       <w:r>
         <w:t>Explain with a kinematics argument why it will be extremely hard to detect WIMPs scattering from electrons</w:t>
+      </w:r>
+    </w:p>
+    <w:p>
+      <w:pPr>
+        <w:pStyle w:val="ListParagraph"/>
+        <w:ind w:left="1440"/>
+      </w:pPr>
+    </w:p>
+    <w:p>
+      <w:pPr>
+        <w:pStyle w:val="ListParagraph"/>
+        <w:numPr>
+          <w:ilvl w:val="0"/>
+          <w:numId w:val="11"/>
+        </w:numPr>
+      </w:pPr>
+      <w:r>
+        <w:t xml:space="preserve">Derive the equation for spin-dependent WIMP-proton scattering as presented in section </w:t>
+      </w:r>
+      <w:r>
+        <w:fldChar w:fldCharType="begin"/>
+      </w:r>
+      <w:r>
+        <w:instrText xml:space="preserve"> REF _Ref311966466 \r \h </w:instrText>
+      </w:r>
+      <w:r>
+        <w:fldChar w:fldCharType="separate"/>
+      </w:r>
+      <w:r>
+        <w:t>2.4.2</w:t>
+      </w:r>
+      <w:r>
+        <w:fldChar w:fldCharType="end"/>
+      </w:r>
+      <w:r>
+        <w:t>.</w:t>
       </w:r>
     </w:p>
     <w:p>
@@ -38747,7 +38837,7 @@
         <w:pStyle w:val="Caption"/>
         <w:jc w:val="center"/>
       </w:pPr>
-      <w:bookmarkStart w:id="70" w:name="_Ref280167307"/>
+      <w:bookmarkStart w:id="71" w:name="_Ref280167307"/>
       <w:r>
         <w:t xml:space="preserve">Figure </w:t>
       </w:r>
@@ -38759,7 +38849,7 @@
           <w:t>18</w:t>
         </w:r>
       </w:fldSimple>
-      <w:bookmarkEnd w:id="70"/>
+      <w:bookmarkEnd w:id="71"/>
       <w:r>
         <w:t>: Nuclear form factor for Xenon</w:t>
       </w:r>
@@ -38812,11 +38902,11 @@
       <w:pPr>
         <w:pStyle w:val="Heading2"/>
       </w:pPr>
-      <w:bookmarkStart w:id="71" w:name="_Toc311840064"/>
+      <w:bookmarkStart w:id="72" w:name="_Toc311840064"/>
       <w:r>
         <w:t>Lecture 3</w:t>
       </w:r>
-      <w:bookmarkEnd w:id="71"/>
+      <w:bookmarkEnd w:id="72"/>
     </w:p>
     <w:p>
       <w:pPr>
@@ -38975,7 +39065,7 @@
         <w:pStyle w:val="Caption"/>
         <w:jc w:val="center"/>
       </w:pPr>
-      <w:bookmarkStart w:id="72" w:name="_Ref282200080"/>
+      <w:bookmarkStart w:id="73" w:name="_Ref282200080"/>
       <w:r>
         <w:t xml:space="preserve">Figure </w:t>
       </w:r>
@@ -38987,7 +39077,7 @@
           <w:t>19</w:t>
         </w:r>
       </w:fldSimple>
-      <w:bookmarkEnd w:id="72"/>
+      <w:bookmarkEnd w:id="73"/>
       <w:r>
         <w:t>: Mean free path for different types of neutron interactions in liquid xenon</w:t>
       </w:r>
@@ -39737,7 +39827,7 @@
         <w:pStyle w:val="Caption"/>
         <w:jc w:val="center"/>
       </w:pPr>
-      <w:bookmarkStart w:id="73" w:name="_Ref282369653"/>
+      <w:bookmarkStart w:id="74" w:name="_Ref282369653"/>
       <w:r>
         <w:t xml:space="preserve">Figure </w:t>
       </w:r>
@@ -39749,7 +39839,7 @@
           <w:t>20</w:t>
         </w:r>
       </w:fldSimple>
-      <w:bookmarkEnd w:id="73"/>
+      <w:bookmarkEnd w:id="74"/>
       <w:r>
         <w:t>: Summary plot of direct detection WIMP experiments</w:t>
       </w:r>
@@ -39945,11 +40035,11 @@
       <w:pPr>
         <w:pStyle w:val="Heading1"/>
       </w:pPr>
-      <w:bookmarkStart w:id="74" w:name="_Toc311840065"/>
+      <w:bookmarkStart w:id="75" w:name="_Toc311840065"/>
       <w:r>
         <w:t>Literature</w:t>
       </w:r>
-      <w:bookmarkEnd w:id="74"/>
+      <w:bookmarkEnd w:id="75"/>
     </w:p>
     <w:p>
       <w:pPr>
@@ -39990,7 +40080,7 @@
     <w:sectPr>
       <w:footerReference w:type="even" r:id="rId32"/>
       <w:footerReference w:type="default" r:id="rId33"/>
-      <w:pgSz w:w="11900" w:h="16840"/>
+      <w:pgSz w:w="11900" w:h="16820"/>
       <w:pgMar w:top="1440" w:right="1800" w:bottom="1440" w:left="1800" w:header="708" w:footer="708" w:gutter="0"/>
       <w:cols w:space="708"/>
       <w:docGrid w:linePitch="360"/>
@@ -45160,548 +45250,6 @@
 </w:styles>
 </file>
 
-<file path=word/glossary/document.xml><?xml version="1.0" encoding="utf-8"?>
-<w:glossaryDocument xmlns:wpc="http://schemas.microsoft.com/office/word/2010/wordprocessingCanvas" xmlns:mo="http://schemas.microsoft.com/office/mac/office/2008/main" xmlns:mc="http://schemas.openxmlformats.org/markup-compatibility/2006" xmlns:mv="urn:schemas-microsoft-com:mac:vml" xmlns:o="urn:schemas-microsoft-com:office:office" xmlns:r="http://schemas.openxmlformats.org/officeDocument/2006/relationships" xmlns:m="http://schemas.openxmlformats.org/officeDocument/2006/math" xmlns:v="urn:schemas-microsoft-com:vml" xmlns:wp14="http://schemas.microsoft.com/office/word/2010/wordprocessingDrawing" xmlns:wp="http://schemas.openxmlformats.org/drawingml/2006/wordprocessingDrawing" xmlns:w10="urn:schemas-microsoft-com:office:word" xmlns:w="http://schemas.openxmlformats.org/wordprocessingml/2006/main" xmlns:w14="http://schemas.microsoft.com/office/word/2010/wordml" xmlns:wpg="http://schemas.microsoft.com/office/word/2010/wordprocessingGroup" xmlns:wpi="http://schemas.microsoft.com/office/word/2010/wordprocessingInk" xmlns:wne="http://schemas.microsoft.com/office/word/2006/wordml" xmlns:wps="http://schemas.microsoft.com/office/word/2010/wordprocessingShape" mc:Ignorable="w14 wp14"/>
-</file>
-
-<file path=word/glossary/fontTable.xml><?xml version="1.0" encoding="utf-8"?>
-<w:fonts xmlns:mc="http://schemas.openxmlformats.org/markup-compatibility/2006" xmlns:r="http://schemas.openxmlformats.org/officeDocument/2006/relationships" xmlns:w="http://schemas.openxmlformats.org/wordprocessingml/2006/main" xmlns:w14="http://schemas.microsoft.com/office/word/2010/wordml" mc:Ignorable="w14">
-  <w:font w:name="Symbol">
-    <w:panose1 w:val="00000000000000000000"/>
-    <w:charset w:val="02"/>
-    <w:family w:val="auto"/>
-    <w:pitch w:val="variable"/>
-    <w:sig w:usb0="00000000" w:usb1="10000000" w:usb2="00000000" w:usb3="00000000" w:csb0="80000000" w:csb1="00000000"/>
-  </w:font>
-  <w:font w:name="Times New Roman">
-    <w:panose1 w:val="02020603050405020304"/>
-    <w:charset w:val="00"/>
-    <w:family w:val="auto"/>
-    <w:pitch w:val="variable"/>
-    <w:sig w:usb0="E0002AFF" w:usb1="C0007841" w:usb2="00000009" w:usb3="00000000" w:csb0="000001FF" w:csb1="00000000"/>
-  </w:font>
-  <w:font w:name="Courier New">
-    <w:panose1 w:val="02070309020205020404"/>
-    <w:charset w:val="00"/>
-    <w:family w:val="auto"/>
-    <w:pitch w:val="variable"/>
-    <w:sig w:usb0="E0002AFF" w:usb1="C0007843" w:usb2="00000009" w:usb3="00000000" w:csb0="000001FF" w:csb1="00000000"/>
-  </w:font>
-  <w:font w:name="Wingdings">
-    <w:panose1 w:val="05000000000000000000"/>
-    <w:charset w:val="02"/>
-    <w:family w:val="auto"/>
-    <w:pitch w:val="variable"/>
-    <w:sig w:usb0="00000000" w:usb1="10000000" w:usb2="00000000" w:usb3="00000000" w:csb0="80000000" w:csb1="00000000"/>
-  </w:font>
-  <w:font w:name="Cambria">
-    <w:panose1 w:val="02040503050406030204"/>
-    <w:charset w:val="00"/>
-    <w:family w:val="auto"/>
-    <w:pitch w:val="variable"/>
-    <w:sig w:usb0="E00002FF" w:usb1="400004FF" w:usb2="00000000" w:usb3="00000000" w:csb0="0000019F" w:csb1="00000000"/>
-  </w:font>
-  <w:font w:name="ＭＳ 明朝">
-    <w:charset w:val="4E"/>
-    <w:family w:val="auto"/>
-    <w:pitch w:val="variable"/>
-    <w:sig w:usb0="00000001" w:usb1="08070000" w:usb2="00000010" w:usb3="00000000" w:csb0="00020000" w:csb1="00000000"/>
-  </w:font>
-  <w:font w:name="Lucida Grande">
-    <w:panose1 w:val="020B0600040502020204"/>
-    <w:charset w:val="00"/>
-    <w:family w:val="auto"/>
-    <w:pitch w:val="variable"/>
-    <w:sig w:usb0="E1000AEF" w:usb1="5000A1FF" w:usb2="00000000" w:usb3="00000000" w:csb0="000001BF" w:csb1="00000000"/>
-  </w:font>
-  <w:font w:name="Calibri">
-    <w:panose1 w:val="020F0502020204030204"/>
-    <w:charset w:val="00"/>
-    <w:family w:val="auto"/>
-    <w:pitch w:val="variable"/>
-    <w:sig w:usb0="E10002FF" w:usb1="4000ACFF" w:usb2="00000009" w:usb3="00000000" w:csb0="0000019F" w:csb1="00000000"/>
-  </w:font>
-  <w:font w:name="ＭＳ ゴシック">
-    <w:charset w:val="4E"/>
-    <w:family w:val="auto"/>
-    <w:pitch w:val="variable"/>
-    <w:sig w:usb0="00000001" w:usb1="08070000" w:usb2="00000010" w:usb3="00000000" w:csb0="00020000" w:csb1="00000000"/>
-  </w:font>
-  <w:font w:name="Times">
-    <w:panose1 w:val="02000500000000000000"/>
-    <w:charset w:val="00"/>
-    <w:family w:val="auto"/>
-    <w:pitch w:val="variable"/>
-    <w:sig w:usb0="00000003" w:usb1="00000000" w:usb2="00000000" w:usb3="00000000" w:csb0="00000001" w:csb1="00000000"/>
-  </w:font>
-  <w:font w:name="Cambria Math">
-    <w:panose1 w:val="02040503050406030204"/>
-    <w:charset w:val="00"/>
-    <w:family w:val="auto"/>
-    <w:pitch w:val="variable"/>
-    <w:sig w:usb0="E00002FF" w:usb1="420024FF" w:usb2="00000000" w:usb3="00000000" w:csb0="0000019F" w:csb1="00000000"/>
-  </w:font>
-  <w:font w:name="Helvetica">
-    <w:panose1 w:val="00000000000000000000"/>
-    <w:charset w:val="00"/>
-    <w:family w:val="auto"/>
-    <w:pitch w:val="variable"/>
-    <w:sig w:usb0="E00002FF" w:usb1="5000785B" w:usb2="00000000" w:usb3="00000000" w:csb0="0000019F" w:csb1="00000000"/>
-  </w:font>
-  <w:font w:name="Lucida Sans Unicode">
-    <w:panose1 w:val="020B0602030504020204"/>
-    <w:charset w:val="00"/>
-    <w:family w:val="auto"/>
-    <w:pitch w:val="variable"/>
-    <w:sig w:usb0="80000AFF" w:usb1="0000396B" w:usb2="00000000" w:usb3="00000000" w:csb0="000000BF" w:csb1="00000000"/>
-  </w:font>
-  <w:font w:name="Arial">
-    <w:panose1 w:val="020B0604020202020204"/>
-    <w:charset w:val="00"/>
-    <w:family w:val="auto"/>
-    <w:pitch w:val="variable"/>
-    <w:sig w:usb0="E0002AFF" w:usb1="C0007843" w:usb2="00000009" w:usb3="00000000" w:csb0="000001FF" w:csb1="00000000"/>
-  </w:font>
-</w:fonts>
-</file>
-
-<file path=word/glossary/settings.xml><?xml version="1.0" encoding="utf-8"?>
-<w:settings xmlns:mc="http://schemas.openxmlformats.org/markup-compatibility/2006" xmlns:o="urn:schemas-microsoft-com:office:office" xmlns:r="http://schemas.openxmlformats.org/officeDocument/2006/relationships" xmlns:m="http://schemas.openxmlformats.org/officeDocument/2006/math" xmlns:v="urn:schemas-microsoft-com:vml" xmlns:w10="urn:schemas-microsoft-com:office:word" xmlns:w="http://schemas.openxmlformats.org/wordprocessingml/2006/main" xmlns:w14="http://schemas.microsoft.com/office/word/2010/wordml" xmlns:sl="http://schemas.openxmlformats.org/schemaLibrary/2006/main" mc:Ignorable="w14">
-  <w:view w:val="normal"/>
-  <w:defaultTabStop w:val="720"/>
-  <w:characterSpacingControl w:val="doNotCompress"/>
-  <w:compat>
-    <w:useFELayout/>
-    <w:compatSetting w:name="compatibilityMode" w:uri="http://schemas.microsoft.com/office/word" w:val="14"/>
-    <w:compatSetting w:name="overrideTableStyleFontSizeAndJustification" w:uri="http://schemas.microsoft.com/office/word" w:val="1"/>
-    <w:compatSetting w:name="enableOpenTypeFeatures" w:uri="http://schemas.microsoft.com/office/word" w:val="1"/>
-    <w:compatSetting w:name="doNotFlipMirrorIndents" w:uri="http://schemas.microsoft.com/office/word" w:val="1"/>
-  </w:compat>
-  <w:rsids>
-    <w:rsidRoot w:val="0017555C"/>
-    <w:rsid w:val="0017555C"/>
-  </w:rsids>
-  <m:mathPr>
-    <m:mathFont m:val="Cambria Math"/>
-    <m:brkBin m:val="before"/>
-    <m:brkBinSub m:val="--"/>
-    <m:smallFrac m:val="0"/>
-    <m:dispDef/>
-    <m:lMargin m:val="0"/>
-    <m:rMargin m:val="0"/>
-    <m:defJc m:val="centerGroup"/>
-    <m:wrapIndent m:val="1440"/>
-    <m:intLim m:val="subSup"/>
-    <m:naryLim m:val="undOvr"/>
-  </m:mathPr>
-  <w:themeFontLang w:val="en-US" w:eastAsia="ja-JP"/>
-  <w:clrSchemeMapping w:bg1="light1" w:t1="dark1" w:bg2="light2" w:t2="dark2" w:accent1="accent1" w:accent2="accent2" w:accent3="accent3" w:accent4="accent4" w:accent5="accent5" w:accent6="accent6" w:hyperlink="hyperlink" w:followedHyperlink="followedHyperlink"/>
-  <w:doNotAutoCompressPictures/>
-  <w:decimalSymbol w:val="."/>
-  <w:listSeparator w:val=","/>
-  <w14:defaultImageDpi w14:val="300"/>
-</w:settings>
-</file>
-
-<file path=word/glossary/styles.xml><?xml version="1.0" encoding="utf-8"?>
-<w:styles xmlns:mc="http://schemas.openxmlformats.org/markup-compatibility/2006" xmlns:r="http://schemas.openxmlformats.org/officeDocument/2006/relationships" xmlns:w="http://schemas.openxmlformats.org/wordprocessingml/2006/main" xmlns:w14="http://schemas.microsoft.com/office/word/2010/wordml" mc:Ignorable="w14">
-  <w:docDefaults>
-    <w:rPrDefault>
-      <w:rPr>
-        <w:rFonts w:asciiTheme="minorHAnsi" w:eastAsiaTheme="minorEastAsia" w:hAnsiTheme="minorHAnsi" w:cstheme="minorBidi"/>
-        <w:sz w:val="24"/>
-        <w:szCs w:val="24"/>
-        <w:lang w:val="en-US" w:eastAsia="ja-JP" w:bidi="ar-SA"/>
-      </w:rPr>
-    </w:rPrDefault>
-    <w:pPrDefault/>
-  </w:docDefaults>
-  <w:latentStyles w:defLockedState="0" w:defUIPriority="99" w:defSemiHidden="1" w:defUnhideWhenUsed="1" w:defQFormat="0" w:count="276">
-    <w:lsdException w:name="Normal" w:semiHidden="0" w:uiPriority="0" w:unhideWhenUsed="0" w:qFormat="1"/>
-    <w:lsdException w:name="heading 1" w:semiHidden="0" w:uiPriority="9" w:unhideWhenUsed="0" w:qFormat="1"/>
-    <w:lsdException w:name="heading 2" w:uiPriority="9" w:qFormat="1"/>
-    <w:lsdException w:name="heading 3" w:uiPriority="9" w:qFormat="1"/>
-    <w:lsdException w:name="heading 4" w:uiPriority="9" w:qFormat="1"/>
-    <w:lsdException w:name="heading 5" w:uiPriority="9" w:qFormat="1"/>
-    <w:lsdException w:name="heading 6" w:uiPriority="9" w:qFormat="1"/>
-    <w:lsdException w:name="heading 7" w:uiPriority="9" w:qFormat="1"/>
-    <w:lsdException w:name="heading 8" w:uiPriority="9" w:qFormat="1"/>
-    <w:lsdException w:name="heading 9" w:uiPriority="9" w:qFormat="1"/>
-    <w:lsdException w:name="toc 1" w:uiPriority="39"/>
-    <w:lsdException w:name="toc 2" w:uiPriority="39"/>
-    <w:lsdException w:name="toc 3" w:uiPriority="39"/>
-    <w:lsdException w:name="toc 4" w:uiPriority="39"/>
-    <w:lsdException w:name="toc 5" w:uiPriority="39"/>
-    <w:lsdException w:name="toc 6" w:uiPriority="39"/>
-    <w:lsdException w:name="toc 7" w:uiPriority="39"/>
-    <w:lsdException w:name="toc 8" w:uiPriority="39"/>
-    <w:lsdException w:name="toc 9" w:uiPriority="39"/>
-    <w:lsdException w:name="caption" w:uiPriority="35" w:qFormat="1"/>
-    <w:lsdException w:name="Title" w:semiHidden="0" w:uiPriority="10" w:unhideWhenUsed="0" w:qFormat="1"/>
-    <w:lsdException w:name="Default Paragraph Font" w:uiPriority="1"/>
-    <w:lsdException w:name="Subtitle" w:semiHidden="0" w:uiPriority="11" w:unhideWhenUsed="0" w:qFormat="1"/>
-    <w:lsdException w:name="Strong" w:semiHidden="0" w:uiPriority="22" w:unhideWhenUsed="0" w:qFormat="1"/>
-    <w:lsdException w:name="Emphasis" w:semiHidden="0" w:uiPriority="20" w:unhideWhenUsed="0" w:qFormat="1"/>
-    <w:lsdException w:name="Table Grid" w:semiHidden="0" w:uiPriority="59" w:unhideWhenUsed="0"/>
-    <w:lsdException w:name="Placeholder Text" w:unhideWhenUsed="0"/>
-    <w:lsdException w:name="No Spacing" w:semiHidden="0" w:uiPriority="1" w:unhideWhenUsed="0" w:qFormat="1"/>
-    <w:lsdException w:name="Light Shading" w:semiHidden="0" w:uiPriority="60" w:unhideWhenUsed="0"/>
-    <w:lsdException w:name="Light List" w:semiHidden="0" w:uiPriority="61" w:unhideWhenUsed="0"/>
-    <w:lsdException w:name="Light Grid" w:semiHidden="0" w:uiPriority="62" w:unhideWhenUsed="0"/>
-    <w:lsdException w:name="Medium Shading 1" w:semiHidden="0" w:uiPriority="63" w:unhideWhenUsed="0"/>
-    <w:lsdException w:name="Medium Shading 2" w:semiHidden="0" w:uiPriority="64" w:unhideWhenUsed="0"/>
-    <w:lsdException w:name="Medium List 1" w:semiHidden="0" w:uiPriority="65" w:unhideWhenUsed="0"/>
-    <w:lsdException w:name="Medium List 2" w:semiHidden="0" w:uiPriority="66" w:unhideWhenUsed="0"/>
-    <w:lsdException w:name="Medium Grid 1" w:semiHidden="0" w:uiPriority="67" w:unhideWhenUsed="0"/>
-    <w:lsdException w:name="Medium Grid 2" w:semiHidden="0" w:uiPriority="68" w:unhideWhenUsed="0"/>
-    <w:lsdException w:name="Medium Grid 3" w:semiHidden="0" w:uiPriority="69" w:unhideWhenUsed="0"/>
-    <w:lsdException w:name="Dark List" w:semiHidden="0" w:uiPriority="70" w:unhideWhenUsed="0"/>
-    <w:lsdException w:name="Colorful Shading" w:semiHidden="0" w:uiPriority="71" w:unhideWhenUsed="0"/>
-    <w:lsdException w:name="Colorful List" w:semiHidden="0" w:uiPriority="72" w:unhideWhenUsed="0"/>
-    <w:lsdException w:name="Colorful Grid" w:semiHidden="0" w:uiPriority="73" w:unhideWhenUsed="0"/>
-    <w:lsdException w:name="Light Shading Accent 1" w:semiHidden="0" w:uiPriority="60" w:unhideWhenUsed="0"/>
-    <w:lsdException w:name="Light List Accent 1" w:semiHidden="0" w:uiPriority="61" w:unhideWhenUsed="0"/>
-    <w:lsdException w:name="Light Grid Accent 1" w:semiHidden="0" w:uiPriority="62" w:unhideWhenUsed="0"/>
-    <w:lsdException w:name="Medium Shading 1 Accent 1" w:semiHidden="0" w:uiPriority="63" w:unhideWhenUsed="0"/>
-    <w:lsdException w:name="Medium Shading 2 Accent 1" w:semiHidden="0" w:uiPriority="64" w:unhideWhenUsed="0"/>
-    <w:lsdException w:name="Medium List 1 Accent 1" w:semiHidden="0" w:uiPriority="65" w:unhideWhenUsed="0"/>
-    <w:lsdException w:name="Revision" w:unhideWhenUsed="0"/>
-    <w:lsdException w:name="List Paragraph" w:semiHidden="0" w:uiPriority="34" w:unhideWhenUsed="0" w:qFormat="1"/>
-    <w:lsdException w:name="Quote" w:semiHidden="0" w:uiPriority="29" w:unhideWhenUsed="0" w:qFormat="1"/>
-    <w:lsdException w:name="Intense Quote" w:semiHidden="0" w:uiPriority="30" w:unhideWhenUsed="0" w:qFormat="1"/>
-    <w:lsdException w:name="Medium List 2 Accent 1" w:semiHidden="0" w:uiPriority="66" w:unhideWhenUsed="0"/>
-    <w:lsdException w:name="Medium Grid 1 Accent 1" w:semiHidden="0" w:uiPriority="67" w:unhideWhenUsed="0"/>
-    <w:lsdException w:name="Medium Grid 2 Accent 1" w:semiHidden="0" w:uiPriority="68" w:unhideWhenUsed="0"/>
-    <w:lsdException w:name="Medium Grid 3 Accent 1" w:semiHidden="0" w:uiPriority="69" w:unhideWhenUsed="0"/>
-    <w:lsdException w:name="Dark List Accent 1" w:semiHidden="0" w:uiPriority="70" w:unhideWhenUsed="0"/>
-    <w:lsdException w:name="Colorful Shading Accent 1" w:semiHidden="0" w:uiPriority="71" w:unhideWhenUsed="0"/>
-    <w:lsdException w:name="Colorful List Accent 1" w:semiHidden="0" w:uiPriority="72" w:unhideWhenUsed="0"/>
-    <w:lsdException w:name="Colorful Grid Accent 1" w:semiHidden="0" w:uiPriority="73" w:unhideWhenUsed="0"/>
-    <w:lsdException w:name="Light Shading Accent 2" w:semiHidden="0" w:uiPriority="60" w:unhideWhenUsed="0"/>
-    <w:lsdException w:name="Light List Accent 2" w:semiHidden="0" w:uiPriority="61" w:unhideWhenUsed="0"/>
-    <w:lsdException w:name="Light Grid Accent 2" w:semiHidden="0" w:uiPriority="62" w:unhideWhenUsed="0"/>
-    <w:lsdException w:name="Medium Shading 1 Accent 2" w:semiHidden="0" w:uiPriority="63" w:unhideWhenUsed="0"/>
-    <w:lsdException w:name="Medium Shading 2 Accent 2" w:semiHidden="0" w:uiPriority="64" w:unhideWhenUsed="0"/>
-    <w:lsdException w:name="Medium List 1 Accent 2" w:semiHidden="0" w:uiPriority="65" w:unhideWhenUsed="0"/>
-    <w:lsdException w:name="Medium List 2 Accent 2" w:semiHidden="0" w:uiPriority="66" w:unhideWhenUsed="0"/>
-    <w:lsdException w:name="Medium Grid 1 Accent 2" w:semiHidden="0" w:uiPriority="67" w:unhideWhenUsed="0"/>
-    <w:lsdException w:name="Medium Grid 2 Accent 2" w:semiHidden="0" w:uiPriority="68" w:unhideWhenUsed="0"/>
-    <w:lsdException w:name="Medium Grid 3 Accent 2" w:semiHidden="0" w:uiPriority="69" w:unhideWhenUsed="0"/>
-    <w:lsdException w:name="Dark List Accent 2" w:semiHidden="0" w:uiPriority="70" w:unhideWhenUsed="0"/>
-    <w:lsdException w:name="Colorful Shading Accent 2" w:semiHidden="0" w:uiPriority="71" w:unhideWhenUsed="0"/>
-    <w:lsdException w:name="Colorful List Accent 2" w:semiHidden="0" w:uiPriority="72" w:unhideWhenUsed="0"/>
-    <w:lsdException w:name="Colorful Grid Accent 2" w:semiHidden="0" w:uiPriority="73" w:unhideWhenUsed="0"/>
-    <w:lsdException w:name="Light Shading Accent 3" w:semiHidden="0" w:uiPriority="60" w:unhideWhenUsed="0"/>
-    <w:lsdException w:name="Light List Accent 3" w:semiHidden="0" w:uiPriority="61" w:unhideWhenUsed="0"/>
-    <w:lsdException w:name="Light Grid Accent 3" w:semiHidden="0" w:uiPriority="62" w:unhideWhenUsed="0"/>
-    <w:lsdException w:name="Medium Shading 1 Accent 3" w:semiHidden="0" w:uiPriority="63" w:unhideWhenUsed="0"/>
-    <w:lsdException w:name="Medium Shading 2 Accent 3" w:semiHidden="0" w:uiPriority="64" w:unhideWhenUsed="0"/>
-    <w:lsdException w:name="Medium List 1 Accent 3" w:semiHidden="0" w:uiPriority="65" w:unhideWhenUsed="0"/>
-    <w:lsdException w:name="Medium List 2 Accent 3" w:semiHidden="0" w:uiPriority="66" w:unhideWhenUsed="0"/>
-    <w:lsdException w:name="Medium Grid 1 Accent 3" w:semiHidden="0" w:uiPriority="67" w:unhideWhenUsed="0"/>
-    <w:lsdException w:name="Medium Grid 2 Accent 3" w:semiHidden="0" w:uiPriority="68" w:unhideWhenUsed="0"/>
-    <w:lsdException w:name="Medium Grid 3 Accent 3" w:semiHidden="0" w:uiPriority="69" w:unhideWhenUsed="0"/>
-    <w:lsdException w:name="Dark List Accent 3" w:semiHidden="0" w:uiPriority="70" w:unhideWhenUsed="0"/>
-    <w:lsdException w:name="Colorful Shading Accent 3" w:semiHidden="0" w:uiPriority="71" w:unhideWhenUsed="0"/>
-    <w:lsdException w:name="Colorful List Accent 3" w:semiHidden="0" w:uiPriority="72" w:unhideWhenUsed="0"/>
-    <w:lsdException w:name="Colorful Grid Accent 3" w:semiHidden="0" w:uiPriority="73" w:unhideWhenUsed="0"/>
-    <w:lsdException w:name="Light Shading Accent 4" w:semiHidden="0" w:uiPriority="60" w:unhideWhenUsed="0"/>
-    <w:lsdException w:name="Light List Accent 4" w:semiHidden="0" w:uiPriority="61" w:unhideWhenUsed="0"/>
-    <w:lsdException w:name="Light Grid Accent 4" w:semiHidden="0" w:uiPriority="62" w:unhideWhenUsed="0"/>
-    <w:lsdException w:name="Medium Shading 1 Accent 4" w:semiHidden="0" w:uiPriority="63" w:unhideWhenUsed="0"/>
-    <w:lsdException w:name="Medium Shading 2 Accent 4" w:semiHidden="0" w:uiPriority="64" w:unhideWhenUsed="0"/>
-    <w:lsdException w:name="Medium List 1 Accent 4" w:semiHidden="0" w:uiPriority="65" w:unhideWhenUsed="0"/>
-    <w:lsdException w:name="Medium List 2 Accent 4" w:semiHidden="0" w:uiPriority="66" w:unhideWhenUsed="0"/>
-    <w:lsdException w:name="Medium Grid 1 Accent 4" w:semiHidden="0" w:uiPriority="67" w:unhideWhenUsed="0"/>
-    <w:lsdException w:name="Medium Grid 2 Accent 4" w:semiHidden="0" w:uiPriority="68" w:unhideWhenUsed="0"/>
-    <w:lsdException w:name="Medium Grid 3 Accent 4" w:semiHidden="0" w:uiPriority="69" w:unhideWhenUsed="0"/>
-    <w:lsdException w:name="Dark List Accent 4" w:semiHidden="0" w:uiPriority="70" w:unhideWhenUsed="0"/>
-    <w:lsdException w:name="Colorful Shading Accent 4" w:semiHidden="0" w:uiPriority="71" w:unhideWhenUsed="0"/>
-    <w:lsdException w:name="Colorful List Accent 4" w:semiHidden="0" w:uiPriority="72" w:unhideWhenUsed="0"/>
-    <w:lsdException w:name="Colorful Grid Accent 4" w:semiHidden="0" w:uiPriority="73" w:unhideWhenUsed="0"/>
-    <w:lsdException w:name="Light Shading Accent 5" w:semiHidden="0" w:uiPriority="60" w:unhideWhenUsed="0"/>
-    <w:lsdException w:name="Light List Accent 5" w:semiHidden="0" w:uiPriority="61" w:unhideWhenUsed="0"/>
-    <w:lsdException w:name="Light Grid Accent 5" w:semiHidden="0" w:uiPriority="62" w:unhideWhenUsed="0"/>
-    <w:lsdException w:name="Medium Shading 1 Accent 5" w:semiHidden="0" w:uiPriority="63" w:unhideWhenUsed="0"/>
-    <w:lsdException w:name="Medium Shading 2 Accent 5" w:semiHidden="0" w:uiPriority="64" w:unhideWhenUsed="0"/>
-    <w:lsdException w:name="Medium List 1 Accent 5" w:semiHidden="0" w:uiPriority="65" w:unhideWhenUsed="0"/>
-    <w:lsdException w:name="Medium List 2 Accent 5" w:semiHidden="0" w:uiPriority="66" w:unhideWhenUsed="0"/>
-    <w:lsdException w:name="Medium Grid 1 Accent 5" w:semiHidden="0" w:uiPriority="67" w:unhideWhenUsed="0"/>
-    <w:lsdException w:name="Medium Grid 2 Accent 5" w:semiHidden="0" w:uiPriority="68" w:unhideWhenUsed="0"/>
-    <w:lsdException w:name="Medium Grid 3 Accent 5" w:semiHidden="0" w:uiPriority="69" w:unhideWhenUsed="0"/>
-    <w:lsdException w:name="Dark List Accent 5" w:semiHidden="0" w:uiPriority="70" w:unhideWhenUsed="0"/>
-    <w:lsdException w:name="Colorful Shading Accent 5" w:semiHidden="0" w:uiPriority="71" w:unhideWhenUsed="0"/>
-    <w:lsdException w:name="Colorful List Accent 5" w:semiHidden="0" w:uiPriority="72" w:unhideWhenUsed="0"/>
-    <w:lsdException w:name="Colorful Grid Accent 5" w:semiHidden="0" w:uiPriority="73" w:unhideWhenUsed="0"/>
-    <w:lsdException w:name="Light Shading Accent 6" w:semiHidden="0" w:uiPriority="60" w:unhideWhenUsed="0"/>
-    <w:lsdException w:name="Light List Accent 6" w:semiHidden="0" w:uiPriority="61" w:unhideWhenUsed="0"/>
-    <w:lsdException w:name="Light Grid Accent 6" w:semiHidden="0" w:uiPriority="62" w:unhideWhenUsed="0"/>
-    <w:lsdException w:name="Medium Shading 1 Accent 6" w:semiHidden="0" w:uiPriority="63" w:unhideWhenUsed="0"/>
-    <w:lsdException w:name="Medium Shading 2 Accent 6" w:semiHidden="0" w:uiPriority="64" w:unhideWhenUsed="0"/>
-    <w:lsdException w:name="Medium List 1 Accent 6" w:semiHidden="0" w:uiPriority="65" w:unhideWhenUsed="0"/>
-    <w:lsdException w:name="Medium List 2 Accent 6" w:semiHidden="0" w:uiPriority="66" w:unhideWhenUsed="0"/>
-    <w:lsdException w:name="Medium Grid 1 Accent 6" w:semiHidden="0" w:uiPriority="67" w:unhideWhenUsed="0"/>
-    <w:lsdException w:name="Medium Grid 2 Accent 6" w:semiHidden="0" w:uiPriority="68" w:unhideWhenUsed="0"/>
-    <w:lsdException w:name="Medium Grid 3 Accent 6" w:semiHidden="0" w:uiPriority="69" w:unhideWhenUsed="0"/>
-    <w:lsdException w:name="Dark List Accent 6" w:semiHidden="0" w:uiPriority="70" w:unhideWhenUsed="0"/>
-    <w:lsdException w:name="Colorful Shading Accent 6" w:semiHidden="0" w:uiPriority="71" w:unhideWhenUsed="0"/>
-    <w:lsdException w:name="Colorful List Accent 6" w:semiHidden="0" w:uiPriority="72" w:unhideWhenUsed="0"/>
-    <w:lsdException w:name="Colorful Grid Accent 6" w:semiHidden="0" w:uiPriority="73" w:unhideWhenUsed="0"/>
-    <w:lsdException w:name="Subtle Emphasis" w:semiHidden="0" w:uiPriority="19" w:unhideWhenUsed="0" w:qFormat="1"/>
-    <w:lsdException w:name="Intense Emphasis" w:semiHidden="0" w:uiPriority="21" w:unhideWhenUsed="0" w:qFormat="1"/>
-    <w:lsdException w:name="Subtle Reference" w:semiHidden="0" w:uiPriority="31" w:unhideWhenUsed="0" w:qFormat="1"/>
-    <w:lsdException w:name="Intense Reference" w:semiHidden="0" w:uiPriority="32" w:unhideWhenUsed="0" w:qFormat="1"/>
-    <w:lsdException w:name="Book Title" w:semiHidden="0" w:uiPriority="33" w:unhideWhenUsed="0" w:qFormat="1"/>
-    <w:lsdException w:name="Bibliography" w:uiPriority="37"/>
-    <w:lsdException w:name="TOC Heading" w:uiPriority="39" w:qFormat="1"/>
-  </w:latentStyles>
-  <w:style w:type="paragraph" w:default="1" w:styleId="Normal">
-    <w:name w:val="Normal"/>
-    <w:qFormat/>
-  </w:style>
-  <w:style w:type="character" w:default="1" w:styleId="DefaultParagraphFont">
-    <w:name w:val="Default Paragraph Font"/>
-    <w:uiPriority w:val="1"/>
-    <w:semiHidden/>
-    <w:unhideWhenUsed/>
-  </w:style>
-  <w:style w:type="table" w:default="1" w:styleId="TableNormal">
-    <w:name w:val="Normal Table"/>
-    <w:uiPriority w:val="99"/>
-    <w:semiHidden/>
-    <w:unhideWhenUsed/>
-    <w:tblPr>
-      <w:tblInd w:w="0" w:type="dxa"/>
-      <w:tblCellMar>
-        <w:top w:w="0" w:type="dxa"/>
-        <w:left w:w="108" w:type="dxa"/>
-        <w:bottom w:w="0" w:type="dxa"/>
-        <w:right w:w="108" w:type="dxa"/>
-      </w:tblCellMar>
-    </w:tblPr>
-  </w:style>
-  <w:style w:type="numbering" w:default="1" w:styleId="NoList">
-    <w:name w:val="No List"/>
-    <w:uiPriority w:val="99"/>
-    <w:semiHidden/>
-    <w:unhideWhenUsed/>
-  </w:style>
-  <w:style w:type="character" w:styleId="PlaceholderText">
-    <w:name w:val="Placeholder Text"/>
-    <w:basedOn w:val="DefaultParagraphFont"/>
-    <w:uiPriority w:val="99"/>
-    <w:semiHidden/>
-    <w:rsid w:val="0017555C"/>
-    <w:rPr>
-      <w:color w:val="808080"/>
-    </w:rPr>
-  </w:style>
-</w:styles>
-</file>
-
-<file path=word/glossary/stylesWithEffects.xml><?xml version="1.0" encoding="utf-8"?>
-<w:styles xmlns:wpc="http://schemas.microsoft.com/office/word/2010/wordprocessingCanvas" xmlns:mo="http://schemas.microsoft.com/office/mac/office/2008/main" xmlns:mc="http://schemas.openxmlformats.org/markup-compatibility/2006" xmlns:mv="urn:schemas-microsoft-com:mac:vml" xmlns:o="urn:schemas-microsoft-com:office:office" xmlns:r="http://schemas.openxmlformats.org/officeDocument/2006/relationships" xmlns:m="http://schemas.openxmlformats.org/officeDocument/2006/math" xmlns:v="urn:schemas-microsoft-com:vml" xmlns:wp14="http://schemas.microsoft.com/office/word/2010/wordprocessingDrawing" xmlns:wp="http://schemas.openxmlformats.org/drawingml/2006/wordprocessingDrawing" xmlns:w10="urn:schemas-microsoft-com:office:word" xmlns:w="http://schemas.openxmlformats.org/wordprocessingml/2006/main" xmlns:w14="http://schemas.microsoft.com/office/word/2010/wordml" xmlns:wpg="http://schemas.microsoft.com/office/word/2010/wordprocessingGroup" xmlns:wpi="http://schemas.microsoft.com/office/word/2010/wordprocessingInk" xmlns:wne="http://schemas.microsoft.com/office/word/2006/wordml" xmlns:wps="http://schemas.microsoft.com/office/word/2010/wordprocessingShape" mc:Ignorable="w14 wp14">
-  <w:docDefaults>
-    <w:rPrDefault>
-      <w:rPr>
-        <w:rFonts w:asciiTheme="minorHAnsi" w:eastAsiaTheme="minorEastAsia" w:hAnsiTheme="minorHAnsi" w:cstheme="minorBidi"/>
-        <w:sz w:val="24"/>
-        <w:szCs w:val="24"/>
-        <w:lang w:val="en-US" w:eastAsia="ja-JP" w:bidi="ar-SA"/>
-      </w:rPr>
-    </w:rPrDefault>
-    <w:pPrDefault/>
-  </w:docDefaults>
-  <w:latentStyles w:defLockedState="0" w:defUIPriority="99" w:defSemiHidden="1" w:defUnhideWhenUsed="1" w:defQFormat="0" w:count="276">
-    <w:lsdException w:name="Normal" w:semiHidden="0" w:uiPriority="0" w:unhideWhenUsed="0" w:qFormat="1"/>
-    <w:lsdException w:name="heading 1" w:semiHidden="0" w:uiPriority="9" w:unhideWhenUsed="0" w:qFormat="1"/>
-    <w:lsdException w:name="heading 2" w:uiPriority="9" w:qFormat="1"/>
-    <w:lsdException w:name="heading 3" w:uiPriority="9" w:qFormat="1"/>
-    <w:lsdException w:name="heading 4" w:uiPriority="9" w:qFormat="1"/>
-    <w:lsdException w:name="heading 5" w:uiPriority="9" w:qFormat="1"/>
-    <w:lsdException w:name="heading 6" w:uiPriority="9" w:qFormat="1"/>
-    <w:lsdException w:name="heading 7" w:uiPriority="9" w:qFormat="1"/>
-    <w:lsdException w:name="heading 8" w:uiPriority="9" w:qFormat="1"/>
-    <w:lsdException w:name="heading 9" w:uiPriority="9" w:qFormat="1"/>
-    <w:lsdException w:name="toc 1" w:uiPriority="39"/>
-    <w:lsdException w:name="toc 2" w:uiPriority="39"/>
-    <w:lsdException w:name="toc 3" w:uiPriority="39"/>
-    <w:lsdException w:name="toc 4" w:uiPriority="39"/>
-    <w:lsdException w:name="toc 5" w:uiPriority="39"/>
-    <w:lsdException w:name="toc 6" w:uiPriority="39"/>
-    <w:lsdException w:name="toc 7" w:uiPriority="39"/>
-    <w:lsdException w:name="toc 8" w:uiPriority="39"/>
-    <w:lsdException w:name="toc 9" w:uiPriority="39"/>
-    <w:lsdException w:name="caption" w:uiPriority="35" w:qFormat="1"/>
-    <w:lsdException w:name="Title" w:semiHidden="0" w:uiPriority="10" w:unhideWhenUsed="0" w:qFormat="1"/>
-    <w:lsdException w:name="Default Paragraph Font" w:uiPriority="1"/>
-    <w:lsdException w:name="Subtitle" w:semiHidden="0" w:uiPriority="11" w:unhideWhenUsed="0" w:qFormat="1"/>
-    <w:lsdException w:name="Strong" w:semiHidden="0" w:uiPriority="22" w:unhideWhenUsed="0" w:qFormat="1"/>
-    <w:lsdException w:name="Emphasis" w:semiHidden="0" w:uiPriority="20" w:unhideWhenUsed="0" w:qFormat="1"/>
-    <w:lsdException w:name="Table Grid" w:semiHidden="0" w:uiPriority="59" w:unhideWhenUsed="0"/>
-    <w:lsdException w:name="Placeholder Text" w:unhideWhenUsed="0"/>
-    <w:lsdException w:name="No Spacing" w:semiHidden="0" w:uiPriority="1" w:unhideWhenUsed="0" w:qFormat="1"/>
-    <w:lsdException w:name="Light Shading" w:semiHidden="0" w:uiPriority="60" w:unhideWhenUsed="0"/>
-    <w:lsdException w:name="Light List" w:semiHidden="0" w:uiPriority="61" w:unhideWhenUsed="0"/>
-    <w:lsdException w:name="Light Grid" w:semiHidden="0" w:uiPriority="62" w:unhideWhenUsed="0"/>
-    <w:lsdException w:name="Medium Shading 1" w:semiHidden="0" w:uiPriority="63" w:unhideWhenUsed="0"/>
-    <w:lsdException w:name="Medium Shading 2" w:semiHidden="0" w:uiPriority="64" w:unhideWhenUsed="0"/>
-    <w:lsdException w:name="Medium List 1" w:semiHidden="0" w:uiPriority="65" w:unhideWhenUsed="0"/>
-    <w:lsdException w:name="Medium List 2" w:semiHidden="0" w:uiPriority="66" w:unhideWhenUsed="0"/>
-    <w:lsdException w:name="Medium Grid 1" w:semiHidden="0" w:uiPriority="67" w:unhideWhenUsed="0"/>
-    <w:lsdException w:name="Medium Grid 2" w:semiHidden="0" w:uiPriority="68" w:unhideWhenUsed="0"/>
-    <w:lsdException w:name="Medium Grid 3" w:semiHidden="0" w:uiPriority="69" w:unhideWhenUsed="0"/>
-    <w:lsdException w:name="Dark List" w:semiHidden="0" w:uiPriority="70" w:unhideWhenUsed="0"/>
-    <w:lsdException w:name="Colorful Shading" w:semiHidden="0" w:uiPriority="71" w:unhideWhenUsed="0"/>
-    <w:lsdException w:name="Colorful List" w:semiHidden="0" w:uiPriority="72" w:unhideWhenUsed="0"/>
-    <w:lsdException w:name="Colorful Grid" w:semiHidden="0" w:uiPriority="73" w:unhideWhenUsed="0"/>
-    <w:lsdException w:name="Light Shading Accent 1" w:semiHidden="0" w:uiPriority="60" w:unhideWhenUsed="0"/>
-    <w:lsdException w:name="Light List Accent 1" w:semiHidden="0" w:uiPriority="61" w:unhideWhenUsed="0"/>
-    <w:lsdException w:name="Light Grid Accent 1" w:semiHidden="0" w:uiPriority="62" w:unhideWhenUsed="0"/>
-    <w:lsdException w:name="Medium Shading 1 Accent 1" w:semiHidden="0" w:uiPriority="63" w:unhideWhenUsed="0"/>
-    <w:lsdException w:name="Medium Shading 2 Accent 1" w:semiHidden="0" w:uiPriority="64" w:unhideWhenUsed="0"/>
-    <w:lsdException w:name="Medium List 1 Accent 1" w:semiHidden="0" w:uiPriority="65" w:unhideWhenUsed="0"/>
-    <w:lsdException w:name="Revision" w:unhideWhenUsed="0"/>
-    <w:lsdException w:name="List Paragraph" w:semiHidden="0" w:uiPriority="34" w:unhideWhenUsed="0" w:qFormat="1"/>
-    <w:lsdException w:name="Quote" w:semiHidden="0" w:uiPriority="29" w:unhideWhenUsed="0" w:qFormat="1"/>
-    <w:lsdException w:name="Intense Quote" w:semiHidden="0" w:uiPriority="30" w:unhideWhenUsed="0" w:qFormat="1"/>
-    <w:lsdException w:name="Medium List 2 Accent 1" w:semiHidden="0" w:uiPriority="66" w:unhideWhenUsed="0"/>
-    <w:lsdException w:name="Medium Grid 1 Accent 1" w:semiHidden="0" w:uiPriority="67" w:unhideWhenUsed="0"/>
-    <w:lsdException w:name="Medium Grid 2 Accent 1" w:semiHidden="0" w:uiPriority="68" w:unhideWhenUsed="0"/>
-    <w:lsdException w:name="Medium Grid 3 Accent 1" w:semiHidden="0" w:uiPriority="69" w:unhideWhenUsed="0"/>
-    <w:lsdException w:name="Dark List Accent 1" w:semiHidden="0" w:uiPriority="70" w:unhideWhenUsed="0"/>
-    <w:lsdException w:name="Colorful Shading Accent 1" w:semiHidden="0" w:uiPriority="71" w:unhideWhenUsed="0"/>
-    <w:lsdException w:name="Colorful List Accent 1" w:semiHidden="0" w:uiPriority="72" w:unhideWhenUsed="0"/>
-    <w:lsdException w:name="Colorful Grid Accent 1" w:semiHidden="0" w:uiPriority="73" w:unhideWhenUsed="0"/>
-    <w:lsdException w:name="Light Shading Accent 2" w:semiHidden="0" w:uiPriority="60" w:unhideWhenUsed="0"/>
-    <w:lsdException w:name="Light List Accent 2" w:semiHidden="0" w:uiPriority="61" w:unhideWhenUsed="0"/>
-    <w:lsdException w:name="Light Grid Accent 2" w:semiHidden="0" w:uiPriority="62" w:unhideWhenUsed="0"/>
-    <w:lsdException w:name="Medium Shading 1 Accent 2" w:semiHidden="0" w:uiPriority="63" w:unhideWhenUsed="0"/>
-    <w:lsdException w:name="Medium Shading 2 Accent 2" w:semiHidden="0" w:uiPriority="64" w:unhideWhenUsed="0"/>
-    <w:lsdException w:name="Medium List 1 Accent 2" w:semiHidden="0" w:uiPriority="65" w:unhideWhenUsed="0"/>
-    <w:lsdException w:name="Medium List 2 Accent 2" w:semiHidden="0" w:uiPriority="66" w:unhideWhenUsed="0"/>
-    <w:lsdException w:name="Medium Grid 1 Accent 2" w:semiHidden="0" w:uiPriority="67" w:unhideWhenUsed="0"/>
-    <w:lsdException w:name="Medium Grid 2 Accent 2" w:semiHidden="0" w:uiPriority="68" w:unhideWhenUsed="0"/>
-    <w:lsdException w:name="Medium Grid 3 Accent 2" w:semiHidden="0" w:uiPriority="69" w:unhideWhenUsed="0"/>
-    <w:lsdException w:name="Dark List Accent 2" w:semiHidden="0" w:uiPriority="70" w:unhideWhenUsed="0"/>
-    <w:lsdException w:name="Colorful Shading Accent 2" w:semiHidden="0" w:uiPriority="71" w:unhideWhenUsed="0"/>
-    <w:lsdException w:name="Colorful List Accent 2" w:semiHidden="0" w:uiPriority="72" w:unhideWhenUsed="0"/>
-    <w:lsdException w:name="Colorful Grid Accent 2" w:semiHidden="0" w:uiPriority="73" w:unhideWhenUsed="0"/>
-    <w:lsdException w:name="Light Shading Accent 3" w:semiHidden="0" w:uiPriority="60" w:unhideWhenUsed="0"/>
-    <w:lsdException w:name="Light List Accent 3" w:semiHidden="0" w:uiPriority="61" w:unhideWhenUsed="0"/>
-    <w:lsdException w:name="Light Grid Accent 3" w:semiHidden="0" w:uiPriority="62" w:unhideWhenUsed="0"/>
-    <w:lsdException w:name="Medium Shading 1 Accent 3" w:semiHidden="0" w:uiPriority="63" w:unhideWhenUsed="0"/>
-    <w:lsdException w:name="Medium Shading 2 Accent 3" w:semiHidden="0" w:uiPriority="64" w:unhideWhenUsed="0"/>
-    <w:lsdException w:name="Medium List 1 Accent 3" w:semiHidden="0" w:uiPriority="65" w:unhideWhenUsed="0"/>
-    <w:lsdException w:name="Medium List 2 Accent 3" w:semiHidden="0" w:uiPriority="66" w:unhideWhenUsed="0"/>
-    <w:lsdException w:name="Medium Grid 1 Accent 3" w:semiHidden="0" w:uiPriority="67" w:unhideWhenUsed="0"/>
-    <w:lsdException w:name="Medium Grid 2 Accent 3" w:semiHidden="0" w:uiPriority="68" w:unhideWhenUsed="0"/>
-    <w:lsdException w:name="Medium Grid 3 Accent 3" w:semiHidden="0" w:uiPriority="69" w:unhideWhenUsed="0"/>
-    <w:lsdException w:name="Dark List Accent 3" w:semiHidden="0" w:uiPriority="70" w:unhideWhenUsed="0"/>
-    <w:lsdException w:name="Colorful Shading Accent 3" w:semiHidden="0" w:uiPriority="71" w:unhideWhenUsed="0"/>
-    <w:lsdException w:name="Colorful List Accent 3" w:semiHidden="0" w:uiPriority="72" w:unhideWhenUsed="0"/>
-    <w:lsdException w:name="Colorful Grid Accent 3" w:semiHidden="0" w:uiPriority="73" w:unhideWhenUsed="0"/>
-    <w:lsdException w:name="Light Shading Accent 4" w:semiHidden="0" w:uiPriority="60" w:unhideWhenUsed="0"/>
-    <w:lsdException w:name="Light List Accent 4" w:semiHidden="0" w:uiPriority="61" w:unhideWhenUsed="0"/>
-    <w:lsdException w:name="Light Grid Accent 4" w:semiHidden="0" w:uiPriority="62" w:unhideWhenUsed="0"/>
-    <w:lsdException w:name="Medium Shading 1 Accent 4" w:semiHidden="0" w:uiPriority="63" w:unhideWhenUsed="0"/>
-    <w:lsdException w:name="Medium Shading 2 Accent 4" w:semiHidden="0" w:uiPriority="64" w:unhideWhenUsed="0"/>
-    <w:lsdException w:name="Medium List 1 Accent 4" w:semiHidden="0" w:uiPriority="65" w:unhideWhenUsed="0"/>
-    <w:lsdException w:name="Medium List 2 Accent 4" w:semiHidden="0" w:uiPriority="66" w:unhideWhenUsed="0"/>
-    <w:lsdException w:name="Medium Grid 1 Accent 4" w:semiHidden="0" w:uiPriority="67" w:unhideWhenUsed="0"/>
-    <w:lsdException w:name="Medium Grid 2 Accent 4" w:semiHidden="0" w:uiPriority="68" w:unhideWhenUsed="0"/>
-    <w:lsdException w:name="Medium Grid 3 Accent 4" w:semiHidden="0" w:uiPriority="69" w:unhideWhenUsed="0"/>
-    <w:lsdException w:name="Dark List Accent 4" w:semiHidden="0" w:uiPriority="70" w:unhideWhenUsed="0"/>
-    <w:lsdException w:name="Colorful Shading Accent 4" w:semiHidden="0" w:uiPriority="71" w:unhideWhenUsed="0"/>
-    <w:lsdException w:name="Colorful List Accent 4" w:semiHidden="0" w:uiPriority="72" w:unhideWhenUsed="0"/>
-    <w:lsdException w:name="Colorful Grid Accent 4" w:semiHidden="0" w:uiPriority="73" w:unhideWhenUsed="0"/>
-    <w:lsdException w:name="Light Shading Accent 5" w:semiHidden="0" w:uiPriority="60" w:unhideWhenUsed="0"/>
-    <w:lsdException w:name="Light List Accent 5" w:semiHidden="0" w:uiPriority="61" w:unhideWhenUsed="0"/>
-    <w:lsdException w:name="Light Grid Accent 5" w:semiHidden="0" w:uiPriority="62" w:unhideWhenUsed="0"/>
-    <w:lsdException w:name="Medium Shading 1 Accent 5" w:semiHidden="0" w:uiPriority="63" w:unhideWhenUsed="0"/>
-    <w:lsdException w:name="Medium Shading 2 Accent 5" w:semiHidden="0" w:uiPriority="64" w:unhideWhenUsed="0"/>
-    <w:lsdException w:name="Medium List 1 Accent 5" w:semiHidden="0" w:uiPriority="65" w:unhideWhenUsed="0"/>
-    <w:lsdException w:name="Medium List 2 Accent 5" w:semiHidden="0" w:uiPriority="66" w:unhideWhenUsed="0"/>
-    <w:lsdException w:name="Medium Grid 1 Accent 5" w:semiHidden="0" w:uiPriority="67" w:unhideWhenUsed="0"/>
-    <w:lsdException w:name="Medium Grid 2 Accent 5" w:semiHidden="0" w:uiPriority="68" w:unhideWhenUsed="0"/>
-    <w:lsdException w:name="Medium Grid 3 Accent 5" w:semiHidden="0" w:uiPriority="69" w:unhideWhenUsed="0"/>
-    <w:lsdException w:name="Dark List Accent 5" w:semiHidden="0" w:uiPriority="70" w:unhideWhenUsed="0"/>
-    <w:lsdException w:name="Colorful Shading Accent 5" w:semiHidden="0" w:uiPriority="71" w:unhideWhenUsed="0"/>
-    <w:lsdException w:name="Colorful List Accent 5" w:semiHidden="0" w:uiPriority="72" w:unhideWhenUsed="0"/>
-    <w:lsdException w:name="Colorful Grid Accent 5" w:semiHidden="0" w:uiPriority="73" w:unhideWhenUsed="0"/>
-    <w:lsdException w:name="Light Shading Accent 6" w:semiHidden="0" w:uiPriority="60" w:unhideWhenUsed="0"/>
-    <w:lsdException w:name="Light List Accent 6" w:semiHidden="0" w:uiPriority="61" w:unhideWhenUsed="0"/>
-    <w:lsdException w:name="Light Grid Accent 6" w:semiHidden="0" w:uiPriority="62" w:unhideWhenUsed="0"/>
-    <w:lsdException w:name="Medium Shading 1 Accent 6" w:semiHidden="0" w:uiPriority="63" w:unhideWhenUsed="0"/>
-    <w:lsdException w:name="Medium Shading 2 Accent 6" w:semiHidden="0" w:uiPriority="64" w:unhideWhenUsed="0"/>
-    <w:lsdException w:name="Medium List 1 Accent 6" w:semiHidden="0" w:uiPriority="65" w:unhideWhenUsed="0"/>
-    <w:lsdException w:name="Medium List 2 Accent 6" w:semiHidden="0" w:uiPriority="66" w:unhideWhenUsed="0"/>
-    <w:lsdException w:name="Medium Grid 1 Accent 6" w:semiHidden="0" w:uiPriority="67" w:unhideWhenUsed="0"/>
-    <w:lsdException w:name="Medium Grid 2 Accent 6" w:semiHidden="0" w:uiPriority="68" w:unhideWhenUsed="0"/>
-    <w:lsdException w:name="Medium Grid 3 Accent 6" w:semiHidden="0" w:uiPriority="69" w:unhideWhenUsed="0"/>
-    <w:lsdException w:name="Dark List Accent 6" w:semiHidden="0" w:uiPriority="70" w:unhideWhenUsed="0"/>
-    <w:lsdException w:name="Colorful Shading Accent 6" w:semiHidden="0" w:uiPriority="71" w:unhideWhenUsed="0"/>
-    <w:lsdException w:name="Colorful List Accent 6" w:semiHidden="0" w:uiPriority="72" w:unhideWhenUsed="0"/>
-    <w:lsdException w:name="Colorful Grid Accent 6" w:semiHidden="0" w:uiPriority="73" w:unhideWhenUsed="0"/>
-    <w:lsdException w:name="Subtle Emphasis" w:semiHidden="0" w:uiPriority="19" w:unhideWhenUsed="0" w:qFormat="1"/>
-    <w:lsdException w:name="Intense Emphasis" w:semiHidden="0" w:uiPriority="21" w:unhideWhenUsed="0" w:qFormat="1"/>
-    <w:lsdException w:name="Subtle Reference" w:semiHidden="0" w:uiPriority="31" w:unhideWhenUsed="0" w:qFormat="1"/>
-    <w:lsdException w:name="Intense Reference" w:semiHidden="0" w:uiPriority="32" w:unhideWhenUsed="0" w:qFormat="1"/>
-    <w:lsdException w:name="Book Title" w:semiHidden="0" w:uiPriority="33" w:unhideWhenUsed="0" w:qFormat="1"/>
-    <w:lsdException w:name="Bibliography" w:uiPriority="37"/>
-    <w:lsdException w:name="TOC Heading" w:uiPriority="39" w:qFormat="1"/>
-  </w:latentStyles>
-  <w:style w:type="paragraph" w:default="1" w:styleId="Normal">
-    <w:name w:val="Normal"/>
-    <w:qFormat/>
-  </w:style>
-  <w:style w:type="character" w:default="1" w:styleId="DefaultParagraphFont">
-    <w:name w:val="Default Paragraph Font"/>
-    <w:uiPriority w:val="1"/>
-    <w:semiHidden/>
-    <w:unhideWhenUsed/>
-  </w:style>
-  <w:style w:type="table" w:default="1" w:styleId="TableNormal">
-    <w:name w:val="Normal Table"/>
-    <w:uiPriority w:val="99"/>
-    <w:semiHidden/>
-    <w:unhideWhenUsed/>
-    <w:tblPr>
-      <w:tblInd w:w="0" w:type="dxa"/>
-      <w:tblCellMar>
-        <w:top w:w="0" w:type="dxa"/>
-        <w:left w:w="108" w:type="dxa"/>
-        <w:bottom w:w="0" w:type="dxa"/>
-        <w:right w:w="108" w:type="dxa"/>
-      </w:tblCellMar>
-    </w:tblPr>
-  </w:style>
-  <w:style w:type="numbering" w:default="1" w:styleId="NoList">
-    <w:name w:val="No List"/>
-    <w:uiPriority w:val="99"/>
-    <w:semiHidden/>
-    <w:unhideWhenUsed/>
-  </w:style>
-  <w:style w:type="character" w:styleId="PlaceholderText">
-    <w:name w:val="Placeholder Text"/>
-    <w:basedOn w:val="DefaultParagraphFont"/>
-    <w:uiPriority w:val="99"/>
-    <w:semiHidden/>
-    <w:rsid w:val="0017555C"/>
-    <w:rPr>
-      <w:color w:val="808080"/>
-    </w:rPr>
-  </w:style>
-</w:styles>
-</file>
-
-<file path=word/glossary/webSettings.xml><?xml version="1.0" encoding="utf-8"?>
-<w:webSettings xmlns:mc="http://schemas.openxmlformats.org/markup-compatibility/2006" xmlns:r="http://schemas.openxmlformats.org/officeDocument/2006/relationships" xmlns:w="http://schemas.openxmlformats.org/wordprocessingml/2006/main" xmlns:w14="http://schemas.microsoft.com/office/word/2010/wordml" mc:Ignorable="w14">
-  <w:allowPNG/>
-  <w:doNotSaveAsSingleFile/>
-</w:webSettings>
-</file>
-
 <file path=word/theme/theme1.xml><?xml version="1.0" encoding="utf-8"?>
 <a:theme xmlns:a="http://schemas.openxmlformats.org/drawingml/2006/main" name="Office Theme">
   <a:themeElements>
@@ -46027,7 +45575,7 @@
 </file>
 
 <file path=customXml/itemProps1.xml><?xml version="1.0" encoding="utf-8"?>
-<ds:datastoreItem xmlns:ds="http://schemas.openxmlformats.org/officeDocument/2006/customXml" ds:itemID="{5ABEE59F-9BA8-BB48-B365-CD6483B24FA6}">
+<ds:datastoreItem xmlns:ds="http://schemas.openxmlformats.org/officeDocument/2006/customXml" ds:itemID="{C9DA42DB-6F65-524E-A94F-E33299644954}">
   <ds:schemaRefs>
     <ds:schemaRef ds:uri="http://schemas.openxmlformats.org/officeDocument/2006/bibliography"/>
   </ds:schemaRefs>

</xml_diff>

<commit_message>
fixed error in De Broglie wavelength calculation (used a hbar instead of h)
</commit_message>
<xml_diff>
--- a/DMUU/dictaat/DarkMatterNotes_v4.docx
+++ b/DMUU/dictaat/DarkMatterNotes_v4.docx
@@ -3286,14 +3286,27 @@
       <w:r>
         <w:t xml:space="preserve">Figure </w:t>
       </w:r>
-      <w:fldSimple w:instr=" SEQ Figure \* ARABIC ">
-        <w:r>
-          <w:rPr>
-            <w:noProof/>
-          </w:rPr>
-          <w:t>1</w:t>
-        </w:r>
-      </w:fldSimple>
+      <w:r>
+        <w:fldChar w:fldCharType="begin"/>
+      </w:r>
+      <w:r>
+        <w:instrText xml:space="preserve"> SEQ Figure \* ARABIC </w:instrText>
+      </w:r>
+      <w:r>
+        <w:fldChar w:fldCharType="separate"/>
+      </w:r>
+      <w:r>
+        <w:rPr>
+          <w:noProof/>
+        </w:rPr>
+        <w:t>1</w:t>
+      </w:r>
+      <w:r>
+        <w:rPr>
+          <w:noProof/>
+        </w:rPr>
+        <w:fldChar w:fldCharType="end"/>
+      </w:r>
       <w:bookmarkEnd w:id="5"/>
       <w:r>
         <w:t>: Image of the temperature of the CMB as seen by the Planck satellite.</w:t>
@@ -4467,14 +4480,27 @@
       <w:r>
         <w:t xml:space="preserve">Figure </w:t>
       </w:r>
-      <w:fldSimple w:instr=" SEQ Figure \* ARABIC ">
-        <w:r>
-          <w:rPr>
-            <w:noProof/>
-          </w:rPr>
-          <w:t>2</w:t>
-        </w:r>
-      </w:fldSimple>
+      <w:r>
+        <w:fldChar w:fldCharType="begin"/>
+      </w:r>
+      <w:r>
+        <w:instrText xml:space="preserve"> SEQ Figure \* ARABIC </w:instrText>
+      </w:r>
+      <w:r>
+        <w:fldChar w:fldCharType="separate"/>
+      </w:r>
+      <w:r>
+        <w:rPr>
+          <w:noProof/>
+        </w:rPr>
+        <w:t>2</w:t>
+      </w:r>
+      <w:r>
+        <w:rPr>
+          <w:noProof/>
+        </w:rPr>
+        <w:fldChar w:fldCharType="end"/>
+      </w:r>
       <w:bookmarkEnd w:id="10"/>
       <w:r>
         <w:rPr>
@@ -5536,14 +5562,27 @@
       <w:r>
         <w:t xml:space="preserve">Figure </w:t>
       </w:r>
-      <w:fldSimple w:instr=" SEQ Figure \* ARABIC ">
-        <w:r>
-          <w:rPr>
-            <w:noProof/>
-          </w:rPr>
-          <w:t>3</w:t>
-        </w:r>
-      </w:fldSimple>
+      <w:r>
+        <w:fldChar w:fldCharType="begin"/>
+      </w:r>
+      <w:r>
+        <w:instrText xml:space="preserve"> SEQ Figure \* ARABIC </w:instrText>
+      </w:r>
+      <w:r>
+        <w:fldChar w:fldCharType="separate"/>
+      </w:r>
+      <w:r>
+        <w:rPr>
+          <w:noProof/>
+        </w:rPr>
+        <w:t>3</w:t>
+      </w:r>
+      <w:r>
+        <w:rPr>
+          <w:noProof/>
+        </w:rPr>
+        <w:fldChar w:fldCharType="end"/>
+      </w:r>
       <w:bookmarkEnd w:id="13"/>
       <w:r>
         <w:t>: Rotation curve of the Milky Way, clearly showing that the orbital velocity becomes constant.</w:t>
@@ -13426,14 +13465,27 @@
       <w:r>
         <w:t xml:space="preserve">Figure </w:t>
       </w:r>
-      <w:fldSimple w:instr=" SEQ Figure \* ARABIC ">
-        <w:r>
-          <w:rPr>
-            <w:noProof/>
-          </w:rPr>
-          <w:t>4</w:t>
-        </w:r>
-      </w:fldSimple>
+      <w:r>
+        <w:fldChar w:fldCharType="begin"/>
+      </w:r>
+      <w:r>
+        <w:instrText xml:space="preserve"> SEQ Figure \* ARABIC </w:instrText>
+      </w:r>
+      <w:r>
+        <w:fldChar w:fldCharType="separate"/>
+      </w:r>
+      <w:r>
+        <w:rPr>
+          <w:noProof/>
+        </w:rPr>
+        <w:t>4</w:t>
+      </w:r>
+      <w:r>
+        <w:rPr>
+          <w:noProof/>
+        </w:rPr>
+        <w:fldChar w:fldCharType="end"/>
+      </w:r>
       <w:bookmarkEnd w:id="22"/>
       <w:r>
         <w:t>: Two volumes with annihilating / colliding particles moving through each other.</w:t>
@@ -15293,14 +15345,27 @@
       <w:r>
         <w:t xml:space="preserve">Figure </w:t>
       </w:r>
-      <w:fldSimple w:instr=" SEQ Figure \* ARABIC ">
-        <w:r>
-          <w:rPr>
-            <w:noProof/>
-          </w:rPr>
-          <w:t>5</w:t>
-        </w:r>
-      </w:fldSimple>
+      <w:r>
+        <w:fldChar w:fldCharType="begin"/>
+      </w:r>
+      <w:r>
+        <w:instrText xml:space="preserve"> SEQ Figure \* ARABIC </w:instrText>
+      </w:r>
+      <w:r>
+        <w:fldChar w:fldCharType="separate"/>
+      </w:r>
+      <w:r>
+        <w:rPr>
+          <w:noProof/>
+        </w:rPr>
+        <w:t>5</w:t>
+      </w:r>
+      <w:r>
+        <w:rPr>
+          <w:noProof/>
+        </w:rPr>
+        <w:fldChar w:fldCharType="end"/>
+      </w:r>
       <w:bookmarkEnd w:id="23"/>
       <w:r>
         <w:t>: Dark matter number density corrected for the expansion of the Universe as a function of time.</w:t>
@@ -15934,14 +15999,27 @@
       <w:r>
         <w:t xml:space="preserve">Figure </w:t>
       </w:r>
-      <w:fldSimple w:instr=" SEQ Figure \* ARABIC ">
-        <w:r>
-          <w:rPr>
-            <w:noProof/>
-          </w:rPr>
-          <w:t>6</w:t>
-        </w:r>
-      </w:fldSimple>
+      <w:r>
+        <w:fldChar w:fldCharType="begin"/>
+      </w:r>
+      <w:r>
+        <w:instrText xml:space="preserve"> SEQ Figure \* ARABIC </w:instrText>
+      </w:r>
+      <w:r>
+        <w:fldChar w:fldCharType="separate"/>
+      </w:r>
+      <w:r>
+        <w:rPr>
+          <w:noProof/>
+        </w:rPr>
+        <w:t>6</w:t>
+      </w:r>
+      <w:r>
+        <w:rPr>
+          <w:noProof/>
+        </w:rPr>
+        <w:fldChar w:fldCharType="end"/>
+      </w:r>
       <w:bookmarkEnd w:id="28"/>
       <w:r>
         <w:t>: Elastic scattering of a WIMP to a Nucleus</w:t>
@@ -17334,14 +17412,27 @@
       <w:r>
         <w:t xml:space="preserve">Figure </w:t>
       </w:r>
-      <w:fldSimple w:instr=" SEQ Figure \* ARABIC ">
-        <w:r>
-          <w:rPr>
-            <w:noProof/>
-          </w:rPr>
-          <w:t>7</w:t>
-        </w:r>
-      </w:fldSimple>
+      <w:r>
+        <w:fldChar w:fldCharType="begin"/>
+      </w:r>
+      <w:r>
+        <w:instrText xml:space="preserve"> SEQ Figure \* ARABIC </w:instrText>
+      </w:r>
+      <w:r>
+        <w:fldChar w:fldCharType="separate"/>
+      </w:r>
+      <w:r>
+        <w:rPr>
+          <w:noProof/>
+        </w:rPr>
+        <w:t>7</w:t>
+      </w:r>
+      <w:r>
+        <w:rPr>
+          <w:noProof/>
+        </w:rPr>
+        <w:fldChar w:fldCharType="end"/>
+      </w:r>
       <w:bookmarkEnd w:id="30"/>
       <w:r>
         <w:t>: WIMP nucleon scattering in the center of mass frame</w:t>
@@ -19373,7 +19464,15 @@
             <w:rPr>
               <w:rFonts w:ascii="Cambria Math" w:hAnsi="Cambria Math"/>
             </w:rPr>
-            <m:t xml:space="preserve">≈2.5 </m:t>
+            <m:t>≈15</m:t>
+          </m:r>
+          <w:bookmarkStart w:id="32" w:name="_GoBack"/>
+          <w:bookmarkEnd w:id="32"/>
+          <m:r>
+            <w:rPr>
+              <w:rFonts w:ascii="Cambria Math" w:hAnsi="Cambria Math"/>
+            </w:rPr>
+            <m:t xml:space="preserve"> </m:t>
           </m:r>
           <m:r>
             <m:rPr>
@@ -19457,13 +19556,13 @@
       <w:pPr>
         <w:pStyle w:val="Heading2"/>
       </w:pPr>
-      <w:bookmarkStart w:id="32" w:name="_Ref279841441"/>
-      <w:bookmarkStart w:id="33" w:name="_Toc311840043"/>
+      <w:bookmarkStart w:id="33" w:name="_Ref279841441"/>
+      <w:bookmarkStart w:id="34" w:name="_Toc311840043"/>
       <w:r>
         <w:t>Event rate</w:t>
       </w:r>
-      <w:bookmarkEnd w:id="32"/>
       <w:bookmarkEnd w:id="33"/>
+      <w:bookmarkEnd w:id="34"/>
     </w:p>
     <w:p>
       <w:r>
@@ -22054,8 +22153,6 @@
       </w:r>
     </w:p>
     <w:p>
-      <w:bookmarkStart w:id="34" w:name="_GoBack"/>
-      <w:bookmarkEnd w:id="34"/>
       <m:oMathPara>
         <m:oMath>
           <m:r>
@@ -25189,14 +25286,27 @@
       <w:r>
         <w:t xml:space="preserve">Figure </w:t>
       </w:r>
-      <w:fldSimple w:instr=" SEQ Figure \* ARABIC ">
-        <w:r>
-          <w:rPr>
-            <w:noProof/>
-          </w:rPr>
-          <w:t>8</w:t>
-        </w:r>
-      </w:fldSimple>
+      <w:r>
+        <w:fldChar w:fldCharType="begin"/>
+      </w:r>
+      <w:r>
+        <w:instrText xml:space="preserve"> SEQ Figure \* ARABIC </w:instrText>
+      </w:r>
+      <w:r>
+        <w:fldChar w:fldCharType="separate"/>
+      </w:r>
+      <w:r>
+        <w:rPr>
+          <w:noProof/>
+        </w:rPr>
+        <w:t>8</w:t>
+      </w:r>
+      <w:r>
+        <w:rPr>
+          <w:noProof/>
+        </w:rPr>
+        <w:fldChar w:fldCharType="end"/>
+      </w:r>
       <w:bookmarkEnd w:id="35"/>
       <w:r>
         <w:t>: Recoil spectrum of a WIMP with a mass of 100GeV/c</w:t>
@@ -25772,14 +25882,27 @@
       <w:r>
         <w:t xml:space="preserve">Figure </w:t>
       </w:r>
-      <w:fldSimple w:instr=" SEQ Figure \* ARABIC ">
-        <w:r>
-          <w:rPr>
-            <w:noProof/>
-          </w:rPr>
-          <w:t>9</w:t>
-        </w:r>
-      </w:fldSimple>
+      <w:r>
+        <w:fldChar w:fldCharType="begin"/>
+      </w:r>
+      <w:r>
+        <w:instrText xml:space="preserve"> SEQ Figure \* ARABIC </w:instrText>
+      </w:r>
+      <w:r>
+        <w:fldChar w:fldCharType="separate"/>
+      </w:r>
+      <w:r>
+        <w:rPr>
+          <w:noProof/>
+        </w:rPr>
+        <w:t>9</w:t>
+      </w:r>
+      <w:r>
+        <w:rPr>
+          <w:noProof/>
+        </w:rPr>
+        <w:fldChar w:fldCharType="end"/>
+      </w:r>
       <w:bookmarkEnd w:id="36"/>
       <w:r>
         <w:t>: The average recoil energy as a function of the target mass foR different Assumption</w:t>
@@ -32649,14 +32772,27 @@
       <w:r>
         <w:t xml:space="preserve">Figure </w:t>
       </w:r>
-      <w:fldSimple w:instr=" SEQ Figure \* ARABIC ">
-        <w:r>
-          <w:rPr>
-            <w:noProof/>
-          </w:rPr>
-          <w:t>10</w:t>
-        </w:r>
-      </w:fldSimple>
+      <w:r>
+        <w:fldChar w:fldCharType="begin"/>
+      </w:r>
+      <w:r>
+        <w:instrText xml:space="preserve"> SEQ Figure \* ARABIC </w:instrText>
+      </w:r>
+      <w:r>
+        <w:fldChar w:fldCharType="separate"/>
+      </w:r>
+      <w:r>
+        <w:rPr>
+          <w:noProof/>
+        </w:rPr>
+        <w:t>10</w:t>
+      </w:r>
+      <w:r>
+        <w:rPr>
+          <w:noProof/>
+        </w:rPr>
+        <w:fldChar w:fldCharType="end"/>
+      </w:r>
       <w:bookmarkEnd w:id="44"/>
       <w:r>
         <w:t>: The effect of th</w:t>
@@ -33592,14 +33728,27 @@
       <w:r>
         <w:t xml:space="preserve">Figure </w:t>
       </w:r>
-      <w:fldSimple w:instr=" SEQ Figure \* ARABIC ">
-        <w:r>
-          <w:rPr>
-            <w:noProof/>
-          </w:rPr>
-          <w:t>11</w:t>
-        </w:r>
-      </w:fldSimple>
+      <w:r>
+        <w:fldChar w:fldCharType="begin"/>
+      </w:r>
+      <w:r>
+        <w:instrText xml:space="preserve"> SEQ Figure \* ARABIC </w:instrText>
+      </w:r>
+      <w:r>
+        <w:fldChar w:fldCharType="separate"/>
+      </w:r>
+      <w:r>
+        <w:rPr>
+          <w:noProof/>
+        </w:rPr>
+        <w:t>11</w:t>
+      </w:r>
+      <w:r>
+        <w:rPr>
+          <w:noProof/>
+        </w:rPr>
+        <w:fldChar w:fldCharType="end"/>
+      </w:r>
       <w:bookmarkEnd w:id="46"/>
       <w:r>
         <w:t>: Recoil rate for some favorite Target materials corrected for the Nuclear Form factor.</w:t>
@@ -34094,14 +34243,27 @@
       <w:r>
         <w:t xml:space="preserve">Figure </w:t>
       </w:r>
-      <w:fldSimple w:instr=" SEQ Figure \* ARABIC ">
-        <w:r>
-          <w:rPr>
-            <w:noProof/>
-          </w:rPr>
-          <w:t>12</w:t>
-        </w:r>
-      </w:fldSimple>
+      <w:r>
+        <w:fldChar w:fldCharType="begin"/>
+      </w:r>
+      <w:r>
+        <w:instrText xml:space="preserve"> SEQ Figure \* ARABIC </w:instrText>
+      </w:r>
+      <w:r>
+        <w:fldChar w:fldCharType="separate"/>
+      </w:r>
+      <w:r>
+        <w:rPr>
+          <w:noProof/>
+        </w:rPr>
+        <w:t>12</w:t>
+      </w:r>
+      <w:r>
+        <w:rPr>
+          <w:noProof/>
+        </w:rPr>
+        <w:fldChar w:fldCharType="end"/>
+      </w:r>
       <w:bookmarkEnd w:id="51"/>
       <w:r>
         <w:t>: Nuclear recoil of a nucleus from a collision with a WIMP or Neutron (left), and Electromagnetic recoil from</w:t>
@@ -34251,14 +34413,27 @@
       <w:r>
         <w:t xml:space="preserve">Figure </w:t>
       </w:r>
-      <w:fldSimple w:instr=" SEQ Figure \* ARABIC ">
-        <w:r>
-          <w:rPr>
-            <w:noProof/>
-          </w:rPr>
-          <w:t>13</w:t>
-        </w:r>
-      </w:fldSimple>
+      <w:r>
+        <w:fldChar w:fldCharType="begin"/>
+      </w:r>
+      <w:r>
+        <w:instrText xml:space="preserve"> SEQ Figure \* ARABIC </w:instrText>
+      </w:r>
+      <w:r>
+        <w:fldChar w:fldCharType="separate"/>
+      </w:r>
+      <w:r>
+        <w:rPr>
+          <w:noProof/>
+        </w:rPr>
+        <w:t>13</w:t>
+      </w:r>
+      <w:r>
+        <w:rPr>
+          <w:noProof/>
+        </w:rPr>
+        <w:fldChar w:fldCharType="end"/>
+      </w:r>
       <w:bookmarkEnd w:id="52"/>
       <w:r>
         <w:t>: Separation of ER and NR</w:t>
@@ -34848,14 +35023,27 @@
       <w:r>
         <w:t xml:space="preserve">Figure </w:t>
       </w:r>
-      <w:fldSimple w:instr=" SEQ Figure \* ARABIC ">
-        <w:r>
-          <w:rPr>
-            <w:noProof/>
-          </w:rPr>
-          <w:t>14</w:t>
-        </w:r>
-      </w:fldSimple>
+      <w:r>
+        <w:fldChar w:fldCharType="begin"/>
+      </w:r>
+      <w:r>
+        <w:instrText xml:space="preserve"> SEQ Figure \* ARABIC </w:instrText>
+      </w:r>
+      <w:r>
+        <w:fldChar w:fldCharType="separate"/>
+      </w:r>
+      <w:r>
+        <w:rPr>
+          <w:noProof/>
+        </w:rPr>
+        <w:t>14</w:t>
+      </w:r>
+      <w:r>
+        <w:rPr>
+          <w:noProof/>
+        </w:rPr>
+        <w:fldChar w:fldCharType="end"/>
+      </w:r>
       <w:bookmarkEnd w:id="56"/>
       <w:r>
         <w:t>: Thorium and Uranium decay chains</w:t>
@@ -35456,14 +35644,27 @@
       <w:r>
         <w:t xml:space="preserve">Figure </w:t>
       </w:r>
-      <w:fldSimple w:instr=" SEQ Figure \* ARABIC ">
-        <w:r>
-          <w:rPr>
-            <w:noProof/>
-          </w:rPr>
-          <w:t>15</w:t>
-        </w:r>
-      </w:fldSimple>
+      <w:r>
+        <w:fldChar w:fldCharType="begin"/>
+      </w:r>
+      <w:r>
+        <w:instrText xml:space="preserve"> SEQ Figure \* ARABIC </w:instrText>
+      </w:r>
+      <w:r>
+        <w:fldChar w:fldCharType="separate"/>
+      </w:r>
+      <w:r>
+        <w:rPr>
+          <w:noProof/>
+        </w:rPr>
+        <w:t>15</w:t>
+      </w:r>
+      <w:r>
+        <w:rPr>
+          <w:noProof/>
+        </w:rPr>
+        <w:fldChar w:fldCharType="end"/>
+      </w:r>
       <w:bookmarkEnd w:id="59"/>
       <w:r>
         <w:t>: Muon flux as a function of the overburden measured in equivalent meters of water.</w:t>
@@ -35759,14 +35960,27 @@
       <w:r>
         <w:t xml:space="preserve">Figure </w:t>
       </w:r>
-      <w:fldSimple w:instr=" SEQ Figure \* ARABIC ">
-        <w:r>
-          <w:rPr>
-            <w:noProof/>
-          </w:rPr>
-          <w:t>16</w:t>
-        </w:r>
-      </w:fldSimple>
+      <w:r>
+        <w:fldChar w:fldCharType="begin"/>
+      </w:r>
+      <w:r>
+        <w:instrText xml:space="preserve"> SEQ Figure \* ARABIC </w:instrText>
+      </w:r>
+      <w:r>
+        <w:fldChar w:fldCharType="separate"/>
+      </w:r>
+      <w:r>
+        <w:rPr>
+          <w:noProof/>
+        </w:rPr>
+        <w:t>16</w:t>
+      </w:r>
+      <w:r>
+        <w:rPr>
+          <w:noProof/>
+        </w:rPr>
+        <w:fldChar w:fldCharType="end"/>
+      </w:r>
       <w:bookmarkEnd w:id="60"/>
       <w:r>
         <w:t>: Neutron energy spectrum from</w:t>
@@ -36615,14 +36829,27 @@
       <w:r>
         <w:t xml:space="preserve">Figure </w:t>
       </w:r>
-      <w:fldSimple w:instr=" SEQ Figure \* ARABIC ">
-        <w:r>
-          <w:rPr>
-            <w:noProof/>
-          </w:rPr>
-          <w:t>17</w:t>
-        </w:r>
-      </w:fldSimple>
+      <w:r>
+        <w:fldChar w:fldCharType="begin"/>
+      </w:r>
+      <w:r>
+        <w:instrText xml:space="preserve"> SEQ Figure \* ARABIC </w:instrText>
+      </w:r>
+      <w:r>
+        <w:fldChar w:fldCharType="separate"/>
+      </w:r>
+      <w:r>
+        <w:rPr>
+          <w:noProof/>
+        </w:rPr>
+        <w:t>17</w:t>
+      </w:r>
+      <w:r>
+        <w:rPr>
+          <w:noProof/>
+        </w:rPr>
+        <w:fldChar w:fldCharType="end"/>
+      </w:r>
       <w:bookmarkEnd w:id="65"/>
       <w:r>
         <w:t>: recoil energy spectrum of neutrino backgrounds in Germanium and xenon targets</w:t>
@@ -38841,14 +39068,27 @@
       <w:r>
         <w:t xml:space="preserve">Figure </w:t>
       </w:r>
-      <w:fldSimple w:instr=" SEQ Figure \* ARABIC ">
-        <w:r>
-          <w:rPr>
-            <w:noProof/>
-          </w:rPr>
-          <w:t>18</w:t>
-        </w:r>
-      </w:fldSimple>
+      <w:r>
+        <w:fldChar w:fldCharType="begin"/>
+      </w:r>
+      <w:r>
+        <w:instrText xml:space="preserve"> SEQ Figure \* ARABIC </w:instrText>
+      </w:r>
+      <w:r>
+        <w:fldChar w:fldCharType="separate"/>
+      </w:r>
+      <w:r>
+        <w:rPr>
+          <w:noProof/>
+        </w:rPr>
+        <w:t>18</w:t>
+      </w:r>
+      <w:r>
+        <w:rPr>
+          <w:noProof/>
+        </w:rPr>
+        <w:fldChar w:fldCharType="end"/>
+      </w:r>
       <w:bookmarkEnd w:id="71"/>
       <w:r>
         <w:t>: Nuclear form factor for Xenon</w:t>
@@ -39069,14 +39309,27 @@
       <w:r>
         <w:t xml:space="preserve">Figure </w:t>
       </w:r>
-      <w:fldSimple w:instr=" SEQ Figure \* ARABIC ">
-        <w:r>
-          <w:rPr>
-            <w:noProof/>
-          </w:rPr>
-          <w:t>19</w:t>
-        </w:r>
-      </w:fldSimple>
+      <w:r>
+        <w:fldChar w:fldCharType="begin"/>
+      </w:r>
+      <w:r>
+        <w:instrText xml:space="preserve"> SEQ Figure \* ARABIC </w:instrText>
+      </w:r>
+      <w:r>
+        <w:fldChar w:fldCharType="separate"/>
+      </w:r>
+      <w:r>
+        <w:rPr>
+          <w:noProof/>
+        </w:rPr>
+        <w:t>19</w:t>
+      </w:r>
+      <w:r>
+        <w:rPr>
+          <w:noProof/>
+        </w:rPr>
+        <w:fldChar w:fldCharType="end"/>
+      </w:r>
       <w:bookmarkEnd w:id="73"/>
       <w:r>
         <w:t>: Mean free path for different types of neutron interactions in liquid xenon</w:t>
@@ -39831,14 +40084,27 @@
       <w:r>
         <w:t xml:space="preserve">Figure </w:t>
       </w:r>
-      <w:fldSimple w:instr=" SEQ Figure \* ARABIC ">
-        <w:r>
-          <w:rPr>
-            <w:noProof/>
-          </w:rPr>
-          <w:t>20</w:t>
-        </w:r>
-      </w:fldSimple>
+      <w:r>
+        <w:fldChar w:fldCharType="begin"/>
+      </w:r>
+      <w:r>
+        <w:instrText xml:space="preserve"> SEQ Figure \* ARABIC </w:instrText>
+      </w:r>
+      <w:r>
+        <w:fldChar w:fldCharType="separate"/>
+      </w:r>
+      <w:r>
+        <w:rPr>
+          <w:noProof/>
+        </w:rPr>
+        <w:t>20</w:t>
+      </w:r>
+      <w:r>
+        <w:rPr>
+          <w:noProof/>
+        </w:rPr>
+        <w:fldChar w:fldCharType="end"/>
+      </w:r>
       <w:bookmarkEnd w:id="74"/>
       <w:r>
         <w:t>: Summary plot of direct detection WIMP experiments</w:t>
@@ -45575,7 +45841,7 @@
 </file>
 
 <file path=customXml/itemProps1.xml><?xml version="1.0" encoding="utf-8"?>
-<ds:datastoreItem xmlns:ds="http://schemas.openxmlformats.org/officeDocument/2006/customXml" ds:itemID="{C9DA42DB-6F65-524E-A94F-E33299644954}">
+<ds:datastoreItem xmlns:ds="http://schemas.openxmlformats.org/officeDocument/2006/customXml" ds:itemID="{408C8554-4FCD-FA49-8DC0-768446640AED}">
   <ds:schemaRefs>
     <ds:schemaRef ds:uri="http://schemas.openxmlformats.org/officeDocument/2006/bibliography"/>
   </ds:schemaRefs>

</xml_diff>